<commit_message>
adjusted Figure 1. so that it is completely visible
</commit_message>
<xml_diff>
--- a/A Generative Adversarial Network for Nuclei Detection on Breast Cancer Histopathology Images.docx
+++ b/A Generative Adversarial Network for Nuclei Detection on Breast Cancer Histopathology Images.docx
@@ -103,9 +103,7 @@
     <w:p>
       <w:pPr>
         <w:pStyle w:val="Author"/>
-        <w:rPr>
-          <w:rFonts w:eastAsia="MS Mincho"/>
-        </w:rPr>
+        <w:rPr/>
       </w:pPr>
       <w:r>
         <w:rPr>

</xml_diff>

<commit_message>
graphs and figures adjusted to fit visibly
</commit_message>
<xml_diff>
--- a/A Generative Adversarial Network for Nuclei Detection on Breast Cancer Histopathology Images.docx
+++ b/A Generative Adversarial Network for Nuclei Detection on Breast Cancer Histopathology Images.docx
@@ -109,19 +109,7 @@
         <w:rPr>
           <w:rFonts w:eastAsia="MS Mincho"/>
         </w:rPr>
-        <w:t>Jonathan K</w:t>
-      </w:r>
-      <w:r>
-        <w:rPr>
-          <w:rFonts w:eastAsia="MS Mincho"/>
-        </w:rPr>
-        <w:t>o</w:t>
-      </w:r>
-      <w:r>
-        <w:rPr>
-          <w:rFonts w:eastAsia="MS Mincho"/>
-        </w:rPr>
-        <w:t>ller</w:t>
+        <w:t>Jonathan Koller</w:t>
       </w:r>
     </w:p>
     <w:p>
@@ -220,9 +208,7 @@
     <w:p>
       <w:pPr>
         <w:pStyle w:val="Abstract"/>
-        <w:rPr>
-          <w:rFonts w:eastAsia="MS Mincho"/>
-        </w:rPr>
+        <w:rPr/>
       </w:pPr>
       <w:r>
         <w:rPr>
@@ -240,15 +226,69 @@
       </w:r>
       <w:r>
         <w:rPr/>
-        <w:t>We extended the work of an SGAN, combined it with the implementation of a DCGAN, made some adjustments in the model to work with a H&amp;E breast cancer histopathology images dataset from the Case Western Reserve University. Our goal was to evaluate if the Discriminator (or semi-supervised model) could achieve a state-of-the-art at finding the probability of a given input image patch corresponding to a nucleus or not. Our results showed that our model was able to learn useful high-level features of nuclear structures as well as to generate visually appealing samples. Conversely, we also believe that more examination is necessary to formulate a more robust and significant conclusion.</w:t>
+        <w:t xml:space="preserve">We extended work on </w:t>
+      </w:r>
+      <w:r>
+        <w:rPr/>
+        <w:t>the</w:t>
+      </w:r>
+      <w:r>
+        <w:rPr/>
+        <w:t xml:space="preserve"> SGAN </w:t>
+      </w:r>
+      <w:r>
+        <w:rPr/>
+        <w:t>model</w:t>
+      </w:r>
+      <w:r>
+        <w:rPr/>
+        <w:t xml:space="preserve"> by combining it with an implemented DCGAN, and by making some adjustments in </w:t>
+      </w:r>
+      <w:r>
+        <w:rPr/>
+        <w:t>said</w:t>
+      </w:r>
+      <w:r>
+        <w:rPr/>
+        <w:t xml:space="preserve"> model to work with a H&amp;E breast cancer histopathology images dataset </w:t>
+      </w:r>
+      <w:r>
+        <w:rPr/>
+        <w:t>published by</w:t>
+      </w:r>
+      <w:r>
+        <w:rPr/>
+        <w:t xml:space="preserve"> the Case Western Reserve University. Our goal was to evaluate if the Discriminator (or semi-supervised model) could achieve comparable or better performance to the aforementioned SGAN, which finds the probability that input image patches correspond to (and thus detect) nuclei. Our results showed that our model was able to learn useful high-level features of nuclear structures as well as to generate visually appealing samples. </w:t>
+      </w:r>
+      <w:r>
+        <w:rPr/>
+        <w:t>We conclude</w:t>
+      </w:r>
+      <w:r>
+        <w:rPr/>
+        <w:t xml:space="preserve"> that more </w:t>
+      </w:r>
+      <w:r>
+        <w:rPr/>
+        <w:t>experimentation</w:t>
+      </w:r>
+      <w:r>
+        <w:rPr/>
+        <w:t xml:space="preserve"> is necessary to formulate a more robust and significant </w:t>
+      </w:r>
+      <w:r>
+        <w:rPr/>
+        <w:t>progression</w:t>
+      </w:r>
+      <w:r>
+        <w:rPr/>
+        <w:t>.</w:t>
       </w:r>
     </w:p>
     <w:p>
       <w:pPr>
         <w:pStyle w:val="Keywords"/>
-        <w:rPr>
-          <w:rFonts w:eastAsia="MS Mincho"/>
-        </w:rPr>
+        <w:rPr/>
       </w:pPr>
       <w:r>
         <w:rPr>
@@ -258,7 +298,7 @@
       </w:r>
       <w:r>
         <w:rPr/>
-        <w:t xml:space="preserve"> Feature representation learning; automated nuclei detection; semi-supervised approach; Generative Adversarial Network; breast cancer histopathology;</w:t>
+        <w:t xml:space="preserve"> Feature representation learning; automated nuclei detection; semi-supervised approach; Generative Adversarial Network; breast cancer histopathology.</w:t>
       </w:r>
     </w:p>
     <w:p>
@@ -268,7 +308,7 @@
           <w:ilvl w:val="0"/>
           <w:numId w:val="2"/>
         </w:numPr>
-        <w:ind w:hanging="0"/>
+        <w:ind w:left="720" w:hanging="0"/>
         <w:rPr/>
       </w:pPr>
       <w:r>
@@ -287,7 +327,7 @@
       </w:pPr>
       <w:r>
         <w:rPr/>
-        <w:t>Nuclei Detection allows researchers to identify each individual cell in a sample and by measuring how cells react to various treatments, the researcher can understand the underlying biological processes at work. The analysis of histopathology images is currently the standard in diagnosing Breast Cancer (BC). This fact is a convincing motivation to discover, enhanced, and automated efficient approaches to distinguish individual cancer nuclei on breast pathology images.</w:t>
+        <w:t>Nuclei Detection allows researchers to identify each individual cell in a sample. By measuring how cells react to various treatments, the researcher can understand the underlying biological processes at work. The analysis of histopathology images is currently the standard in diagnosing Breast Cancer (BC). This fact is a convincing motivation to discover, enhance, and automated efficient approaches to distinguish individual cancer nuclei on breast pathology images.</w:t>
       </w:r>
     </w:p>
     <w:p>
@@ -307,7 +347,7 @@
       </w:pPr>
       <w:r>
         <w:rPr/>
-        <w:t>The rest of the paper is organized as follows: A review of similar architectures and previous related works is presented in Section II. A detailed description of Semi-Supervised Generative Adversarial Network (SGAN) is presented in Section III. The experimental setup and comparative strategies are discussed in Section IV. The experiment results and discussions are reported in Section V. Conclusions and future work are presented in Section VI.</w:t>
+        <w:t>The following is an outline of the rest of this paper. A review of similar architectures and previous related works is presented in Section II, a detailed description of Semi-Supervised Generative Adversarial Network (SGAN) is presented in Section III, the experimental setup and comparative strategies are discussed in Section IV, the experiment results and discussions are reported in Section V, and conclusions and future work are presented in Section VI.</w:t>
       </w:r>
     </w:p>
     <w:p>
@@ -320,7 +360,7 @@
       <w:r>
         <w:rPr/>
         <w:drawing>
-          <wp:inline distT="0" distB="0" distL="0" distR="8890">
+          <wp:inline distT="0" distB="0" distL="0" distR="0">
             <wp:extent cx="3211195" cy="1989455"/>
             <wp:effectExtent l="0" t="0" r="0" b="0"/>
             <wp:docPr id="1" name="Picture 1" descr=""/>
@@ -401,7 +441,7 @@
           <w:ilvl w:val="0"/>
           <w:numId w:val="2"/>
         </w:numPr>
-        <w:ind w:hanging="0"/>
+        <w:ind w:left="720" w:hanging="0"/>
         <w:rPr/>
       </w:pPr>
       <w:r>
@@ -454,7 +494,7 @@
       </w:r>
       <w:r>
         <w:rPr/>
-        <w:t xml:space="preserve"> investigated the use of a MIL-framework with both supervised and unsupervised feature learning approaches as well as handcrafted features. The results demonstrated that the performance of the MIL-framework was superior to handcrafted features, which in turn closely approaches the performance of a fully supervised method.</w:t>
+        <w:t xml:space="preserve"> investigated the use of a MIL-framework with both supervised and unsupervised feature learning approaches as well as handcrafted features (2016). The results demonstrated that the performance of the MIL-framework was superior to handcrafted features, which in turn closely approaches the performance of a fully supervised method.</w:t>
       </w:r>
     </w:p>
     <w:p>
@@ -760,7 +800,7 @@
       </m:oMath>
       <w:r>
         <w:rPr/>
-        <w:t xml:space="preserve">Its adversary, the discriminator network (D), attempts to distinguish between samples drawn from the training data and samples drawn from the generator. The discriminator emits a probability value given by </w:t>
+        <w:t xml:space="preserve"> Its adversary, the discriminator network (D), attempts to distinguish between samples drawn from the training data and samples drawn from the generator. The discriminator emits a probability value given by </w:t>
       </w:r>
       <w:r>
         <w:rPr/>
@@ -1172,7 +1212,7 @@
           <w:ilvl w:val="0"/>
           <w:numId w:val="2"/>
         </w:numPr>
-        <w:ind w:hanging="0"/>
+        <w:ind w:left="720" w:hanging="0"/>
         <w:rPr/>
       </w:pPr>
       <w:r>
@@ -1433,20 +1473,31 @@
             <w:pPr>
               <w:pStyle w:val="Normal"/>
               <w:jc w:val="both"/>
-              <w:rPr/>
+              <w:rPr>
+                <w:sz w:val="18"/>
+                <w:szCs w:val="18"/>
+              </w:rPr>
             </w:pPr>
             <w:r>
               <w:rPr>
                 <w:b/>
+                <w:sz w:val="18"/>
+                <w:szCs w:val="18"/>
               </w:rPr>
               <w:t>for</w:t>
             </w:r>
             <w:r>
-              <w:rPr/>
+              <w:rPr>
+                <w:sz w:val="18"/>
+                <w:szCs w:val="18"/>
+              </w:rPr>
               <w:t xml:space="preserve"> </w:t>
             </w:r>
             <w:r>
-              <w:rPr/>
+              <w:rPr>
+                <w:sz w:val="18"/>
+                <w:szCs w:val="18"/>
+              </w:rPr>
             </w:r>
             <m:oMath xmlns:m="http://schemas.openxmlformats.org/officeDocument/2006/math">
               <m:r>
@@ -1469,22 +1520,32 @@
               </m:r>
             </m:oMath>
             <w:r>
-              <w:rPr/>
+              <w:rPr>
+                <w:sz w:val="18"/>
+                <w:szCs w:val="18"/>
+              </w:rPr>
               <w:t xml:space="preserve"> </w:t>
             </w:r>
             <w:r>
               <w:rPr>
                 <w:b/>
+                <w:sz w:val="18"/>
+                <w:szCs w:val="18"/>
               </w:rPr>
               <w:t>to</w:t>
             </w:r>
             <w:r>
-              <w:rPr/>
+              <w:rPr>
+                <w:sz w:val="18"/>
+                <w:szCs w:val="18"/>
+              </w:rPr>
               <w:t xml:space="preserve"> I </w:t>
             </w:r>
             <w:r>
               <w:rPr>
                 <w:b/>
+                <w:sz w:val="18"/>
+                <w:szCs w:val="18"/>
               </w:rPr>
               <w:t>do</w:t>
             </w:r>
@@ -1493,18 +1554,30 @@
             <w:pPr>
               <w:pStyle w:val="Normal"/>
               <w:jc w:val="both"/>
-              <w:rPr/>
+              <w:rPr>
+                <w:sz w:val="18"/>
+                <w:szCs w:val="18"/>
+              </w:rPr>
             </w:pPr>
             <w:r>
-              <w:rPr/>
+              <w:rPr>
+                <w:sz w:val="18"/>
+                <w:szCs w:val="18"/>
+              </w:rPr>
               <w:t xml:space="preserve">    </w:t>
             </w:r>
             <w:r>
-              <w:rPr/>
+              <w:rPr>
+                <w:sz w:val="18"/>
+                <w:szCs w:val="18"/>
+              </w:rPr>
               <w:t xml:space="preserve">Draw </w:t>
             </w:r>
             <w:r>
-              <w:rPr/>
+              <w:rPr>
+                <w:sz w:val="18"/>
+                <w:szCs w:val="18"/>
+              </w:rPr>
             </w:r>
             <m:oMath xmlns:m="http://schemas.openxmlformats.org/officeDocument/2006/math">
               <m:r>
@@ -1515,11 +1588,17 @@
               </m:r>
             </m:oMath>
             <w:r>
-              <w:rPr/>
+              <w:rPr>
+                <w:sz w:val="18"/>
+                <w:szCs w:val="18"/>
+              </w:rPr>
               <w:t xml:space="preserve"> noise samples </w:t>
             </w:r>
             <w:r>
-              <w:rPr/>
+              <w:rPr>
+                <w:sz w:val="18"/>
+                <w:szCs w:val="18"/>
+              </w:rPr>
             </w:r>
             <m:oMath xmlns:m="http://schemas.openxmlformats.org/officeDocument/2006/math">
               <m:d>
@@ -1610,11 +1689,17 @@
               </m:d>
             </m:oMath>
             <w:r>
-              <w:rPr/>
+              <w:rPr>
+                <w:sz w:val="18"/>
+                <w:szCs w:val="18"/>
+              </w:rPr>
               <w:t xml:space="preserve"> from noise prior </w:t>
             </w:r>
             <w:r>
-              <w:rPr/>
+              <w:rPr>
+                <w:sz w:val="18"/>
+                <w:szCs w:val="18"/>
+              </w:rPr>
             </w:r>
             <m:oMath xmlns:m="http://schemas.openxmlformats.org/officeDocument/2006/math">
               <m:sSub>
@@ -1651,7 +1736,10 @@
               </m:d>
             </m:oMath>
             <w:r>
-              <w:rPr/>
+              <w:rPr>
+                <w:sz w:val="18"/>
+                <w:szCs w:val="18"/>
+              </w:rPr>
               <w:t>.</w:t>
             </w:r>
           </w:p>
@@ -1659,18 +1747,30 @@
             <w:pPr>
               <w:pStyle w:val="Normal"/>
               <w:jc w:val="both"/>
-              <w:rPr/>
+              <w:rPr>
+                <w:sz w:val="18"/>
+                <w:szCs w:val="18"/>
+              </w:rPr>
             </w:pPr>
             <w:r>
-              <w:rPr/>
+              <w:rPr>
+                <w:sz w:val="18"/>
+                <w:szCs w:val="18"/>
+              </w:rPr>
               <w:t xml:space="preserve">    </w:t>
             </w:r>
             <w:r>
-              <w:rPr/>
+              <w:rPr>
+                <w:sz w:val="18"/>
+                <w:szCs w:val="18"/>
+              </w:rPr>
               <w:t xml:space="preserve">Draw </w:t>
             </w:r>
             <w:r>
-              <w:rPr/>
+              <w:rPr>
+                <w:sz w:val="18"/>
+                <w:szCs w:val="18"/>
+              </w:rPr>
             </w:r>
             <m:oMath xmlns:m="http://schemas.openxmlformats.org/officeDocument/2006/math">
               <m:r>
@@ -1681,11 +1781,17 @@
               </m:r>
             </m:oMath>
             <w:r>
-              <w:rPr/>
+              <w:rPr>
+                <w:sz w:val="18"/>
+                <w:szCs w:val="18"/>
+              </w:rPr>
               <w:t xml:space="preserve"> examples </w:t>
             </w:r>
             <w:r>
-              <w:rPr/>
+              <w:rPr>
+                <w:sz w:val="18"/>
+                <w:szCs w:val="18"/>
+              </w:rPr>
             </w:r>
             <m:oMath xmlns:m="http://schemas.openxmlformats.org/officeDocument/2006/math">
               <m:d>
@@ -1856,13 +1962,19 @@
               </m:d>
             </m:oMath>
             <w:r>
-              <w:rPr/>
+              <w:rPr>
+                <w:sz w:val="18"/>
+                <w:szCs w:val="18"/>
+              </w:rPr>
               <w:t xml:space="preserve">  from data</w:t>
               <w:br/>
               <w:t xml:space="preserve">    generating distribution </w:t>
             </w:r>
             <w:r>
-              <w:rPr/>
+              <w:rPr>
+                <w:sz w:val="18"/>
+                <w:szCs w:val="18"/>
+              </w:rPr>
             </w:r>
             <m:oMath xmlns:m="http://schemas.openxmlformats.org/officeDocument/2006/math">
               <m:sSub>
@@ -1899,7 +2011,10 @@
               </m:d>
             </m:oMath>
             <w:r>
-              <w:rPr/>
+              <w:rPr>
+                <w:sz w:val="18"/>
+                <w:szCs w:val="18"/>
+              </w:rPr>
               <w:t>.</w:t>
             </w:r>
           </w:p>
@@ -1907,14 +2022,23 @@
             <w:pPr>
               <w:pStyle w:val="Normal"/>
               <w:jc w:val="both"/>
-              <w:rPr/>
+              <w:rPr>
+                <w:sz w:val="18"/>
+                <w:szCs w:val="18"/>
+              </w:rPr>
             </w:pPr>
             <w:r>
-              <w:rPr/>
+              <w:rPr>
+                <w:sz w:val="18"/>
+                <w:szCs w:val="18"/>
+              </w:rPr>
               <w:t xml:space="preserve">    </w:t>
             </w:r>
             <w:r>
-              <w:rPr/>
+              <w:rPr>
+                <w:sz w:val="18"/>
+                <w:szCs w:val="18"/>
+              </w:rPr>
               <w:t>Perform gradient descent on the parameters of D w.r.t. the</w:t>
               <w:br/>
               <w:t xml:space="preserve">    NLL of D’s outputs on the combined minibatch of size</w:t>
@@ -1922,7 +2046,10 @@
               <w:t xml:space="preserve">    </w:t>
             </w:r>
             <w:r>
-              <w:rPr/>
+              <w:rPr>
+                <w:sz w:val="18"/>
+                <w:szCs w:val="18"/>
+              </w:rPr>
             </w:r>
             <m:oMath xmlns:m="http://schemas.openxmlformats.org/officeDocument/2006/math">
               <m:r>
@@ -1945,7 +2072,10 @@
               </m:r>
             </m:oMath>
             <w:r>
-              <w:rPr/>
+              <w:rPr>
+                <w:sz w:val="18"/>
+                <w:szCs w:val="18"/>
+              </w:rPr>
               <w:t>.</w:t>
             </w:r>
           </w:p>
@@ -1953,18 +2083,30 @@
             <w:pPr>
               <w:pStyle w:val="Normal"/>
               <w:jc w:val="both"/>
-              <w:rPr/>
+              <w:rPr>
+                <w:sz w:val="18"/>
+                <w:szCs w:val="18"/>
+              </w:rPr>
             </w:pPr>
             <w:r>
-              <w:rPr/>
+              <w:rPr>
+                <w:sz w:val="18"/>
+                <w:szCs w:val="18"/>
+              </w:rPr>
               <w:t xml:space="preserve">    </w:t>
             </w:r>
             <w:r>
-              <w:rPr/>
+              <w:rPr>
+                <w:sz w:val="18"/>
+                <w:szCs w:val="18"/>
+              </w:rPr>
               <w:t xml:space="preserve">Draw </w:t>
             </w:r>
             <w:r>
-              <w:rPr/>
+              <w:rPr>
+                <w:sz w:val="18"/>
+                <w:szCs w:val="18"/>
+              </w:rPr>
             </w:r>
             <m:oMath xmlns:m="http://schemas.openxmlformats.org/officeDocument/2006/math">
               <m:r>
@@ -1975,11 +2117,17 @@
               </m:r>
             </m:oMath>
             <w:r>
-              <w:rPr/>
+              <w:rPr>
+                <w:sz w:val="18"/>
+                <w:szCs w:val="18"/>
+              </w:rPr>
               <w:t xml:space="preserve"> noise samples </w:t>
             </w:r>
             <w:r>
-              <w:rPr/>
+              <w:rPr>
+                <w:sz w:val="18"/>
+                <w:szCs w:val="18"/>
+              </w:rPr>
             </w:r>
             <m:oMath xmlns:m="http://schemas.openxmlformats.org/officeDocument/2006/math">
               <m:d>
@@ -2070,11 +2218,17 @@
               </m:d>
             </m:oMath>
             <w:r>
-              <w:rPr/>
+              <w:rPr>
+                <w:sz w:val="18"/>
+                <w:szCs w:val="18"/>
+              </w:rPr>
               <w:t xml:space="preserve"> from noise prior    </w:t>
             </w:r>
             <w:r>
-              <w:rPr/>
+              <w:rPr>
+                <w:sz w:val="18"/>
+                <w:szCs w:val="18"/>
+              </w:rPr>
             </w:r>
             <m:oMath xmlns:m="http://schemas.openxmlformats.org/officeDocument/2006/math">
               <m:sSub>
@@ -2111,7 +2265,10 @@
               </m:d>
             </m:oMath>
             <w:r>
-              <w:rPr/>
+              <w:rPr>
+                <w:sz w:val="18"/>
+                <w:szCs w:val="18"/>
+              </w:rPr>
               <w:t>.</w:t>
             </w:r>
           </w:p>
@@ -2119,14 +2276,23 @@
             <w:pPr>
               <w:pStyle w:val="Normal"/>
               <w:jc w:val="both"/>
-              <w:rPr/>
+              <w:rPr>
+                <w:sz w:val="18"/>
+                <w:szCs w:val="18"/>
+              </w:rPr>
             </w:pPr>
             <w:r>
-              <w:rPr/>
+              <w:rPr>
+                <w:sz w:val="18"/>
+                <w:szCs w:val="18"/>
+              </w:rPr>
               <w:t xml:space="preserve">    </w:t>
             </w:r>
             <w:r>
-              <w:rPr/>
+              <w:rPr>
+                <w:sz w:val="18"/>
+                <w:szCs w:val="18"/>
+              </w:rPr>
               <w:t>Perform gradient descent on the parameters of G w.r.t. the</w:t>
               <w:br/>
               <w:t xml:space="preserve">    NLL of D’s outputs on the minibatch of size </w:t>
@@ -2134,6 +2300,8 @@
             <w:r>
               <w:rPr>
                 <w:i/>
+                <w:sz w:val="18"/>
+                <w:szCs w:val="18"/>
               </w:rPr>
               <w:t>m.</w:t>
             </w:r>
@@ -2150,6 +2318,8 @@
             <w:r>
               <w:rPr>
                 <w:b/>
+                <w:sz w:val="18"/>
+                <w:szCs w:val="18"/>
               </w:rPr>
               <w:t>end for</w:t>
             </w:r>
@@ -2185,7 +2355,7 @@
           <w:ilvl w:val="0"/>
           <w:numId w:val="2"/>
         </w:numPr>
-        <w:ind w:hanging="0"/>
+        <w:ind w:left="720" w:hanging="0"/>
         <w:rPr/>
       </w:pPr>
       <w:r>
@@ -2817,8 +2987,8 @@
       <w:r>
         <w:rPr/>
         <w:drawing>
-          <wp:inline distT="0" distB="0" distL="0" distR="8890">
-            <wp:extent cx="3191510" cy="7950835"/>
+          <wp:inline distT="0" distB="0" distL="0" distR="0">
+            <wp:extent cx="3191510" cy="7614285"/>
             <wp:effectExtent l="0" t="0" r="0" b="0"/>
             <wp:docPr id="2" name="Picture 2" descr=""/>
             <wp:cNvGraphicFramePr>
@@ -2842,7 +3012,7 @@
                   <pic:spPr bwMode="auto">
                     <a:xfrm>
                       <a:off x="0" y="0"/>
-                      <a:ext cx="3191510" cy="7950835"/>
+                      <a:ext cx="3191510" cy="7614285"/>
                     </a:xfrm>
                     <a:prstGeom prst="rect">
                       <a:avLst/>
@@ -2863,6 +3033,36 @@
       </w:pPr>
       <w:r>
         <w:rPr/>
+      </w:r>
+    </w:p>
+    <w:p>
+      <w:pPr>
+        <w:pStyle w:val="Caption1"/>
+        <w:jc w:val="both"/>
+        <w:rPr/>
+      </w:pPr>
+      <w:r>
+        <w:rPr/>
+      </w:r>
+    </w:p>
+    <w:p>
+      <w:pPr>
+        <w:pStyle w:val="Caption1"/>
+        <w:jc w:val="both"/>
+        <w:rPr/>
+      </w:pPr>
+      <w:r>
+        <w:rPr/>
+      </w:r>
+    </w:p>
+    <w:p>
+      <w:pPr>
+        <w:pStyle w:val="Caption1"/>
+        <w:jc w:val="both"/>
+        <w:rPr/>
+      </w:pPr>
+      <w:r>
+        <w:rPr/>
         <w:t xml:space="preserve">Figure </w:t>
       </w:r>
       <w:r>
@@ -2901,7 +3101,7 @@
         <w:rPr/>
         <w:drawing>
           <wp:inline distT="0" distB="0" distL="0" distR="0">
-            <wp:extent cx="2636520" cy="8253095"/>
+            <wp:extent cx="3028315" cy="7614285"/>
             <wp:effectExtent l="0" t="0" r="0" b="0"/>
             <wp:docPr id="3" name="Picture 4" descr=""/>
             <wp:cNvGraphicFramePr>
@@ -2925,7 +3125,7 @@
                   <pic:spPr bwMode="auto">
                     <a:xfrm>
                       <a:off x="0" y="0"/>
-                      <a:ext cx="2636520" cy="8253095"/>
+                      <a:ext cx="3028315" cy="7614285"/>
                     </a:xfrm>
                     <a:prstGeom prst="rect">
                       <a:avLst/>
@@ -2936,6 +3136,36 @@
             </a:graphic>
           </wp:inline>
         </w:drawing>
+      </w:r>
+    </w:p>
+    <w:p>
+      <w:pPr>
+        <w:pStyle w:val="Caption1"/>
+        <w:jc w:val="both"/>
+        <w:rPr/>
+      </w:pPr>
+      <w:r>
+        <w:rPr/>
+      </w:r>
+    </w:p>
+    <w:p>
+      <w:pPr>
+        <w:pStyle w:val="Caption1"/>
+        <w:jc w:val="both"/>
+        <w:rPr/>
+      </w:pPr>
+      <w:r>
+        <w:rPr/>
+      </w:r>
+    </w:p>
+    <w:p>
+      <w:pPr>
+        <w:pStyle w:val="Caption1"/>
+        <w:jc w:val="both"/>
+        <w:rPr/>
+      </w:pPr>
+      <w:r>
+        <w:rPr/>
       </w:r>
     </w:p>
     <w:p>
@@ -3554,7 +3784,7 @@
       <w:r>
         <w:rPr/>
         <w:drawing>
-          <wp:inline distT="0" distB="0" distL="0" distR="1905">
+          <wp:inline distT="0" distB="0" distL="0" distR="0">
             <wp:extent cx="3141345" cy="2387600"/>
             <wp:effectExtent l="0" t="0" r="0" b="0"/>
             <wp:docPr id="4" name="Picture 5" descr="C:\Users\vv16417n\Desktop\GAN-for-Nuclei-Detection\Presentation1.png"/>
@@ -3636,7 +3866,7 @@
       <w:r>
         <w:rPr/>
         <w:drawing>
-          <wp:inline distT="0" distB="0" distL="0" distR="9525">
+          <wp:inline distT="0" distB="0" distL="0" distR="0">
             <wp:extent cx="3171825" cy="1165860"/>
             <wp:effectExtent l="0" t="0" r="0" b="0"/>
             <wp:docPr id="5" name="Picture 6" descr=""/>
@@ -4245,7 +4475,7 @@
           <w:ilvl w:val="0"/>
           <w:numId w:val="2"/>
         </w:numPr>
-        <w:ind w:hanging="0"/>
+        <w:ind w:left="720" w:hanging="0"/>
         <w:rPr/>
       </w:pPr>
       <w:r>
@@ -4267,21 +4497,18 @@
       <w:pPr>
         <w:pStyle w:val="Normal"/>
         <w:jc w:val="both"/>
+        <w:rPr/>
+      </w:pPr>
+      <w:r>
+        <w:rPr/>
+        <w:t xml:space="preserve">        </w:t>
+      </w:r>
+      <w:r>
         <w:rPr>
           <w:rFonts w:eastAsia="MS Mincho"/>
           <w:spacing w:val="-1"/>
         </w:rPr>
-      </w:pPr>
-      <w:r>
-        <w:rPr/>
-        <w:t xml:space="preserve">        </w:t>
-      </w:r>
-      <w:r>
-        <w:rPr>
-          <w:rFonts w:eastAsia="MS Mincho"/>
-          <w:spacing w:val="-1"/>
-        </w:rPr>
-        <w:t>D’s overall classification accuracy across the 1,000 testing was 94.100%. Thus, D’s error rate is 0.59. Figure 6 and 7 shows the confusion matrix (also known as an error matrix) visualize the performance of our SGAN model. Notably remarks about these matrices is that the system makes a good distinction between nucleus and non-nucleus as values outside the diagonal are very low and balanced.</w:t>
+        <w:t>D’s overall classification accuracy across the 1,000 testing was 94.100%. Thus, D’s error rate is 0.59. Figure 6 and 7 shows the confusion matrix (also known as an error matrix) visualize the performance of our SGAN model. What’s notable here about these matrices is that the system makes a highly accurate distinction between nucleus and non-nucleus as values outside the diagonal are very low and balanced.</w:t>
       </w:r>
     </w:p>
     <w:p>
@@ -4303,7 +4530,7 @@
       <w:r>
         <w:rPr/>
         <w:drawing>
-          <wp:inline distT="0" distB="8255" distL="0" distR="3175">
+          <wp:inline distT="0" distB="0" distL="0" distR="0">
             <wp:extent cx="2874010" cy="2296795"/>
             <wp:effectExtent l="0" t="0" r="0" b="0"/>
             <wp:docPr id="6" name="Picture 7" descr=""/>
@@ -4385,7 +4612,7 @@
       <w:r>
         <w:rPr/>
         <w:drawing>
-          <wp:inline distT="0" distB="2540" distL="0" distR="0">
+          <wp:inline distT="0" distB="0" distL="0" distR="0">
             <wp:extent cx="2884805" cy="2341245"/>
             <wp:effectExtent l="0" t="0" r="0" b="0"/>
             <wp:docPr id="7" name="Picture 3" descr=""/>
@@ -4535,7 +4762,7 @@
       </w:r>
       <w:r>
         <w:rPr/>
-        <w:t xml:space="preserve"> the number of false positives. The precision is intuitively the ability of the D not to label as nucleus a sample that is non-nucleus.</w:t>
+        <w:t xml:space="preserve"> the number of false positives. The precision is intuitively the ability of the D not to label as nucleus a sample that is not a nucleus.</w:t>
       </w:r>
     </w:p>
     <w:p>
@@ -4749,10 +4976,10 @@
         <w:tblLook w:val="04a0" w:noVBand="1" w:noHBand="0" w:lastColumn="0" w:firstColumn="1" w:lastRow="0" w:firstRow="1"/>
       </w:tblPr>
       <w:tblGrid>
-        <w:gridCol w:w="977"/>
+        <w:gridCol w:w="976"/>
         <w:gridCol w:w="1068"/>
         <w:gridCol w:w="864"/>
-        <w:gridCol w:w="1124"/>
+        <w:gridCol w:w="1125"/>
         <w:gridCol w:w="997"/>
       </w:tblGrid>
       <w:tr>
@@ -4761,7 +4988,7 @@
         </w:trPr>
         <w:tc>
           <w:tcPr>
-            <w:tcW w:w="977" w:type="dxa"/>
+            <w:tcW w:w="976" w:type="dxa"/>
             <w:tcBorders/>
             <w:shd w:fill="auto" w:val="clear"/>
             <w:vAlign w:val="center"/>
@@ -4841,7 +5068,7 @@
         </w:tc>
         <w:tc>
           <w:tcPr>
-            <w:tcW w:w="1124" w:type="dxa"/>
+            <w:tcW w:w="1125" w:type="dxa"/>
             <w:tcBorders/>
             <w:shd w:fill="auto" w:val="clear"/>
             <w:vAlign w:val="center"/>
@@ -4900,7 +5127,7 @@
         </w:trPr>
         <w:tc>
           <w:tcPr>
-            <w:tcW w:w="977" w:type="dxa"/>
+            <w:tcW w:w="976" w:type="dxa"/>
             <w:tcBorders/>
             <w:shd w:fill="auto" w:val="clear"/>
             <w:vAlign w:val="center"/>
@@ -4972,7 +5199,7 @@
         </w:tc>
         <w:tc>
           <w:tcPr>
-            <w:tcW w:w="1124" w:type="dxa"/>
+            <w:tcW w:w="1125" w:type="dxa"/>
             <w:tcBorders/>
             <w:shd w:fill="auto" w:val="clear"/>
             <w:vAlign w:val="center"/>
@@ -5025,7 +5252,7 @@
         </w:trPr>
         <w:tc>
           <w:tcPr>
-            <w:tcW w:w="977" w:type="dxa"/>
+            <w:tcW w:w="976" w:type="dxa"/>
             <w:tcBorders/>
             <w:shd w:fill="auto" w:val="clear"/>
             <w:vAlign w:val="center"/>
@@ -5097,7 +5324,7 @@
         </w:tc>
         <w:tc>
           <w:tcPr>
-            <w:tcW w:w="1124" w:type="dxa"/>
+            <w:tcW w:w="1125" w:type="dxa"/>
             <w:tcBorders/>
             <w:shd w:fill="auto" w:val="clear"/>
             <w:vAlign w:val="center"/>
@@ -5150,7 +5377,7 @@
         </w:trPr>
         <w:tc>
           <w:tcPr>
-            <w:tcW w:w="977" w:type="dxa"/>
+            <w:tcW w:w="976" w:type="dxa"/>
             <w:tcBorders/>
             <w:shd w:fill="auto" w:val="clear"/>
             <w:vAlign w:val="center"/>
@@ -5222,7 +5449,7 @@
         </w:tc>
         <w:tc>
           <w:tcPr>
-            <w:tcW w:w="1124" w:type="dxa"/>
+            <w:tcW w:w="1125" w:type="dxa"/>
             <w:tcBorders/>
             <w:shd w:fill="auto" w:val="clear"/>
             <w:vAlign w:val="center"/>
@@ -5338,11 +5565,11 @@
         <w:tblLook w:val="04a0" w:noVBand="1" w:noHBand="0" w:lastColumn="0" w:firstColumn="1" w:lastRow="0" w:firstRow="1"/>
       </w:tblPr>
       <w:tblGrid>
-        <w:gridCol w:w="957"/>
+        <w:gridCol w:w="956"/>
         <w:gridCol w:w="1117"/>
         <w:gridCol w:w="912"/>
         <w:gridCol w:w="1195"/>
-        <w:gridCol w:w="850"/>
+        <w:gridCol w:w="851"/>
       </w:tblGrid>
       <w:tr>
         <w:trPr>
@@ -5350,7 +5577,7 @@
         </w:trPr>
         <w:tc>
           <w:tcPr>
-            <w:tcW w:w="957" w:type="dxa"/>
+            <w:tcW w:w="956" w:type="dxa"/>
             <w:tcBorders/>
             <w:shd w:fill="auto" w:val="clear"/>
             <w:vAlign w:val="center"/>
@@ -5458,7 +5685,7 @@
         </w:tc>
         <w:tc>
           <w:tcPr>
-            <w:tcW w:w="850" w:type="dxa"/>
+            <w:tcW w:w="851" w:type="dxa"/>
             <w:tcBorders/>
             <w:shd w:fill="auto" w:val="clear"/>
             <w:vAlign w:val="center"/>
@@ -5490,7 +5717,7 @@
         </w:trPr>
         <w:tc>
           <w:tcPr>
-            <w:tcW w:w="957" w:type="dxa"/>
+            <w:tcW w:w="956" w:type="dxa"/>
             <w:tcBorders/>
             <w:shd w:fill="auto" w:val="clear"/>
             <w:vAlign w:val="center"/>
@@ -5586,7 +5813,7 @@
         </w:tc>
         <w:tc>
           <w:tcPr>
-            <w:tcW w:w="850" w:type="dxa"/>
+            <w:tcW w:w="851" w:type="dxa"/>
             <w:tcBorders/>
             <w:shd w:fill="auto" w:val="clear"/>
             <w:vAlign w:val="center"/>
@@ -5615,7 +5842,7 @@
         </w:trPr>
         <w:tc>
           <w:tcPr>
-            <w:tcW w:w="957" w:type="dxa"/>
+            <w:tcW w:w="956" w:type="dxa"/>
             <w:tcBorders/>
             <w:shd w:fill="auto" w:val="clear"/>
             <w:vAlign w:val="center"/>
@@ -5720,7 +5947,7 @@
         </w:tc>
         <w:tc>
           <w:tcPr>
-            <w:tcW w:w="850" w:type="dxa"/>
+            <w:tcW w:w="851" w:type="dxa"/>
             <w:tcBorders/>
             <w:shd w:fill="auto" w:val="clear"/>
             <w:vAlign w:val="center"/>
@@ -5763,7 +5990,7 @@
           <w:ilvl w:val="0"/>
           <w:numId w:val="2"/>
         </w:numPr>
-        <w:ind w:hanging="0"/>
+        <w:ind w:left="720" w:hanging="0"/>
         <w:rPr/>
       </w:pPr>
       <w:r>
@@ -5802,7 +6029,7 @@
       </w:r>
       <w:r>
         <w:rPr/>
-        <w:t xml:space="preserve">. Regardless of the difference in the testing approach and dataset that both models used, the SGAN model appear to suggest that it works well in learning useful high-level features for better representation of nuclear structures. However, these evaluation is not enough to conclude that it can outperform state-of-the-art methods on nuclei detection. </w:t>
+        <w:t xml:space="preserve">. Regardless of the difference in the testing approach and dataset that both models used, the SGAN model appear to suggest that it works well in learning useful high-level features for better representation of nuclear structures. However, these evaluations are not enough to conclude that it can outperform state-of-the-art methods on nuclei detection. </w:t>
       </w:r>
     </w:p>
     <w:p>
@@ -5974,7 +6201,7 @@
       </w:r>
       <w:r>
         <w:rPr/>
-        <w:t>[21]</w:t>
+        <w:t>[22]</w:t>
       </w:r>
       <w:r>
         <w:rPr/>
@@ -6008,8 +6235,6 @@
         <w:rPr/>
         <w:t>.</w:t>
       </w:r>
-      <w:bookmarkStart w:id="0" w:name="_GoBack"/>
-      <w:bookmarkEnd w:id="0"/>
     </w:p>
     <w:p>
       <w:pPr>
@@ -6073,14 +6298,14 @@
           <w:rFonts w:eastAsia="MS Mincho"/>
         </w:rPr>
       </w:pPr>
-      <w:bookmarkStart w:id="1" w:name="_Ref513414576"/>
+      <w:bookmarkStart w:id="0" w:name="_Ref513414576"/>
       <w:r>
         <w:rPr>
           <w:rFonts w:eastAsia="MS Mincho"/>
         </w:rPr>
         <w:t>Xu, J., Xiang, L., Liu, Q., Gilmore, H., Wu, J., Tang, J., &amp; Madabhushi, A. (2016). Stacked sparse autoencoder (SSAE) for nuclei detection on breast cancer histopathology images. IEEE Transactions on Medical Imaging, 35(1), 119-130. [7163353]. DOI: 10.1109/TMI.2015.2458702</w:t>
       </w:r>
-      <w:bookmarkEnd w:id="1"/>
+      <w:bookmarkEnd w:id="0"/>
     </w:p>
     <w:p>
       <w:pPr>
@@ -6093,12 +6318,12 @@
           <w:rFonts w:eastAsia="MS Mincho"/>
         </w:rPr>
       </w:pPr>
-      <w:bookmarkStart w:id="2" w:name="_Ref513414863"/>
+      <w:bookmarkStart w:id="1" w:name="_Ref513414863"/>
       <w:r>
         <w:rPr/>
         <w:t>Goodfellow, I. J., Pouget-Abadie, J., Mirza, M., Xu, B., Warde-Farley, D., Ozair, S., Courville, A., and Bengio, Y. Generative Adversarial Networks. ArXiv e-prints, June 2014</w:t>
       </w:r>
-      <w:bookmarkEnd w:id="2"/>
+      <w:bookmarkEnd w:id="1"/>
       <w:r>
         <w:rPr/>
         <w:t>.</w:t>
@@ -6115,14 +6340,14 @@
           <w:rFonts w:eastAsia="MS Mincho"/>
         </w:rPr>
       </w:pPr>
-      <w:bookmarkStart w:id="3" w:name="_Ref513415358"/>
+      <w:bookmarkStart w:id="2" w:name="_Ref513415358"/>
       <w:r>
         <w:rPr>
           <w:rFonts w:eastAsia="MS Mincho"/>
         </w:rPr>
         <w:t>A. Creswell, T. White, V. Dumoulin, K. Arulkumaran, B. Sengupta and A. A. Bharath, "Generative Adversarial Networks: An Overview," in IEEE Signal Processing Magazine, vol. 35, no. 1, pp. 53-65, Jan. 2018.</w:t>
       </w:r>
-      <w:bookmarkEnd w:id="3"/>
+      <w:bookmarkEnd w:id="2"/>
     </w:p>
     <w:p>
       <w:pPr>
@@ -6135,12 +6360,12 @@
           <w:rFonts w:eastAsia="MS Mincho"/>
         </w:rPr>
       </w:pPr>
-      <w:bookmarkStart w:id="4" w:name="_Ref513455151"/>
+      <w:bookmarkStart w:id="3" w:name="_Ref513455151"/>
       <w:r>
         <w:rPr/>
         <w:t>Denton, Emily L., Chintala, Soumith, Szlam, Arthur, and Fergus, Robert. Deep generative image models using a laplacian pyramid of adversarial networks. CoRR, abs/1506.05751, 2015. URL http://arxiv.org/ abs/1506.05751</w:t>
       </w:r>
-      <w:bookmarkEnd w:id="4"/>
+      <w:bookmarkEnd w:id="3"/>
     </w:p>
     <w:p>
       <w:pPr>
@@ -6153,12 +6378,12 @@
           <w:rFonts w:eastAsia="MS Mincho"/>
         </w:rPr>
       </w:pPr>
-      <w:bookmarkStart w:id="5" w:name="_Ref513455253"/>
+      <w:bookmarkStart w:id="4" w:name="_Ref513455253"/>
       <w:r>
         <w:rPr/>
         <w:t>Radford, Alec, Metz, Luke, and Chintala, Soumith. Unsupervised representation learning with deep convolutional generative adversarial networks. CoRR, abs/1511.06434, 2015. URL http://arxiv.org/ abs/1511.06434.</w:t>
       </w:r>
-      <w:bookmarkEnd w:id="5"/>
+      <w:bookmarkEnd w:id="4"/>
     </w:p>
     <w:p>
       <w:pPr>
@@ -6171,14 +6396,14 @@
           <w:rFonts w:eastAsia="MS Mincho"/>
         </w:rPr>
       </w:pPr>
-      <w:bookmarkStart w:id="6" w:name="_Ref513455437"/>
+      <w:bookmarkStart w:id="5" w:name="_Ref513455437"/>
       <w:r>
         <w:rPr>
           <w:rFonts w:eastAsia="MS Mincho"/>
         </w:rPr>
         <w:t>Emily Denton, Soumith Chintala, Arthur Szlam, and Rob Fergus. Deep generative image models using a laplacian pyramid of adversarial networks. arXiv preprint arXiv:1506.05751, 2015.</w:t>
       </w:r>
-      <w:bookmarkEnd w:id="6"/>
+      <w:bookmarkEnd w:id="5"/>
     </w:p>
     <w:p>
       <w:pPr>
@@ -6191,14 +6416,14 @@
           <w:rFonts w:eastAsia="MS Mincho"/>
         </w:rPr>
       </w:pPr>
-      <w:bookmarkStart w:id="7" w:name="_Ref513455456"/>
+      <w:bookmarkStart w:id="6" w:name="_Ref513455456"/>
       <w:r>
         <w:rPr>
           <w:rFonts w:eastAsia="MS Mincho"/>
         </w:rPr>
         <w:t>Alec Radford, Luke Metz, and Soumith Chintala. Unsupervised representation learning with deep convolutional generative adversarial networks. arXiv preprint arXiv:1511.06434, 2015.</w:t>
       </w:r>
-      <w:bookmarkEnd w:id="7"/>
+      <w:bookmarkEnd w:id="6"/>
     </w:p>
     <w:p>
       <w:pPr>
@@ -6211,14 +6436,14 @@
           <w:rFonts w:eastAsia="MS Mincho"/>
         </w:rPr>
       </w:pPr>
-      <w:bookmarkStart w:id="8" w:name="_Ref513455462"/>
+      <w:bookmarkStart w:id="7" w:name="_Ref513455462"/>
       <w:r>
         <w:rPr>
           <w:rFonts w:eastAsia="MS Mincho"/>
         </w:rPr>
         <w:t>Ian J Goodfellow. On distinguishability criteria for estimating generative models. arXiv preprint arXiv:1412.6515, 2014.</w:t>
       </w:r>
-      <w:bookmarkEnd w:id="8"/>
+      <w:bookmarkEnd w:id="7"/>
     </w:p>
     <w:p>
       <w:pPr>
@@ -6231,14 +6456,14 @@
           <w:rFonts w:eastAsia="MS Mincho"/>
         </w:rPr>
       </w:pPr>
-      <w:bookmarkStart w:id="9" w:name="_Ref513455469"/>
+      <w:bookmarkStart w:id="8" w:name="_Ref513455469"/>
       <w:r>
         <w:rPr>
           <w:rFonts w:eastAsia="MS Mincho"/>
         </w:rPr>
         <w:t>Daniel Jiwoong Im, Chris Dongjoo Kim, Hui Jiang, and Roland Memisevic. Generating images with recurrent adversarial networks. arXiv preprint arXiv:1602.05110, 2016.</w:t>
       </w:r>
-      <w:bookmarkEnd w:id="9"/>
+      <w:bookmarkEnd w:id="8"/>
     </w:p>
     <w:p>
       <w:pPr>
@@ -6251,14 +6476,14 @@
           <w:rFonts w:eastAsia="MS Mincho"/>
         </w:rPr>
       </w:pPr>
-      <w:bookmarkStart w:id="10" w:name="_Ref513455476"/>
+      <w:bookmarkStart w:id="9" w:name="_Ref513455476"/>
       <w:r>
         <w:rPr>
           <w:rFonts w:eastAsia="MS Mincho"/>
         </w:rPr>
         <w:t>Donggeun Yoo, Namil Kim, Sunggyun Park, Anthony S Paek, and In So Kweon. Pixel-level domain transfer. arXiv preprint arXiv:1603.07442, 2016.</w:t>
       </w:r>
-      <w:bookmarkEnd w:id="10"/>
+      <w:bookmarkEnd w:id="9"/>
     </w:p>
     <w:p>
       <w:pPr>
@@ -6271,12 +6496,12 @@
           <w:rFonts w:eastAsia="MS Mincho"/>
         </w:rPr>
       </w:pPr>
-      <w:bookmarkStart w:id="11" w:name="_Ref513455734"/>
+      <w:bookmarkStart w:id="10" w:name="_Ref513455734"/>
       <w:r>
         <w:rPr/>
         <w:t>S. Ioffe and C. Szegedy. Batch normalization: Accelerating deep network training by reducing internal covariate shift. In ICML, 2015.</w:t>
       </w:r>
-      <w:bookmarkEnd w:id="11"/>
+      <w:bookmarkEnd w:id="10"/>
     </w:p>
     <w:p>
       <w:pPr>
@@ -6287,12 +6512,12 @@
         </w:numPr>
         <w:rPr/>
       </w:pPr>
-      <w:bookmarkStart w:id="12" w:name="_Ref513457217"/>
+      <w:bookmarkStart w:id="11" w:name="_Ref513457217"/>
       <w:r>
         <w:rPr/>
         <w:t>Odena, A. (2016). Semi-supervised learning with generative adversarial networks. arXiv preprint arXiv:1606.01583.</w:t>
       </w:r>
-      <w:bookmarkEnd w:id="12"/>
+      <w:bookmarkEnd w:id="11"/>
     </w:p>
     <w:p>
       <w:pPr>
@@ -6303,13 +6528,13 @@
         </w:numPr>
         <w:rPr/>
       </w:pPr>
-      <w:bookmarkStart w:id="13" w:name="_Ref513457080"/>
-      <w:bookmarkStart w:id="14" w:name="_Ref513457144"/>
+      <w:bookmarkStart w:id="12" w:name="_Ref513457080"/>
+      <w:bookmarkStart w:id="13" w:name="_Ref513457144"/>
       <w:r>
         <w:rPr/>
         <w:t>Kingma, D. P and Welling, M. Auto-Encoding Variational Bayes. ArXiv e-prints, December 2013.</w:t>
       </w:r>
-      <w:bookmarkEnd w:id="14"/>
+      <w:bookmarkEnd w:id="13"/>
     </w:p>
     <w:p>
       <w:pPr>
@@ -6320,7 +6545,7 @@
         </w:numPr>
         <w:rPr/>
       </w:pPr>
-      <w:bookmarkStart w:id="15" w:name="_Ref513457161"/>
+      <w:bookmarkStart w:id="14" w:name="_Ref513457161"/>
       <w:r>
         <w:rPr/>
         <w:t xml:space="preserve">Kingma, Diederik P., Rezende, Danilo Jimenez, Mohamed, Shakir, and Welling, Max. Semi-supervised learning with deep generative models. CoRR, abs/1406.5298, 2014. URL </w:t>
@@ -6337,8 +6562,8 @@
         <w:rPr/>
         <w:t>.</w:t>
       </w:r>
-      <w:bookmarkEnd w:id="13"/>
-      <w:bookmarkEnd w:id="15"/>
+      <w:bookmarkEnd w:id="12"/>
+      <w:bookmarkEnd w:id="14"/>
     </w:p>
     <w:p>
       <w:pPr>
@@ -6349,12 +6574,12 @@
         </w:numPr>
         <w:rPr/>
       </w:pPr>
-      <w:bookmarkStart w:id="16" w:name="_Ref513457169"/>
+      <w:bookmarkStart w:id="15" w:name="_Ref513457169"/>
       <w:r>
         <w:rPr/>
         <w:t>Rezende, D., Mohamed, S., and Wierstra, D. Stochastic Backpropagation and Approximate Inference in Deep Generative Models. ArXiv e-prints, January 2014.</w:t>
       </w:r>
-      <w:bookmarkEnd w:id="16"/>
+      <w:bookmarkEnd w:id="15"/>
     </w:p>
     <w:p>
       <w:pPr>
@@ -6365,12 +6590,12 @@
         </w:numPr>
         <w:rPr/>
       </w:pPr>
-      <w:bookmarkStart w:id="17" w:name="_Ref513469690"/>
+      <w:bookmarkStart w:id="16" w:name="_Ref513469690"/>
       <w:r>
         <w:rPr/>
         <w:t>Kingma, Diederik P and Ba, Jimmy Lei. Adam: A method for stochastic optimization. arXiv preprint arXiv:1412.6980, 2014.</w:t>
       </w:r>
-      <w:bookmarkEnd w:id="17"/>
+      <w:bookmarkEnd w:id="16"/>
     </w:p>
     <w:p>
       <w:pPr>
@@ -6381,12 +6606,12 @@
         </w:numPr>
         <w:rPr/>
       </w:pPr>
-      <w:bookmarkStart w:id="18" w:name="_Ref513493595"/>
+      <w:bookmarkStart w:id="17" w:name="_Ref513493595"/>
       <w:r>
         <w:rPr/>
         <w:t>T. Salimans, I. Goodfellow, W. Zaremba, V. Cheung, A. Radford, and X. Chen. Improved techniques for training gans. arXiv preprint arXiv:1606.03498, 2016</w:t>
       </w:r>
-      <w:bookmarkEnd w:id="18"/>
+      <w:bookmarkEnd w:id="17"/>
     </w:p>
     <w:p>
       <w:pPr>
@@ -6397,12 +6622,12 @@
         </w:numPr>
         <w:rPr/>
       </w:pPr>
-      <w:bookmarkStart w:id="19" w:name="_Ref513485511"/>
+      <w:bookmarkStart w:id="18" w:name="_Ref513485511"/>
       <w:r>
         <w:rPr/>
         <w:t>Vargas, V. (2018). GAN-for-Nuclei-Detection. [online] GitHub. Available at: https://github.com/vmvargas/GAN-for-Nuclei-Detection/ [Accessed 7 May 2018].</w:t>
       </w:r>
-      <w:bookmarkEnd w:id="19"/>
+      <w:bookmarkEnd w:id="18"/>
     </w:p>
     <w:p>
       <w:pPr>
@@ -6413,8 +6638,8 @@
         </w:numPr>
         <w:rPr/>
       </w:pPr>
-      <w:bookmarkStart w:id="20" w:name="_Ref513485647"/>
-      <w:bookmarkEnd w:id="20"/>
+      <w:bookmarkStart w:id="19" w:name="_Ref513485647"/>
+      <w:bookmarkEnd w:id="19"/>
       <w:r>
         <w:rPr>
           <w:lang w:val="es-VE"/>
@@ -6435,14 +6660,14 @@
         </w:numPr>
         <w:rPr/>
       </w:pPr>
-      <w:bookmarkStart w:id="21" w:name="_Ref513485647"/>
-      <w:bookmarkStart w:id="22" w:name="_Ref513542371"/>
+      <w:bookmarkStart w:id="20" w:name="_Ref513542371"/>
+      <w:bookmarkStart w:id="21" w:name="_Ref5134856471"/>
       <w:bookmarkEnd w:id="21"/>
       <w:r>
         <w:rPr/>
         <w:t>Mroueh, Youssef, Sercu, Tom, and Goel, Vaibhava. Mcgan: Mean and covariance feature matching gan. arXiv preprint arXiv:1702.08398, 2017.</w:t>
       </w:r>
-      <w:bookmarkEnd w:id="22"/>
+      <w:bookmarkEnd w:id="20"/>
     </w:p>
     <w:p>
       <w:pPr>
@@ -6453,7 +6678,6 @@
         </w:numPr>
         <w:rPr/>
       </w:pPr>
-      <w:bookmarkStart w:id="23" w:name="_Ref513542579"/>
       <w:r>
         <w:rPr/>
         <w:t>Martin Arjovsky and L´eon Bottou. Towards principled methods for training generative adversarial networks. In International Conference on Learning Representations, 2017. Under review.</w:t>
@@ -6468,14 +6692,16 @@
         </w:numPr>
         <w:rPr/>
       </w:pPr>
-      <w:bookmarkStart w:id="24" w:name="_Ref513542579"/>
-      <w:bookmarkStart w:id="25" w:name="_Ref513542660"/>
+      <w:bookmarkStart w:id="22" w:name="_Ref513542660"/>
+      <w:bookmarkStart w:id="23" w:name="_Ref513542579"/>
+      <w:bookmarkStart w:id="24" w:name="__DdeLink__3725_2867086822"/>
       <w:r>
         <w:rPr/>
         <w:t>C. K. Sønderby, J. Caballero, L. Theis, W. Shi, and F. Huszár. Amortised MAP inference for image super-resolution. arXiv preprint arXiv:1610.04490, 2016.</w:t>
       </w:r>
+      <w:bookmarkEnd w:id="22"/>
+      <w:bookmarkEnd w:id="23"/>
       <w:bookmarkEnd w:id="24"/>
-      <w:bookmarkEnd w:id="25"/>
     </w:p>
     <w:p>
       <w:pPr>
@@ -6793,9 +7019,6 @@
       <w:lvlText w:val=""/>
       <w:lvlJc w:val="left"/>
       <w:pPr>
-        <w:tabs>
-          <w:tab w:val="num" w:pos="3240"/>
-        </w:tabs>
         <w:ind w:left="2880" w:hanging="0"/>
       </w:pPr>
       <w:rPr>
@@ -6978,9 +7201,6 @@
       <w:lvlText w:val=""/>
       <w:lvlJc w:val="left"/>
       <w:pPr>
-        <w:tabs>
-          <w:tab w:val="num" w:pos="3240"/>
-        </w:tabs>
         <w:ind w:left="2880" w:hanging="0"/>
       </w:pPr>
       <w:rPr>
@@ -7163,9 +7383,6 @@
       <w:lvlText w:val=""/>
       <w:lvlJc w:val="left"/>
       <w:pPr>
-        <w:tabs>
-          <w:tab w:val="num" w:pos="3240"/>
-        </w:tabs>
         <w:ind w:left="2880" w:hanging="0"/>
       </w:pPr>
       <w:rPr>
@@ -7363,6 +7580,7 @@
       </w:pPr>
       <w:rPr>
         <w:rFonts w:ascii="Symbol" w:hAnsi="Symbol" w:cs="Symbol" w:hint="default"/>
+        <w:rFonts w:cs="Symbol"/>
       </w:rPr>
     </w:lvl>
     <w:lvl w:ilvl="1">
@@ -7388,6 +7606,7 @@
       </w:pPr>
       <w:rPr>
         <w:rFonts w:ascii="Wingdings" w:hAnsi="Wingdings" w:cs="Wingdings" w:hint="default"/>
+        <w:rFonts w:cs="Wingdings"/>
       </w:rPr>
     </w:lvl>
     <w:lvl w:ilvl="3">
@@ -7400,6 +7619,7 @@
       </w:pPr>
       <w:rPr>
         <w:rFonts w:ascii="Symbol" w:hAnsi="Symbol" w:cs="Symbol" w:hint="default"/>
+        <w:rFonts w:cs="Symbol"/>
       </w:rPr>
     </w:lvl>
     <w:lvl w:ilvl="4">
@@ -7425,6 +7645,7 @@
       </w:pPr>
       <w:rPr>
         <w:rFonts w:ascii="Wingdings" w:hAnsi="Wingdings" w:cs="Wingdings" w:hint="default"/>
+        <w:rFonts w:cs="Wingdings"/>
       </w:rPr>
     </w:lvl>
     <w:lvl w:ilvl="6">
@@ -7437,6 +7658,7 @@
       </w:pPr>
       <w:rPr>
         <w:rFonts w:ascii="Symbol" w:hAnsi="Symbol" w:cs="Symbol" w:hint="default"/>
+        <w:rFonts w:cs="Symbol"/>
       </w:rPr>
     </w:lvl>
     <w:lvl w:ilvl="7">
@@ -7462,6 +7684,7 @@
       </w:pPr>
       <w:rPr>
         <w:rFonts w:ascii="Wingdings" w:hAnsi="Wingdings" w:cs="Wingdings" w:hint="default"/>
+        <w:rFonts w:cs="Wingdings"/>
       </w:rPr>
     </w:lvl>
   </w:abstractNum>
@@ -7476,6 +7699,7 @@
       </w:pPr>
       <w:rPr>
         <w:rFonts w:ascii="Symbol" w:hAnsi="Symbol" w:cs="Symbol" w:hint="default"/>
+        <w:rFonts w:cs="Symbol"/>
       </w:rPr>
     </w:lvl>
     <w:lvl w:ilvl="1">
@@ -7501,6 +7725,7 @@
       </w:pPr>
       <w:rPr>
         <w:rFonts w:ascii="Wingdings" w:hAnsi="Wingdings" w:cs="Wingdings" w:hint="default"/>
+        <w:rFonts w:cs="Wingdings"/>
       </w:rPr>
     </w:lvl>
     <w:lvl w:ilvl="3">
@@ -7513,6 +7738,7 @@
       </w:pPr>
       <w:rPr>
         <w:rFonts w:ascii="Symbol" w:hAnsi="Symbol" w:cs="Symbol" w:hint="default"/>
+        <w:rFonts w:cs="Symbol"/>
       </w:rPr>
     </w:lvl>
     <w:lvl w:ilvl="4">
@@ -7538,6 +7764,7 @@
       </w:pPr>
       <w:rPr>
         <w:rFonts w:ascii="Wingdings" w:hAnsi="Wingdings" w:cs="Wingdings" w:hint="default"/>
+        <w:rFonts w:cs="Wingdings"/>
       </w:rPr>
     </w:lvl>
     <w:lvl w:ilvl="6">
@@ -7550,6 +7777,7 @@
       </w:pPr>
       <w:rPr>
         <w:rFonts w:ascii="Symbol" w:hAnsi="Symbol" w:cs="Symbol" w:hint="default"/>
+        <w:rFonts w:cs="Symbol"/>
       </w:rPr>
     </w:lvl>
     <w:lvl w:ilvl="7">
@@ -7575,6 +7803,7 @@
       </w:pPr>
       <w:rPr>
         <w:rFonts w:ascii="Wingdings" w:hAnsi="Wingdings" w:cs="Wingdings" w:hint="default"/>
+        <w:rFonts w:cs="Wingdings"/>
       </w:rPr>
     </w:lvl>
   </w:abstractNum>
@@ -7999,7 +8228,7 @@
     </w:pPr>
     <w:rPr>
       <w:rFonts w:ascii="Times New Roman" w:hAnsi="Times New Roman" w:eastAsia="Times New Roman" w:cs="Times New Roman"/>
-      <w:color w:val="auto"/>
+      <w:color w:val="00000A"/>
       <w:kern w:val="0"/>
       <w:sz w:val="20"/>
       <w:szCs w:val="20"/>
@@ -9164,6 +9393,555 @@
     <w:qFormat/>
     <w:rPr/>
   </w:style>
+  <w:style w:type="character" w:styleId="ListLabel78">
+    <w:name w:val="ListLabel 78"/>
+    <w:qFormat/>
+    <w:rPr>
+      <w:rFonts w:cs="Times New Roman"/>
+      <w:caps w:val="false"/>
+      <w:smallCaps w:val="false"/>
+      <w:strike w:val="false"/>
+      <w:dstrike w:val="false"/>
+      <w:vanish w:val="false"/>
+      <w:color w:val="00000A"/>
+      <w:position w:val="0"/>
+      <w:sz w:val="20"/>
+      <w:sz w:val="20"/>
+      <w:szCs w:val="20"/>
+      <w:vertAlign w:val="baseline"/>
+    </w:rPr>
+  </w:style>
+  <w:style w:type="character" w:styleId="ListLabel79">
+    <w:name w:val="ListLabel 79"/>
+    <w:qFormat/>
+    <w:rPr>
+      <w:rFonts w:cs="Times New Roman"/>
+      <w:b w:val="false"/>
+      <w:bCs w:val="false"/>
+      <w:i/>
+      <w:iCs/>
+      <w:caps w:val="false"/>
+      <w:smallCaps w:val="false"/>
+      <w:strike w:val="false"/>
+      <w:dstrike w:val="false"/>
+      <w:vanish w:val="false"/>
+      <w:color w:val="00000A"/>
+      <w:position w:val="0"/>
+      <w:sz w:val="20"/>
+      <w:sz w:val="20"/>
+      <w:szCs w:val="20"/>
+      <w:vertAlign w:val="baseline"/>
+    </w:rPr>
+  </w:style>
+  <w:style w:type="character" w:styleId="ListLabel80">
+    <w:name w:val="ListLabel 80"/>
+    <w:qFormat/>
+    <w:rPr>
+      <w:rFonts w:cs="Times New Roman"/>
+      <w:b w:val="false"/>
+      <w:bCs w:val="false"/>
+      <w:i/>
+      <w:iCs/>
+      <w:caps w:val="false"/>
+      <w:smallCaps w:val="false"/>
+      <w:strike w:val="false"/>
+      <w:dstrike w:val="false"/>
+      <w:vanish w:val="false"/>
+      <w:color w:val="00000A"/>
+      <w:position w:val="0"/>
+      <w:sz w:val="20"/>
+      <w:sz w:val="20"/>
+      <w:szCs w:val="20"/>
+      <w:vertAlign w:val="baseline"/>
+    </w:rPr>
+  </w:style>
+  <w:style w:type="character" w:styleId="ListLabel81">
+    <w:name w:val="ListLabel 81"/>
+    <w:qFormat/>
+    <w:rPr>
+      <w:rFonts w:cs="Times New Roman"/>
+      <w:b w:val="false"/>
+      <w:bCs w:val="false"/>
+      <w:i/>
+      <w:iCs/>
+      <w:sz w:val="20"/>
+      <w:szCs w:val="20"/>
+    </w:rPr>
+  </w:style>
+  <w:style w:type="character" w:styleId="ListLabel82">
+    <w:name w:val="ListLabel 82"/>
+    <w:qFormat/>
+    <w:rPr>
+      <w:rFonts w:cs="Times New Roman"/>
+      <w:caps w:val="false"/>
+      <w:smallCaps w:val="false"/>
+      <w:strike w:val="false"/>
+      <w:dstrike w:val="false"/>
+      <w:vanish w:val="false"/>
+      <w:color w:val="00000A"/>
+      <w:position w:val="0"/>
+      <w:sz w:val="20"/>
+      <w:sz w:val="20"/>
+      <w:szCs w:val="20"/>
+      <w:vertAlign w:val="baseline"/>
+    </w:rPr>
+  </w:style>
+  <w:style w:type="character" w:styleId="ListLabel83">
+    <w:name w:val="ListLabel 83"/>
+    <w:qFormat/>
+    <w:rPr>
+      <w:rFonts w:cs="Times New Roman"/>
+      <w:b w:val="false"/>
+      <w:bCs w:val="false"/>
+      <w:i/>
+      <w:iCs/>
+      <w:caps w:val="false"/>
+      <w:smallCaps w:val="false"/>
+      <w:strike w:val="false"/>
+      <w:dstrike w:val="false"/>
+      <w:vanish w:val="false"/>
+      <w:color w:val="00000A"/>
+      <w:position w:val="0"/>
+      <w:sz w:val="20"/>
+      <w:sz w:val="20"/>
+      <w:szCs w:val="20"/>
+      <w:vertAlign w:val="baseline"/>
+    </w:rPr>
+  </w:style>
+  <w:style w:type="character" w:styleId="ListLabel84">
+    <w:name w:val="ListLabel 84"/>
+    <w:qFormat/>
+    <w:rPr>
+      <w:rFonts w:cs="Times New Roman"/>
+      <w:b w:val="false"/>
+      <w:bCs w:val="false"/>
+      <w:i/>
+      <w:iCs/>
+      <w:caps w:val="false"/>
+      <w:smallCaps w:val="false"/>
+      <w:strike w:val="false"/>
+      <w:dstrike w:val="false"/>
+      <w:vanish w:val="false"/>
+      <w:color w:val="00000A"/>
+      <w:position w:val="0"/>
+      <w:sz w:val="20"/>
+      <w:sz w:val="20"/>
+      <w:szCs w:val="20"/>
+      <w:vertAlign w:val="baseline"/>
+    </w:rPr>
+  </w:style>
+  <w:style w:type="character" w:styleId="ListLabel85">
+    <w:name w:val="ListLabel 85"/>
+    <w:qFormat/>
+    <w:rPr>
+      <w:rFonts w:cs="Times New Roman"/>
+      <w:b w:val="false"/>
+      <w:bCs w:val="false"/>
+      <w:i/>
+      <w:iCs/>
+      <w:sz w:val="20"/>
+      <w:szCs w:val="20"/>
+    </w:rPr>
+  </w:style>
+  <w:style w:type="character" w:styleId="ListLabel86">
+    <w:name w:val="ListLabel 86"/>
+    <w:qFormat/>
+    <w:rPr>
+      <w:rFonts w:cs="Times New Roman"/>
+    </w:rPr>
+  </w:style>
+  <w:style w:type="character" w:styleId="ListLabel87">
+    <w:name w:val="ListLabel 87"/>
+    <w:qFormat/>
+    <w:rPr>
+      <w:rFonts w:cs="Times New Roman"/>
+    </w:rPr>
+  </w:style>
+  <w:style w:type="character" w:styleId="ListLabel88">
+    <w:name w:val="ListLabel 88"/>
+    <w:qFormat/>
+    <w:rPr>
+      <w:rFonts w:cs="Times New Roman"/>
+    </w:rPr>
+  </w:style>
+  <w:style w:type="character" w:styleId="ListLabel89">
+    <w:name w:val="ListLabel 89"/>
+    <w:qFormat/>
+    <w:rPr>
+      <w:rFonts w:cs="Times New Roman"/>
+    </w:rPr>
+  </w:style>
+  <w:style w:type="character" w:styleId="ListLabel90">
+    <w:name w:val="ListLabel 90"/>
+    <w:qFormat/>
+    <w:rPr>
+      <w:rFonts w:cs="Times New Roman"/>
+    </w:rPr>
+  </w:style>
+  <w:style w:type="character" w:styleId="ListLabel91">
+    <w:name w:val="ListLabel 91"/>
+    <w:qFormat/>
+    <w:rPr>
+      <w:rFonts w:cs="Times New Roman"/>
+      <w:caps w:val="false"/>
+      <w:smallCaps w:val="false"/>
+      <w:strike w:val="false"/>
+      <w:dstrike w:val="false"/>
+      <w:vanish w:val="false"/>
+      <w:color w:val="00000A"/>
+      <w:position w:val="0"/>
+      <w:sz w:val="20"/>
+      <w:sz w:val="20"/>
+      <w:szCs w:val="20"/>
+      <w:vertAlign w:val="baseline"/>
+    </w:rPr>
+  </w:style>
+  <w:style w:type="character" w:styleId="ListLabel92">
+    <w:name w:val="ListLabel 92"/>
+    <w:qFormat/>
+    <w:rPr>
+      <w:rFonts w:cs="Times New Roman"/>
+      <w:b w:val="false"/>
+      <w:bCs w:val="false"/>
+      <w:i/>
+      <w:iCs/>
+      <w:caps w:val="false"/>
+      <w:smallCaps w:val="false"/>
+      <w:strike w:val="false"/>
+      <w:dstrike w:val="false"/>
+      <w:vanish w:val="false"/>
+      <w:color w:val="00000A"/>
+      <w:position w:val="0"/>
+      <w:sz w:val="20"/>
+      <w:sz w:val="20"/>
+      <w:szCs w:val="20"/>
+      <w:vertAlign w:val="baseline"/>
+    </w:rPr>
+  </w:style>
+  <w:style w:type="character" w:styleId="ListLabel93">
+    <w:name w:val="ListLabel 93"/>
+    <w:qFormat/>
+    <w:rPr>
+      <w:rFonts w:cs="Times New Roman"/>
+      <w:b w:val="false"/>
+      <w:bCs w:val="false"/>
+      <w:i/>
+      <w:iCs/>
+      <w:caps w:val="false"/>
+      <w:smallCaps w:val="false"/>
+      <w:strike w:val="false"/>
+      <w:dstrike w:val="false"/>
+      <w:vanish w:val="false"/>
+      <w:color w:val="00000A"/>
+      <w:position w:val="0"/>
+      <w:sz w:val="20"/>
+      <w:sz w:val="20"/>
+      <w:szCs w:val="20"/>
+      <w:vertAlign w:val="baseline"/>
+    </w:rPr>
+  </w:style>
+  <w:style w:type="character" w:styleId="ListLabel94">
+    <w:name w:val="ListLabel 94"/>
+    <w:qFormat/>
+    <w:rPr>
+      <w:rFonts w:cs="Times New Roman"/>
+      <w:b w:val="false"/>
+      <w:bCs w:val="false"/>
+      <w:i/>
+      <w:iCs/>
+      <w:sz w:val="20"/>
+      <w:szCs w:val="20"/>
+    </w:rPr>
+  </w:style>
+  <w:style w:type="character" w:styleId="ListLabel95">
+    <w:name w:val="ListLabel 95"/>
+    <w:qFormat/>
+    <w:rPr>
+      <w:rFonts w:cs="Times New Roman"/>
+    </w:rPr>
+  </w:style>
+  <w:style w:type="character" w:styleId="ListLabel96">
+    <w:name w:val="ListLabel 96"/>
+    <w:qFormat/>
+    <w:rPr>
+      <w:rFonts w:cs="Times New Roman"/>
+    </w:rPr>
+  </w:style>
+  <w:style w:type="character" w:styleId="ListLabel97">
+    <w:name w:val="ListLabel 97"/>
+    <w:qFormat/>
+    <w:rPr>
+      <w:rFonts w:cs="Times New Roman"/>
+    </w:rPr>
+  </w:style>
+  <w:style w:type="character" w:styleId="ListLabel98">
+    <w:name w:val="ListLabel 98"/>
+    <w:qFormat/>
+    <w:rPr>
+      <w:rFonts w:cs="Times New Roman"/>
+    </w:rPr>
+  </w:style>
+  <w:style w:type="character" w:styleId="ListLabel99">
+    <w:name w:val="ListLabel 99"/>
+    <w:qFormat/>
+    <w:rPr>
+      <w:rFonts w:cs="Times New Roman"/>
+    </w:rPr>
+  </w:style>
+  <w:style w:type="character" w:styleId="ListLabel100">
+    <w:name w:val="ListLabel 100"/>
+    <w:qFormat/>
+    <w:rPr>
+      <w:rFonts w:cs="Times New Roman"/>
+      <w:caps w:val="false"/>
+      <w:smallCaps w:val="false"/>
+      <w:strike w:val="false"/>
+      <w:dstrike w:val="false"/>
+      <w:vanish w:val="false"/>
+      <w:color w:val="00000A"/>
+      <w:position w:val="0"/>
+      <w:sz w:val="20"/>
+      <w:sz w:val="20"/>
+      <w:szCs w:val="20"/>
+      <w:vertAlign w:val="baseline"/>
+    </w:rPr>
+  </w:style>
+  <w:style w:type="character" w:styleId="ListLabel101">
+    <w:name w:val="ListLabel 101"/>
+    <w:qFormat/>
+    <w:rPr>
+      <w:rFonts w:cs="Times New Roman"/>
+      <w:b w:val="false"/>
+      <w:bCs w:val="false"/>
+      <w:i/>
+      <w:iCs/>
+      <w:caps w:val="false"/>
+      <w:smallCaps w:val="false"/>
+      <w:strike w:val="false"/>
+      <w:dstrike w:val="false"/>
+      <w:vanish w:val="false"/>
+      <w:color w:val="00000A"/>
+      <w:position w:val="0"/>
+      <w:sz w:val="20"/>
+      <w:sz w:val="20"/>
+      <w:szCs w:val="20"/>
+      <w:vertAlign w:val="baseline"/>
+    </w:rPr>
+  </w:style>
+  <w:style w:type="character" w:styleId="ListLabel102">
+    <w:name w:val="ListLabel 102"/>
+    <w:qFormat/>
+    <w:rPr>
+      <w:rFonts w:cs="Times New Roman"/>
+      <w:b w:val="false"/>
+      <w:bCs w:val="false"/>
+      <w:i/>
+      <w:iCs/>
+      <w:caps w:val="false"/>
+      <w:smallCaps w:val="false"/>
+      <w:strike w:val="false"/>
+      <w:dstrike w:val="false"/>
+      <w:vanish w:val="false"/>
+      <w:color w:val="00000A"/>
+      <w:position w:val="0"/>
+      <w:sz w:val="20"/>
+      <w:sz w:val="20"/>
+      <w:szCs w:val="20"/>
+      <w:vertAlign w:val="baseline"/>
+    </w:rPr>
+  </w:style>
+  <w:style w:type="character" w:styleId="ListLabel103">
+    <w:name w:val="ListLabel 103"/>
+    <w:qFormat/>
+    <w:rPr>
+      <w:rFonts w:cs="Times New Roman"/>
+      <w:b w:val="false"/>
+      <w:bCs w:val="false"/>
+      <w:i/>
+      <w:iCs/>
+      <w:sz w:val="20"/>
+      <w:szCs w:val="20"/>
+    </w:rPr>
+  </w:style>
+  <w:style w:type="character" w:styleId="ListLabel104">
+    <w:name w:val="ListLabel 104"/>
+    <w:qFormat/>
+    <w:rPr>
+      <w:rFonts w:cs="Times New Roman"/>
+    </w:rPr>
+  </w:style>
+  <w:style w:type="character" w:styleId="ListLabel105">
+    <w:name w:val="ListLabel 105"/>
+    <w:qFormat/>
+    <w:rPr>
+      <w:rFonts w:cs="Times New Roman"/>
+    </w:rPr>
+  </w:style>
+  <w:style w:type="character" w:styleId="ListLabel106">
+    <w:name w:val="ListLabel 106"/>
+    <w:qFormat/>
+    <w:rPr>
+      <w:rFonts w:cs="Times New Roman"/>
+    </w:rPr>
+  </w:style>
+  <w:style w:type="character" w:styleId="ListLabel107">
+    <w:name w:val="ListLabel 107"/>
+    <w:qFormat/>
+    <w:rPr>
+      <w:rFonts w:cs="Times New Roman"/>
+    </w:rPr>
+  </w:style>
+  <w:style w:type="character" w:styleId="ListLabel108">
+    <w:name w:val="ListLabel 108"/>
+    <w:qFormat/>
+    <w:rPr>
+      <w:rFonts w:cs="Times New Roman"/>
+    </w:rPr>
+  </w:style>
+  <w:style w:type="character" w:styleId="ListLabel109">
+    <w:name w:val="ListLabel 109"/>
+    <w:qFormat/>
+    <w:rPr>
+      <w:rFonts w:cs="Times New Roman"/>
+      <w:b w:val="false"/>
+      <w:bCs w:val="false"/>
+      <w:i w:val="false"/>
+      <w:iCs w:val="false"/>
+      <w:sz w:val="16"/>
+      <w:szCs w:val="16"/>
+    </w:rPr>
+  </w:style>
+  <w:style w:type="character" w:styleId="ListLabel110">
+    <w:name w:val="ListLabel 110"/>
+    <w:qFormat/>
+    <w:rPr>
+      <w:rFonts w:cs="Symbol"/>
+    </w:rPr>
+  </w:style>
+  <w:style w:type="character" w:styleId="ListLabel111">
+    <w:name w:val="ListLabel 111"/>
+    <w:qFormat/>
+    <w:rPr>
+      <w:rFonts w:cs="Courier New"/>
+    </w:rPr>
+  </w:style>
+  <w:style w:type="character" w:styleId="ListLabel112">
+    <w:name w:val="ListLabel 112"/>
+    <w:qFormat/>
+    <w:rPr>
+      <w:rFonts w:cs="Wingdings"/>
+    </w:rPr>
+  </w:style>
+  <w:style w:type="character" w:styleId="ListLabel113">
+    <w:name w:val="ListLabel 113"/>
+    <w:qFormat/>
+    <w:rPr>
+      <w:rFonts w:cs="Symbol"/>
+    </w:rPr>
+  </w:style>
+  <w:style w:type="character" w:styleId="ListLabel114">
+    <w:name w:val="ListLabel 114"/>
+    <w:qFormat/>
+    <w:rPr>
+      <w:rFonts w:cs="Courier New"/>
+    </w:rPr>
+  </w:style>
+  <w:style w:type="character" w:styleId="ListLabel115">
+    <w:name w:val="ListLabel 115"/>
+    <w:qFormat/>
+    <w:rPr>
+      <w:rFonts w:cs="Wingdings"/>
+    </w:rPr>
+  </w:style>
+  <w:style w:type="character" w:styleId="ListLabel116">
+    <w:name w:val="ListLabel 116"/>
+    <w:qFormat/>
+    <w:rPr>
+      <w:rFonts w:cs="Symbol"/>
+    </w:rPr>
+  </w:style>
+  <w:style w:type="character" w:styleId="ListLabel117">
+    <w:name w:val="ListLabel 117"/>
+    <w:qFormat/>
+    <w:rPr>
+      <w:rFonts w:cs="Courier New"/>
+    </w:rPr>
+  </w:style>
+  <w:style w:type="character" w:styleId="ListLabel118">
+    <w:name w:val="ListLabel 118"/>
+    <w:qFormat/>
+    <w:rPr>
+      <w:rFonts w:cs="Wingdings"/>
+    </w:rPr>
+  </w:style>
+  <w:style w:type="character" w:styleId="ListLabel119">
+    <w:name w:val="ListLabel 119"/>
+    <w:qFormat/>
+    <w:rPr>
+      <w:rFonts w:cs="Symbol"/>
+    </w:rPr>
+  </w:style>
+  <w:style w:type="character" w:styleId="ListLabel120">
+    <w:name w:val="ListLabel 120"/>
+    <w:qFormat/>
+    <w:rPr>
+      <w:rFonts w:cs="Courier New"/>
+    </w:rPr>
+  </w:style>
+  <w:style w:type="character" w:styleId="ListLabel121">
+    <w:name w:val="ListLabel 121"/>
+    <w:qFormat/>
+    <w:rPr>
+      <w:rFonts w:cs="Wingdings"/>
+    </w:rPr>
+  </w:style>
+  <w:style w:type="character" w:styleId="ListLabel122">
+    <w:name w:val="ListLabel 122"/>
+    <w:qFormat/>
+    <w:rPr>
+      <w:rFonts w:cs="Symbol"/>
+    </w:rPr>
+  </w:style>
+  <w:style w:type="character" w:styleId="ListLabel123">
+    <w:name w:val="ListLabel 123"/>
+    <w:qFormat/>
+    <w:rPr>
+      <w:rFonts w:cs="Courier New"/>
+    </w:rPr>
+  </w:style>
+  <w:style w:type="character" w:styleId="ListLabel124">
+    <w:name w:val="ListLabel 124"/>
+    <w:qFormat/>
+    <w:rPr>
+      <w:rFonts w:cs="Wingdings"/>
+    </w:rPr>
+  </w:style>
+  <w:style w:type="character" w:styleId="ListLabel125">
+    <w:name w:val="ListLabel 125"/>
+    <w:qFormat/>
+    <w:rPr>
+      <w:rFonts w:cs="Symbol"/>
+    </w:rPr>
+  </w:style>
+  <w:style w:type="character" w:styleId="ListLabel126">
+    <w:name w:val="ListLabel 126"/>
+    <w:qFormat/>
+    <w:rPr>
+      <w:rFonts w:cs="Courier New"/>
+    </w:rPr>
+  </w:style>
+  <w:style w:type="character" w:styleId="ListLabel127">
+    <w:name w:val="ListLabel 127"/>
+    <w:qFormat/>
+    <w:rPr>
+      <w:rFonts w:cs="Wingdings"/>
+    </w:rPr>
+  </w:style>
+  <w:style w:type="character" w:styleId="ListLabel128">
+    <w:name w:val="ListLabel 128"/>
+    <w:qFormat/>
+    <w:rPr/>
+  </w:style>
   <w:style w:type="paragraph" w:styleId="Heading">
     <w:name w:val="Heading"/>
     <w:basedOn w:val="Normal"/>
@@ -9249,7 +10027,7 @@
       <w:rFonts w:ascii="Times New Roman" w:hAnsi="Times New Roman" w:eastAsia="Times New Roman" w:cs="Times New Roman"/>
       <w:b/>
       <w:bCs/>
-      <w:color w:val="auto"/>
+      <w:color w:val="00000A"/>
       <w:kern w:val="0"/>
       <w:sz w:val="18"/>
       <w:szCs w:val="18"/>
@@ -9267,7 +10045,7 @@
     </w:pPr>
     <w:rPr>
       <w:rFonts w:ascii="Times New Roman" w:hAnsi="Times New Roman" w:eastAsia="Times New Roman" w:cs="Times New Roman"/>
-      <w:color w:val="auto"/>
+      <w:color w:val="00000A"/>
       <w:kern w:val="0"/>
       <w:sz w:val="20"/>
       <w:szCs w:val="20"/>
@@ -9286,7 +10064,7 @@
     </w:pPr>
     <w:rPr>
       <w:rFonts w:ascii="Times New Roman" w:hAnsi="Times New Roman" w:eastAsia="Times New Roman" w:cs="Times New Roman"/>
-      <w:color w:val="auto"/>
+      <w:color w:val="00000A"/>
       <w:kern w:val="0"/>
       <w:sz w:val="22"/>
       <w:szCs w:val="22"/>
@@ -9336,7 +10114,7 @@
     </w:pPr>
     <w:rPr>
       <w:rFonts w:ascii="Times New Roman" w:hAnsi="Times New Roman" w:eastAsia="Times New Roman" w:cs="Times New Roman"/>
-      <w:color w:val="auto"/>
+      <w:color w:val="00000A"/>
       <w:kern w:val="0"/>
       <w:sz w:val="16"/>
       <w:szCs w:val="16"/>
@@ -9355,7 +10133,7 @@
     </w:pPr>
     <w:rPr>
       <w:rFonts w:ascii="Times New Roman" w:hAnsi="Times New Roman" w:eastAsia="Times New Roman" w:cs="Times New Roman"/>
-      <w:color w:val="auto"/>
+      <w:color w:val="00000A"/>
       <w:kern w:val="0"/>
       <w:sz w:val="16"/>
       <w:szCs w:val="16"/>
@@ -9380,7 +10158,7 @@
       <w:bCs/>
       <w:i/>
       <w:iCs/>
-      <w:color w:val="auto"/>
+      <w:color w:val="00000A"/>
       <w:kern w:val="0"/>
       <w:sz w:val="18"/>
       <w:szCs w:val="18"/>
@@ -9401,7 +10179,7 @@
     <w:rPr>
       <w:rFonts w:ascii="Times New Roman" w:hAnsi="Times New Roman" w:eastAsia="Times New Roman" w:cs="Times New Roman"/>
       <w:bCs/>
-      <w:color w:val="auto"/>
+      <w:color w:val="00000A"/>
       <w:kern w:val="0"/>
       <w:sz w:val="28"/>
       <w:szCs w:val="28"/>
@@ -9422,7 +10200,7 @@
     <w:rPr>
       <w:rFonts w:ascii="Times New Roman" w:hAnsi="Times New Roman" w:eastAsia="Times New Roman" w:cs="Times New Roman"/>
       <w:bCs/>
-      <w:color w:val="auto"/>
+      <w:color w:val="00000A"/>
       <w:kern w:val="0"/>
       <w:sz w:val="48"/>
       <w:szCs w:val="48"/>
@@ -9442,7 +10220,7 @@
     </w:pPr>
     <w:rPr>
       <w:rFonts w:ascii="Times New Roman" w:hAnsi="Times New Roman" w:eastAsia="Times New Roman" w:cs="Times New Roman"/>
-      <w:color w:val="auto"/>
+      <w:color w:val="00000A"/>
       <w:kern w:val="0"/>
       <w:sz w:val="16"/>
       <w:szCs w:val="16"/>
@@ -9463,7 +10241,7 @@
     </w:pPr>
     <w:rPr>
       <w:rFonts w:ascii="Times New Roman" w:hAnsi="Times New Roman" w:eastAsia="Times New Roman" w:cs="Times New Roman"/>
-      <w:color w:val="auto"/>
+      <w:color w:val="00000A"/>
       <w:kern w:val="0"/>
       <w:sz w:val="16"/>
       <w:szCs w:val="16"/>
@@ -9507,7 +10285,7 @@
     </w:pPr>
     <w:rPr>
       <w:rFonts w:ascii="Times New Roman" w:hAnsi="Times New Roman" w:eastAsia="Times New Roman" w:cs="Times New Roman"/>
-      <w:color w:val="auto"/>
+      <w:color w:val="00000A"/>
       <w:kern w:val="0"/>
       <w:sz w:val="16"/>
       <w:szCs w:val="16"/>
@@ -9531,7 +10309,7 @@
     </w:pPr>
     <w:rPr>
       <w:rFonts w:ascii="Times New Roman" w:hAnsi="Times New Roman" w:eastAsia="MS Mincho" w:cs="Times New Roman"/>
-      <w:color w:val="auto"/>
+      <w:color w:val="00000A"/>
       <w:kern w:val="0"/>
       <w:sz w:val="12"/>
       <w:szCs w:val="12"/>
@@ -9551,7 +10329,7 @@
     <w:rPr>
       <w:rFonts w:ascii="Times New Roman" w:hAnsi="Times New Roman" w:eastAsia="Times New Roman" w:cs="Times New Roman"/>
       <w:smallCaps/>
-      <w:color w:val="auto"/>
+      <w:color w:val="00000A"/>
       <w:kern w:val="0"/>
       <w:sz w:val="16"/>
       <w:szCs w:val="16"/>

</xml_diff>

<commit_message>
references alphabetized & formatted; citations formatted
</commit_message>
<xml_diff>
--- a/A Generative Adversarial Network for Nuclei Detection on Breast Cancer Histopathology Images.docx
+++ b/A Generative Adversarial Network for Nuclei Detection on Breast Cancer Histopathology Images.docx
@@ -5,9 +5,7 @@
     <w:p>
       <w:pPr>
         <w:pStyle w:val="Papersubtitle"/>
-        <w:rPr>
-          <w:rFonts w:eastAsia="MS Mincho"/>
-        </w:rPr>
+        <w:rPr/>
       </w:pPr>
       <w:r>
         <w:rPr>
@@ -47,9 +45,7 @@
     <w:p>
       <w:pPr>
         <w:pStyle w:val="Author"/>
-        <w:rPr>
-          <w:rFonts w:eastAsia="MS Mincho"/>
-        </w:rPr>
+        <w:rPr/>
       </w:pPr>
       <w:r>
         <w:rPr>
@@ -61,9 +57,7 @@
     <w:p>
       <w:pPr>
         <w:pStyle w:val="Affiliation"/>
-        <w:rPr>
-          <w:rFonts w:eastAsia="MS Mincho"/>
-        </w:rPr>
+        <w:rPr/>
       </w:pPr>
       <w:r>
         <w:rPr>
@@ -75,9 +69,7 @@
     <w:p>
       <w:pPr>
         <w:pStyle w:val="Affiliation"/>
-        <w:rPr>
-          <w:rFonts w:eastAsia="MS Mincho"/>
-        </w:rPr>
+        <w:rPr/>
       </w:pPr>
       <w:r>
         <w:rPr>
@@ -89,9 +81,7 @@
     <w:p>
       <w:pPr>
         <w:pStyle w:val="Affiliation"/>
-        <w:rPr>
-          <w:rFonts w:eastAsia="MS Mincho"/>
-        </w:rPr>
+        <w:rPr/>
       </w:pPr>
       <w:r>
         <w:rPr>
@@ -115,9 +105,7 @@
     <w:p>
       <w:pPr>
         <w:pStyle w:val="Affiliation"/>
-        <w:rPr>
-          <w:rFonts w:eastAsia="MS Mincho"/>
-        </w:rPr>
+        <w:rPr/>
       </w:pPr>
       <w:r>
         <w:rPr>
@@ -129,9 +117,7 @@
     <w:p>
       <w:pPr>
         <w:pStyle w:val="Affiliation"/>
-        <w:rPr>
-          <w:rFonts w:eastAsia="MS Mincho"/>
-        </w:rPr>
+        <w:rPr/>
       </w:pPr>
       <w:r>
         <w:rPr>
@@ -143,15 +129,13 @@
     <w:p>
       <w:pPr>
         <w:pStyle w:val="Affiliation"/>
+        <w:rPr/>
+      </w:pPr>
+      <w:r>
         <w:rPr>
           <w:rFonts w:eastAsia="MS Mincho"/>
         </w:rPr>
-      </w:pPr>
-      <w:r>
-        <w:rPr>
-          <w:rFonts w:eastAsia="MS Mincho"/>
-        </w:rPr>
-        <w:t>jmk4411@gmail.com</w:t>
+        <w:t>jk86110p@pace.edu</w:t>
       </w:r>
     </w:p>
     <w:p>
@@ -226,63 +210,7 @@
       </w:r>
       <w:r>
         <w:rPr/>
-        <w:t xml:space="preserve">We extended work on </w:t>
-      </w:r>
-      <w:r>
-        <w:rPr/>
-        <w:t>the</w:t>
-      </w:r>
-      <w:r>
-        <w:rPr/>
-        <w:t xml:space="preserve"> SGAN </w:t>
-      </w:r>
-      <w:r>
-        <w:rPr/>
-        <w:t>model</w:t>
-      </w:r>
-      <w:r>
-        <w:rPr/>
-        <w:t xml:space="preserve"> by combining it with an implemented DCGAN, and by making some adjustments in </w:t>
-      </w:r>
-      <w:r>
-        <w:rPr/>
-        <w:t>said</w:t>
-      </w:r>
-      <w:r>
-        <w:rPr/>
-        <w:t xml:space="preserve"> model to work with a H&amp;E breast cancer histopathology images dataset </w:t>
-      </w:r>
-      <w:r>
-        <w:rPr/>
-        <w:t>published by</w:t>
-      </w:r>
-      <w:r>
-        <w:rPr/>
-        <w:t xml:space="preserve"> the Case Western Reserve University. Our goal was to evaluate if the Discriminator (or semi-supervised model) could achieve comparable or better performance to the aforementioned SGAN, which finds the probability that input image patches correspond to (and thus detect) nuclei. Our results showed that our model was able to learn useful high-level features of nuclear structures as well as to generate visually appealing samples. </w:t>
-      </w:r>
-      <w:r>
-        <w:rPr/>
-        <w:t>We conclude</w:t>
-      </w:r>
-      <w:r>
-        <w:rPr/>
-        <w:t xml:space="preserve"> that more </w:t>
-      </w:r>
-      <w:r>
-        <w:rPr/>
-        <w:t>experimentation</w:t>
-      </w:r>
-      <w:r>
-        <w:rPr/>
-        <w:t xml:space="preserve"> is necessary to formulate a more robust and significant </w:t>
-      </w:r>
-      <w:r>
-        <w:rPr/>
-        <w:t>progression</w:t>
-      </w:r>
-      <w:r>
-        <w:rPr/>
-        <w:t>.</w:t>
+        <w:t>We extended work on the SGAN model by combining it with an implemented DCGAN, and by making some adjustments in said model to work with a H&amp;E breast cancer histopathology images dataset published by the Case Western Reserve University. Our goal was to evaluate if the Discriminator (or semi-supervised model) could achieve comparable or better performance to the aforementioned SGAN, which finds the probability that input image patches correspond to (and thus detect) nuclei. Our results showed that our model was able to learn useful high-level features of nuclear structures as well as to generate visually appealing samples. We conclude that more experimentation is necessary to formulate a more robust and significant progression.</w:t>
       </w:r>
     </w:p>
     <w:p>
@@ -470,31 +398,7 @@
       </w:pPr>
       <w:r>
         <w:rPr/>
-        <w:t xml:space="preserve">An interesting approach, especially in cases where object annotation to generate training data is expensive, is the integration of multiple instance learning (MIL) and deep learning. Xu et al. </w:t>
-      </w:r>
-      <w:r>
-        <w:rPr/>
-        <w:fldChar w:fldCharType="begin"/>
-      </w:r>
-      <w:r>
-        <w:rPr/>
-        <w:instrText> REF _Ref513414576 \r \h </w:instrText>
-      </w:r>
-      <w:r>
-        <w:rPr/>
-        <w:fldChar w:fldCharType="separate"/>
-      </w:r>
-      <w:r>
-        <w:rPr/>
-        <w:t>[1]</w:t>
-      </w:r>
-      <w:r>
-        <w:rPr/>
-        <w:fldChar w:fldCharType="end"/>
-      </w:r>
-      <w:r>
-        <w:rPr/>
-        <w:t xml:space="preserve"> investigated the use of a MIL-framework with both supervised and unsupervised feature learning approaches as well as handcrafted features (2016). The results demonstrated that the performance of the MIL-framework was superior to handcrafted features, which in turn closely approaches the performance of a fully supervised method.</w:t>
+        <w:t>An interesting approach, especially in cases where object annotation to generate training data is expensive, is the integration of multiple instance learning (MIL) and deep learning. Xu et al. investigated the use of a MIL-framework with both supervised and unsupervised feature learning approaches as well as handcrafted features (2016). The results demonstrated that the performance of the MIL-framework was superior to handcrafted features, which in turn closely approaches the performance of a fully supervised method.</w:t>
       </w:r>
     </w:p>
     <w:p>
@@ -679,31 +583,20 @@
       <w:r>
         <w:rPr/>
         <w:tab/>
-        <w:t xml:space="preserve">Similarly to the SSAE model, our model’s G can transform the input pixel intensities to structured nuclei or non-nuclei representations. Therefore, our GAN based framework is also able to learn high-level structure information from a large number of unlabeled image patches. Although both approaches are generative models and VAE tend to have a clearer and objective cost function, We decided to use a SGAN because (1) unlike VAE, GANs are able to generate more realistic samples and (2) recently published papers revealed effective techniques to produce more stable GANs [17], </w:t>
-      </w:r>
-      <w:r>
-        <w:rPr/>
-        <w:fldChar w:fldCharType="begin"/>
-      </w:r>
-      <w:r>
-        <w:rPr/>
-        <w:instrText> REF _Ref513455253 \r \h </w:instrText>
-      </w:r>
-      <w:r>
-        <w:rPr/>
-        <w:fldChar w:fldCharType="separate"/>
-      </w:r>
-      <w:r>
-        <w:rPr/>
-        <w:t>[5]</w:t>
-      </w:r>
-      <w:r>
-        <w:rPr/>
-        <w:fldChar w:fldCharType="end"/>
-      </w:r>
-      <w:r>
-        <w:rPr/>
-        <w:t xml:space="preserve">. </w:t>
+        <w:t>Similarly to the SSAE model, our model’s G can transform the input pixel intensities to structured nuclei or non-nuclei representations. Therefore, our GAN based framework is also able to learn high-level structure information from a large number of unlabeled image patches. Although both approaches are generative models and VAE tend to have a clearer and objective cost function, We decided to use a SGAN because (1) unlike VAE, GANs are able to generate more realistic samples and (2) recently published papers revealed effective techniques to produce more stable GANs (</w:t>
+      </w:r>
+      <w:r>
+        <w:rPr>
+          <w:rFonts w:eastAsia="MS Mincho"/>
+          <w:i w:val="false"/>
+          <w:iCs w:val="false"/>
+          <w:lang w:val="es-VE"/>
+        </w:rPr>
+        <w:t xml:space="preserve">Salimans, Goodfellow, Zaremba,  Cheung,  Radford,  &amp; Chen,  </w:t>
+      </w:r>
+      <w:r>
+        <w:rPr/>
+        <w:t xml:space="preserve">2016; Radford, Metz, &amp; Chintala, 2015). </w:t>
       </w:r>
     </w:p>
     <w:p>
@@ -870,27 +763,24 @@
       </m:oMath>
       <w:r>
         <w:rPr/>
-        <w:t xml:space="preserve"> is a real training example rather than a fake sample drawn from the model </w:t>
-      </w:r>
-      <w:r>
-        <w:rPr/>
-        <w:fldChar w:fldCharType="begin"/>
-      </w:r>
-      <w:r>
-        <w:rPr/>
-        <w:instrText> REF _Ref513414863 \n \h </w:instrText>
-      </w:r>
-      <w:r>
-        <w:rPr/>
-        <w:fldChar w:fldCharType="separate"/>
-      </w:r>
-      <w:r>
-        <w:rPr/>
-        <w:t>[2]</w:t>
-      </w:r>
-      <w:r>
-        <w:rPr/>
-        <w:fldChar w:fldCharType="end"/>
+        <w:t xml:space="preserve"> is a real training example rather than a fake sample drawn from the model (</w:t>
+      </w:r>
+      <w:r>
+        <w:rPr>
+          <w:rFonts w:eastAsia="MS Mincho"/>
+          <w:i w:val="false"/>
+          <w:iCs w:val="false"/>
+        </w:rPr>
+        <w:t>Goodfellow,   Pouget-Abadie, Mirza, Xu, Warde-Farley, Ozair, Courville,  &amp; Bengio, 2014</w:t>
+      </w:r>
+      <w:r>
+        <w:rPr>
+          <w:rFonts w:eastAsia="MS Mincho"/>
+          <w:i w:val="false"/>
+          <w:iCs w:val="false"/>
+          <w:lang w:val="es-VE"/>
+        </w:rPr>
+        <w:t>)</w:t>
       </w:r>
       <w:r>
         <w:rPr/>
@@ -904,79 +794,29 @@
       </w:pPr>
       <w:r>
         <w:rPr/>
-        <w:t xml:space="preserve">The representations that can be learned by a GAN may be used in a variety of applications, including image synthesis, semantic image editing, style transfer, image super-resolution, and classification </w:t>
-      </w:r>
-      <w:r>
-        <w:rPr/>
-        <w:fldChar w:fldCharType="begin"/>
-      </w:r>
-      <w:r>
-        <w:rPr/>
-        <w:instrText> REF _Ref513415358 \n \h </w:instrText>
-      </w:r>
-      <w:r>
-        <w:rPr/>
-        <w:fldChar w:fldCharType="separate"/>
-      </w:r>
-      <w:r>
-        <w:rPr/>
-        <w:t>[3]</w:t>
-      </w:r>
-      <w:r>
-        <w:rPr/>
-        <w:fldChar w:fldCharType="end"/>
-      </w:r>
-      <w:r>
-        <w:rPr/>
-        <w:t xml:space="preserve">. Expanding these ideas, one can produce good output samples using a set of convolutional neural networks </w:t>
-      </w:r>
-      <w:r>
-        <w:rPr/>
-        <w:fldChar w:fldCharType="begin"/>
-      </w:r>
-      <w:r>
-        <w:rPr/>
-        <w:instrText> REF _Ref513455151 \r \h </w:instrText>
-      </w:r>
-      <w:r>
-        <w:rPr/>
-        <w:fldChar w:fldCharType="separate"/>
-      </w:r>
-      <w:r>
-        <w:rPr/>
-        <w:t>[4]</w:t>
-      </w:r>
-      <w:r>
-        <w:rPr/>
-        <w:fldChar w:fldCharType="end"/>
-      </w:r>
-      <w:r>
-        <w:rPr/>
-        <w:t xml:space="preserve">. Some years ago, Radford </w:t>
-      </w:r>
-      <w:r>
-        <w:rPr/>
-        <w:fldChar w:fldCharType="begin"/>
-      </w:r>
-      <w:r>
-        <w:rPr/>
-        <w:instrText> REF _Ref513455253 \r \h </w:instrText>
-      </w:r>
-      <w:r>
-        <w:rPr/>
-        <w:fldChar w:fldCharType="separate"/>
-      </w:r>
-      <w:r>
-        <w:rPr/>
-        <w:t>[5]</w:t>
-      </w:r>
-      <w:r>
-        <w:rPr/>
-        <w:fldChar w:fldCharType="end"/>
-      </w:r>
-      <w:r>
-        <w:rPr/>
-        <w:t>, created surprisingly good samples from a single generator network.</w:t>
+        <w:t>The representations that can be learned by a GAN may be used in a variety of applications, including image synthesis, semantic image editing, style transfer, image super-resolution, and classification (</w:t>
+      </w:r>
+      <w:r>
+        <w:rPr>
+          <w:rFonts w:eastAsia="MS Mincho"/>
+        </w:rPr>
+        <w:t>Creswell, White,  Dumoulin,  Arulkumaran, Sengupta, &amp; Bharath, 2017</w:t>
+      </w:r>
+      <w:r>
+        <w:rPr/>
+        <w:t>). Expanding these ideas, one can produce good output samples using a set of convolutional neural networks (</w:t>
+      </w:r>
+      <w:r>
+        <w:rPr>
+          <w:rFonts w:eastAsia="MS Mincho"/>
+          <w:i w:val="false"/>
+          <w:iCs w:val="false"/>
+        </w:rPr>
+        <w:t>Denton, Soumith, Szlam, &amp; Fergus, 2015)</w:t>
+      </w:r>
+      <w:r>
+        <w:rPr/>
+        <w:t>. Some years ago, Radford, Metz, &amp; Chintala created surprisingly good samples from a single generator network (2015).</w:t>
       </w:r>
     </w:p>
     <w:p>
@@ -1000,175 +840,7 @@
       </w:pPr>
       <w:r>
         <w:rPr/>
-        <w:t xml:space="preserve">Several recent papers focus on improving the stability of training and the resulting perceptual quality of GAN samples </w:t>
-      </w:r>
-      <w:r>
-        <w:rPr/>
-        <w:fldChar w:fldCharType="begin"/>
-      </w:r>
-      <w:r>
-        <w:rPr/>
-        <w:instrText> REF _Ref513455437 \r \h </w:instrText>
-      </w:r>
-      <w:r>
-        <w:rPr/>
-        <w:fldChar w:fldCharType="separate"/>
-      </w:r>
-      <w:r>
-        <w:rPr/>
-        <w:t>[6]</w:t>
-      </w:r>
-      <w:r>
-        <w:rPr/>
-        <w:fldChar w:fldCharType="end"/>
-      </w:r>
-      <w:r>
-        <w:rPr/>
-        <w:t xml:space="preserve">, </w:t>
-      </w:r>
-      <w:r>
-        <w:rPr/>
-        <w:fldChar w:fldCharType="begin"/>
-      </w:r>
-      <w:r>
-        <w:rPr/>
-        <w:instrText> REF _Ref513455456 \r \h </w:instrText>
-      </w:r>
-      <w:r>
-        <w:rPr/>
-        <w:fldChar w:fldCharType="separate"/>
-      </w:r>
-      <w:r>
-        <w:rPr/>
-        <w:t>[7]</w:t>
-      </w:r>
-      <w:r>
-        <w:rPr/>
-        <w:fldChar w:fldCharType="end"/>
-      </w:r>
-      <w:r>
-        <w:rPr/>
-        <w:t xml:space="preserve">, </w:t>
-      </w:r>
-      <w:r>
-        <w:rPr/>
-        <w:fldChar w:fldCharType="begin"/>
-      </w:r>
-      <w:r>
-        <w:rPr/>
-        <w:instrText> REF _Ref513455462 \r \h </w:instrText>
-      </w:r>
-      <w:r>
-        <w:rPr/>
-        <w:fldChar w:fldCharType="separate"/>
-      </w:r>
-      <w:r>
-        <w:rPr/>
-        <w:t>[8]</w:t>
-      </w:r>
-      <w:r>
-        <w:rPr/>
-        <w:fldChar w:fldCharType="end"/>
-      </w:r>
-      <w:r>
-        <w:rPr/>
-        <w:t xml:space="preserve">, </w:t>
-      </w:r>
-      <w:r>
-        <w:rPr/>
-        <w:fldChar w:fldCharType="begin"/>
-      </w:r>
-      <w:r>
-        <w:rPr/>
-        <w:instrText> REF _Ref513455469 \r \h </w:instrText>
-      </w:r>
-      <w:r>
-        <w:rPr/>
-        <w:fldChar w:fldCharType="separate"/>
-      </w:r>
-      <w:r>
-        <w:rPr/>
-        <w:t>[9]</w:t>
-      </w:r>
-      <w:r>
-        <w:rPr/>
-        <w:fldChar w:fldCharType="end"/>
-      </w:r>
-      <w:r>
-        <w:rPr/>
-        <w:t xml:space="preserve">, and </w:t>
-      </w:r>
-      <w:r>
-        <w:rPr/>
-        <w:fldChar w:fldCharType="begin"/>
-      </w:r>
-      <w:r>
-        <w:rPr/>
-        <w:instrText> REF _Ref513455476 \r \h </w:instrText>
-      </w:r>
-      <w:r>
-        <w:rPr/>
-        <w:fldChar w:fldCharType="separate"/>
-      </w:r>
-      <w:r>
-        <w:rPr/>
-        <w:t>[10]</w:t>
-      </w:r>
-      <w:r>
-        <w:rPr/>
-        <w:fldChar w:fldCharType="end"/>
-      </w:r>
-      <w:r>
-        <w:rPr/>
-        <w:t xml:space="preserve">. Among these, Radford et al. </w:t>
-      </w:r>
-      <w:r>
-        <w:rPr/>
-        <w:fldChar w:fldCharType="begin"/>
-      </w:r>
-      <w:r>
-        <w:rPr/>
-        <w:instrText> REF _Ref513455253 \r \h </w:instrText>
-      </w:r>
-      <w:r>
-        <w:rPr/>
-        <w:fldChar w:fldCharType="separate"/>
-      </w:r>
-      <w:r>
-        <w:rPr/>
-        <w:t>[5]</w:t>
-      </w:r>
-      <w:r>
-        <w:rPr/>
-        <w:fldChar w:fldCharType="end"/>
-      </w:r>
-      <w:r>
-        <w:rPr/>
-        <w:t xml:space="preserve"> main contribution came from a set of practices that prove to stabilize the training of GAN by: (1) replacing deterministic spatial pooling functions (such as maxpooling) with strided convolutions, (2) eliminating fully connected layers on top of convolutional features, and (3) not applying Batch Normalization </w:t>
-      </w:r>
-      <w:r>
-        <w:rPr/>
-        <w:fldChar w:fldCharType="begin"/>
-      </w:r>
-      <w:r>
-        <w:rPr/>
-        <w:instrText> REF _Ref513455734 \r \h </w:instrText>
-      </w:r>
-      <w:r>
-        <w:rPr/>
-        <w:fldChar w:fldCharType="separate"/>
-      </w:r>
-      <w:r>
-        <w:rPr/>
-        <w:t>[11]</w:t>
-      </w:r>
-      <w:r>
-        <w:rPr/>
-        <w:fldChar w:fldCharType="end"/>
-      </w:r>
-      <w:r>
-        <w:rPr/>
-        <w:t xml:space="preserve"> to the generator output layer and the discriminator input layer.</w:t>
+        <w:t>Several recent papers focus on improving the stability of training and the resulting perceptual quality of GAN samples (Denton et al., 2015; Radford et al., 2015; Goodfellow, 2014;  Im, Kim, Jiang, &amp; and Memisevic, 2016; Yoo, Kim, Park, Paek, &amp; Kweon, 2016). Among these, the main contribution by Radford et al. came from a set of practices that prove to stabilize the training of GAN by: (1) replacing deterministic spatial pooling functions (i.e. maxpooling) with strided convolutions, (2) eliminating fully connected layers on top of convolutional features, and (3) not applying Batch Normalization to the generator output layer and the discriminator input layer (2015; Ioffe &amp; Szegedy, 2015).</w:t>
       </w:r>
     </w:p>
     <w:p>
@@ -1178,31 +850,7 @@
       </w:pPr>
       <w:r>
         <w:rPr/>
-        <w:t xml:space="preserve">We use some of these architectural innovations proposed in Radford et al. </w:t>
-      </w:r>
-      <w:r>
-        <w:rPr/>
-        <w:fldChar w:fldCharType="begin"/>
-      </w:r>
-      <w:r>
-        <w:rPr/>
-        <w:instrText> REF _Ref513455253 \r \h </w:instrText>
-      </w:r>
-      <w:r>
-        <w:rPr/>
-        <w:fldChar w:fldCharType="separate"/>
-      </w:r>
-      <w:r>
-        <w:rPr/>
-        <w:t>[5]</w:t>
-      </w:r>
-      <w:r>
-        <w:rPr/>
-        <w:fldChar w:fldCharType="end"/>
-      </w:r>
-      <w:r>
-        <w:rPr/>
-        <w:t>, as discussed in Section III.</w:t>
+        <w:t xml:space="preserve">We use some of these architectural innovations proposed by Radford et al. as discussed in Section III. </w:t>
       </w:r>
     </w:p>
     <w:p>
@@ -1227,7 +875,7 @@
       </w:pPr>
       <w:r>
         <w:rPr/>
-        <w:t xml:space="preserve">Odena [12] proposed an extension of the DCGAN architecture to the semi-supervised context by forcing D to output N+1 different output classes, N different “real” classes, and an additional fake class (anything that came from G). In our case, N=2 (real nuclei, and real non-nuclei). </w:t>
+        <w:t xml:space="preserve">Odena proposed an extension of the DCGAN architecture to the semi-supervised context by forcing D to output N+1 different output classes, N different “real” classes, and an additional fake class (anything that came from G) (2016). In our case, N=2 (real nuclei, and real non-nuclei). </w:t>
       </w:r>
     </w:p>
     <w:p>
@@ -1238,103 +886,32 @@
       </w:pPr>
       <w:r>
         <w:rPr/>
-        <w:t xml:space="preserve">Using generative models on semi-supervised learning tasks is not a new approach. Kingma et al. </w:t>
-      </w:r>
-      <w:r>
-        <w:rPr/>
-        <w:fldChar w:fldCharType="begin"/>
-      </w:r>
-      <w:r>
-        <w:rPr/>
-        <w:instrText> REF _Ref513457144 \r \h </w:instrText>
-      </w:r>
-      <w:r>
-        <w:rPr/>
-        <w:fldChar w:fldCharType="separate"/>
-      </w:r>
-      <w:r>
-        <w:rPr/>
-        <w:t>[13]</w:t>
-      </w:r>
-      <w:r>
-        <w:rPr/>
-        <w:fldChar w:fldCharType="end"/>
-      </w:r>
-      <w:r>
-        <w:rPr/>
-        <w:t xml:space="preserve"> expand the work on variational generative techniques (</w:t>
-      </w:r>
-      <w:r>
-        <w:rPr/>
-        <w:fldChar w:fldCharType="begin"/>
-      </w:r>
-      <w:r>
-        <w:rPr/>
-        <w:instrText> REF _Ref513457161 \r \h </w:instrText>
-      </w:r>
-      <w:r>
-        <w:rPr/>
-        <w:fldChar w:fldCharType="separate"/>
-      </w:r>
-      <w:r>
-        <w:rPr/>
-        <w:t>[14]</w:t>
-      </w:r>
-      <w:r>
-        <w:rPr/>
-        <w:fldChar w:fldCharType="end"/>
-      </w:r>
-      <w:r>
-        <w:rPr/>
-        <w:t xml:space="preserve">, </w:t>
-      </w:r>
-      <w:r>
-        <w:rPr/>
-        <w:fldChar w:fldCharType="begin"/>
-      </w:r>
-      <w:r>
-        <w:rPr/>
-        <w:instrText> REF _Ref513457169 \r \h </w:instrText>
-      </w:r>
-      <w:r>
-        <w:rPr/>
-        <w:fldChar w:fldCharType="separate"/>
-      </w:r>
-      <w:r>
-        <w:rPr/>
-        <w:t>[15]</w:t>
-      </w:r>
-      <w:r>
-        <w:rPr/>
-        <w:fldChar w:fldCharType="end"/>
-      </w:r>
-      <w:r>
-        <w:rPr/>
-        <w:t xml:space="preserve">) to do just that. However, Odena </w:t>
-      </w:r>
-      <w:r>
-        <w:rPr/>
-        <w:fldChar w:fldCharType="begin"/>
-      </w:r>
-      <w:r>
-        <w:rPr/>
-        <w:instrText> REF _Ref513457217 \r \h </w:instrText>
-      </w:r>
-      <w:r>
-        <w:rPr/>
-        <w:fldChar w:fldCharType="separate"/>
-      </w:r>
-      <w:r>
-        <w:rPr/>
-        <w:t>[12]</w:t>
-      </w:r>
-      <w:r>
-        <w:rPr/>
-        <w:fldChar w:fldCharType="end"/>
-      </w:r>
-      <w:r>
-        <w:rPr/>
-        <w:t xml:space="preserve"> described a new extension called SGAN that improves classification performance on restricted data sets over a baseline classifier with no generative component.</w:t>
+        <w:t xml:space="preserve">Using generative models on semi-supervised learning tasks is not a new approach. Kingma &amp; Welling expand the work on variational generative techniques (2013; </w:t>
+      </w:r>
+      <w:r>
+        <w:rPr>
+          <w:rFonts w:eastAsia="MS Mincho"/>
+          <w:i w:val="false"/>
+          <w:iCs w:val="false"/>
+        </w:rPr>
+        <w:t>Kingma, Rezende, Mohamed, and Welling, 2014</w:t>
+      </w:r>
+      <w:r>
+        <w:rPr/>
+        <w:t xml:space="preserve">; </w:t>
+      </w:r>
+      <w:r>
+        <w:rPr>
+          <w:rFonts w:eastAsia="MS Mincho"/>
+          <w:i w:val="false"/>
+          <w:iCs w:val="false"/>
+          <w:lang w:val="es-VE"/>
+        </w:rPr>
+        <w:t>Rezende, Mohamed, and Wierstra, 2014</w:t>
+      </w:r>
+      <w:r>
+        <w:rPr/>
+        <w:t>) to do just that. However, Odena described a new extension called SGAN that improves classification performance on restricted data sets over a baseline classifier with no generative component (2016).</w:t>
       </w:r>
     </w:p>
     <w:p>
@@ -1355,31 +932,7 @@
       </w:pPr>
       <w:r>
         <w:rPr/>
-        <w:t xml:space="preserve">According to Odena </w:t>
-      </w:r>
-      <w:r>
-        <w:rPr/>
-        <w:fldChar w:fldCharType="begin"/>
-      </w:r>
-      <w:r>
-        <w:rPr/>
-        <w:instrText> REF _Ref513457217 \r \h </w:instrText>
-      </w:r>
-      <w:r>
-        <w:rPr/>
-        <w:fldChar w:fldCharType="separate"/>
-      </w:r>
-      <w:r>
-        <w:rPr/>
-        <w:t>[12]</w:t>
-      </w:r>
-      <w:r>
-        <w:rPr/>
-        <w:fldChar w:fldCharType="end"/>
-      </w:r>
-      <w:r>
-        <w:rPr/>
-        <w:t>, training an SGAN is similar to training a GAN. One simply use higher granularity labels for the half of the minibatch that has been drawn from the data generating distribution. D is trained to minimize the negative log likelihood with respect to the given labels and G is trained to maximize it, as shown in Algorithm 1.</w:t>
+        <w:t>According to Odena, training an SGAN is similar to training a GAN. One simply use higher granularity labels for the half of the minibatch that has been drawn from the data generating distribution. D is trained to minimize the negative log likelihood with respect to the given labels and G is trained to maximize it, as shown in Algorithm 1.</w:t>
       </w:r>
     </w:p>
     <w:p>
@@ -1473,10 +1026,7 @@
             <w:pPr>
               <w:pStyle w:val="Normal"/>
               <w:jc w:val="both"/>
-              <w:rPr>
-                <w:sz w:val="18"/>
-                <w:szCs w:val="18"/>
-              </w:rPr>
+              <w:rPr/>
             </w:pPr>
             <w:r>
               <w:rPr>
@@ -1554,10 +1104,7 @@
             <w:pPr>
               <w:pStyle w:val="Normal"/>
               <w:jc w:val="both"/>
-              <w:rPr>
-                <w:sz w:val="18"/>
-                <w:szCs w:val="18"/>
-              </w:rPr>
+              <w:rPr/>
             </w:pPr>
             <w:r>
               <w:rPr>
@@ -1747,10 +1294,7 @@
             <w:pPr>
               <w:pStyle w:val="Normal"/>
               <w:jc w:val="both"/>
-              <w:rPr>
-                <w:sz w:val="18"/>
-                <w:szCs w:val="18"/>
-              </w:rPr>
+              <w:rPr/>
             </w:pPr>
             <w:r>
               <w:rPr>
@@ -2022,10 +1566,7 @@
             <w:pPr>
               <w:pStyle w:val="Normal"/>
               <w:jc w:val="both"/>
-              <w:rPr>
-                <w:sz w:val="18"/>
-                <w:szCs w:val="18"/>
-              </w:rPr>
+              <w:rPr/>
             </w:pPr>
             <w:r>
               <w:rPr>
@@ -2083,10 +1624,7 @@
             <w:pPr>
               <w:pStyle w:val="Normal"/>
               <w:jc w:val="both"/>
-              <w:rPr>
-                <w:sz w:val="18"/>
-                <w:szCs w:val="18"/>
-              </w:rPr>
+              <w:rPr/>
             </w:pPr>
             <w:r>
               <w:rPr>
@@ -2276,10 +1814,7 @@
             <w:pPr>
               <w:pStyle w:val="Normal"/>
               <w:jc w:val="both"/>
-              <w:rPr>
-                <w:sz w:val="18"/>
-                <w:szCs w:val="18"/>
-              </w:rPr>
+              <w:rPr/>
             </w:pPr>
             <w:r>
               <w:rPr>
@@ -2310,10 +1845,7 @@
             <w:pPr>
               <w:pStyle w:val="Normal"/>
               <w:jc w:val="both"/>
-              <w:rPr>
-                <w:b/>
-                <w:b/>
-              </w:rPr>
+              <w:rPr/>
             </w:pPr>
             <w:r>
               <w:rPr>
@@ -2380,55 +1912,7 @@
       </w:pPr>
       <w:r>
         <w:rPr/>
-        <w:t xml:space="preserve">The experiments in this paper were conducted with </w:t>
-      </w:r>
-      <w:r>
-        <w:rPr/>
-        <w:fldChar w:fldCharType="begin"/>
-      </w:r>
-      <w:r>
-        <w:rPr/>
-        <w:instrText> REF _Ref513485511 \r \h </w:instrText>
-      </w:r>
-      <w:r>
-        <w:rPr/>
-        <w:fldChar w:fldCharType="separate"/>
-      </w:r>
-      <w:r>
-        <w:rPr/>
-        <w:t>[18]</w:t>
-      </w:r>
-      <w:r>
-        <w:rPr/>
-        <w:fldChar w:fldCharType="end"/>
-      </w:r>
-      <w:r>
-        <w:rPr/>
-        <w:t xml:space="preserve">, which borrows heavily from </w:t>
-      </w:r>
-      <w:r>
-        <w:rPr/>
-        <w:fldChar w:fldCharType="begin"/>
-      </w:r>
-      <w:r>
-        <w:rPr/>
-        <w:instrText> REF _Ref513485647 \r \h </w:instrText>
-      </w:r>
-      <w:r>
-        <w:rPr/>
-        <w:fldChar w:fldCharType="separate"/>
-      </w:r>
-      <w:r>
-        <w:rPr/>
-        <w:t>[19]</w:t>
-      </w:r>
-      <w:r>
-        <w:rPr/>
-        <w:fldChar w:fldCharType="end"/>
-      </w:r>
-      <w:r>
-        <w:rPr/>
-        <w:t xml:space="preserve"> and contains more details about the experimental setup.</w:t>
+        <w:t>The experiments in this paper were conducted by Vargas. (2018). This work borrowed heavily from Linder-Norén and contains more details about the experimental setup (2018).</w:t>
       </w:r>
     </w:p>
     <w:p>
@@ -2452,79 +1936,7 @@
       </w:pPr>
       <w:r>
         <w:rPr/>
-        <w:t xml:space="preserve">In order to be able to compare the experimental results with the SSAE model, the experimental setup for the dataset was almost identical to Xu et al </w:t>
-      </w:r>
-      <w:r>
-        <w:rPr/>
-        <w:fldChar w:fldCharType="begin"/>
-      </w:r>
-      <w:r>
-        <w:rPr/>
-        <w:instrText> REF _Ref513414576 \r \h </w:instrText>
-      </w:r>
-      <w:r>
-        <w:rPr/>
-        <w:fldChar w:fldCharType="separate"/>
-      </w:r>
-      <w:r>
-        <w:rPr/>
-        <w:t>[1]</w:t>
-      </w:r>
-      <w:r>
-        <w:rPr/>
-        <w:fldChar w:fldCharType="end"/>
-      </w:r>
-      <w:r>
-        <w:rPr/>
-        <w:t xml:space="preserve">. We use the same dataset of 537 H&amp;E stained histopathological images, obtained from digitized glass slides corresponding to 49 lymph node-negative and estrogen receptor-positive breast cancer (LN-, ER+ BC) patients at Case Western Reserve University. The training data includes 2,000 nuclear and 6,000 non-nuclear patches. There are 1,000 patches for validation, 500 nuclear patches and 500 non-nuclear. The complete access to the full dataset is provided at </w:t>
-      </w:r>
-      <w:r>
-        <w:rPr/>
-        <w:fldChar w:fldCharType="begin"/>
-      </w:r>
-      <w:r>
-        <w:rPr/>
-        <w:instrText> REF _Ref513486412 \r \h </w:instrText>
-      </w:r>
-      <w:r>
-        <w:rPr/>
-        <w:fldChar w:fldCharType="separate"/>
-      </w:r>
-      <w:r>
-        <w:rPr/>
-        <w:t>Error: Reference source not found</w:t>
-      </w:r>
-      <w:r>
-        <w:rPr/>
-        <w:fldChar w:fldCharType="end"/>
-      </w:r>
-      <w:r>
-        <w:rPr/>
-        <w:t xml:space="preserve">. Xu et al </w:t>
-      </w:r>
-      <w:r>
-        <w:rPr/>
-        <w:fldChar w:fldCharType="begin"/>
-      </w:r>
-      <w:r>
-        <w:rPr/>
-        <w:instrText> REF _Ref513414576 \r \h </w:instrText>
-      </w:r>
-      <w:r>
-        <w:rPr/>
-        <w:fldChar w:fldCharType="separate"/>
-      </w:r>
-      <w:r>
-        <w:rPr/>
-        <w:t>[1]</w:t>
-      </w:r>
-      <w:r>
-        <w:rPr/>
-        <w:fldChar w:fldCharType="end"/>
-      </w:r>
-      <w:r>
-        <w:rPr/>
-        <w:t xml:space="preserve"> explains the generation of the training and ground truth datasets. In this paper, we did not use the testing dataset. Instead we used the validation as the testing dataset.</w:t>
+        <w:t>In order to be able to compare the experimental results with the SSAE model, the experimental setup for the dataset was almost identical to Xu et al. (2016). We use the same dataset of 537 H&amp;E stained histopathological images, obtained from digitized glass slides corresponding to 49 lymph node-negative and estrogen receptor-positive breast cancer (LN-, ER+ BC) patients at Case Western Reserve University. The training data includes 2,000 nuclear and 6,000 non-nuclear patches. There are 1,000 patches for validation, 500 nuclear patches and 500 non-nuclear. Xu et al. explained the generation of the training and ground truth datasets (2016). In this paper, we did not use the testing dataset. Instead we used the validation as the testing dataset.</w:t>
       </w:r>
     </w:p>
     <w:p>
@@ -2585,7 +1997,7 @@
       </m:oMath>
       <w:r>
         <w:rPr/>
-        <w:t xml:space="preserve"> pixels. However, due to fact that G input image has to start from a integer number, every image from the training dataset was downscaled to </w:t>
+        <w:t xml:space="preserve"> pixels. However, due to fact that G input image has to start from an integer number, every image from the training dataset was downscaled to </w:t>
       </w:r>
       <w:r>
         <w:rPr/>
@@ -2773,55 +2185,7 @@
       </w:pPr>
       <w:r>
         <w:rPr/>
-        <w:t xml:space="preserve">Regarding the optimizer, we used the same Odena used </w:t>
-      </w:r>
-      <w:r>
-        <w:rPr/>
-        <w:fldChar w:fldCharType="begin"/>
-      </w:r>
-      <w:r>
-        <w:rPr/>
-        <w:instrText> REF _Ref513457217 \r \h </w:instrText>
-      </w:r>
-      <w:r>
-        <w:rPr/>
-        <w:fldChar w:fldCharType="separate"/>
-      </w:r>
-      <w:r>
-        <w:rPr/>
-        <w:t>[12]</w:t>
-      </w:r>
-      <w:r>
-        <w:rPr/>
-        <w:fldChar w:fldCharType="end"/>
-      </w:r>
-      <w:r>
-        <w:rPr/>
-        <w:t xml:space="preserve"> Adam optimizer </w:t>
-      </w:r>
-      <w:r>
-        <w:rPr/>
-        <w:fldChar w:fldCharType="begin"/>
-      </w:r>
-      <w:r>
-        <w:rPr/>
-        <w:instrText> REF _Ref513469690 \r \h </w:instrText>
-      </w:r>
-      <w:r>
-        <w:rPr/>
-        <w:fldChar w:fldCharType="separate"/>
-      </w:r>
-      <w:r>
-        <w:rPr/>
-        <w:t>[16]</w:t>
-      </w:r>
-      <w:r>
-        <w:rPr/>
-        <w:fldChar w:fldCharType="end"/>
-      </w:r>
-      <w:r>
-        <w:rPr/>
-        <w:t xml:space="preserve"> with tuned hyper-parameters. We use 0.0002 as the learning rate, and 0.5 as momentum term </w:t>
+        <w:t xml:space="preserve">Regarding the optimizer, we used the same Odena used an Adam optimizer with tuned hyper-parameters (2016). We use 0.0002 as the learning rate, and 0.5 as momentum term </w:t>
       </w:r>
       <w:r>
         <w:rPr/>
@@ -2853,31 +2217,7 @@
       </w:pPr>
       <w:r>
         <w:rPr/>
-        <w:t xml:space="preserve">We used almost all architecture guidelines suggested by Radford </w:t>
-      </w:r>
-      <w:r>
-        <w:rPr/>
-        <w:fldChar w:fldCharType="begin"/>
-      </w:r>
-      <w:r>
-        <w:rPr/>
-        <w:instrText> REF _Ref513455253 \r \h </w:instrText>
-      </w:r>
-      <w:r>
-        <w:rPr/>
-        <w:fldChar w:fldCharType="separate"/>
-      </w:r>
-      <w:r>
-        <w:rPr/>
-        <w:t>[5]</w:t>
-      </w:r>
-      <w:r>
-        <w:rPr/>
-        <w:fldChar w:fldCharType="end"/>
-      </w:r>
-      <w:r>
-        <w:rPr/>
-        <w:t xml:space="preserve"> for a stable Deep Convolutional network: </w:t>
+        <w:t xml:space="preserve">We used almost all architecture guidelines suggested by Radford et al. for a stable Deep Convolutional network (2015): </w:t>
       </w:r>
     </w:p>
     <w:p>
@@ -2886,7 +2226,7 @@
         <w:keepNext w:val="true"/>
         <w:numPr>
           <w:ilvl w:val="0"/>
-          <w:numId w:val="7"/>
+          <w:numId w:val="6"/>
         </w:numPr>
         <w:rPr/>
       </w:pPr>
@@ -2901,7 +2241,7 @@
         <w:keepNext w:val="true"/>
         <w:numPr>
           <w:ilvl w:val="0"/>
-          <w:numId w:val="7"/>
+          <w:numId w:val="6"/>
         </w:numPr>
         <w:rPr/>
       </w:pPr>
@@ -2916,7 +2256,7 @@
         <w:keepNext w:val="true"/>
         <w:numPr>
           <w:ilvl w:val="0"/>
-          <w:numId w:val="7"/>
+          <w:numId w:val="6"/>
         </w:numPr>
         <w:rPr/>
       </w:pPr>
@@ -2931,7 +2271,7 @@
         <w:keepNext w:val="true"/>
         <w:numPr>
           <w:ilvl w:val="0"/>
-          <w:numId w:val="7"/>
+          <w:numId w:val="6"/>
         </w:numPr>
         <w:rPr/>
       </w:pPr>
@@ -2946,7 +2286,7 @@
         <w:keepNext w:val="true"/>
         <w:numPr>
           <w:ilvl w:val="0"/>
-          <w:numId w:val="7"/>
+          <w:numId w:val="6"/>
         </w:numPr>
         <w:rPr/>
       </w:pPr>
@@ -3225,40 +2565,39 @@
       </w:pPr>
       <w:r>
         <w:rPr/>
-        <w:t xml:space="preserve">The training procedure was for 200 epochs, with a batch size of 32 images. For each epoch, we selected a random half batch of images from the TMI training set (16 images) and another random half samples from a Gaussian distribution. To balance the difference in occurrences of class labels, 50% of labels that the D trains on are “fake”, i.e., class weights were also divided equally. This approach is called by </w:t>
-      </w:r>
-      <w:r>
-        <w:rPr/>
-        <w:fldChar w:fldCharType="begin"/>
-      </w:r>
-      <w:r>
-        <w:rPr/>
-        <w:instrText> REF _Ref513493595 \r \h </w:instrText>
-      </w:r>
-      <w:r>
-        <w:rPr/>
-        <w:fldChar w:fldCharType="separate"/>
-      </w:r>
-      <w:r>
-        <w:rPr/>
-        <w:t>[17]</w:t>
-      </w:r>
-      <w:r>
-        <w:rPr/>
-        <w:fldChar w:fldCharType="end"/>
-      </w:r>
-      <w:r>
-        <w:rPr/>
-        <w:t xml:space="preserve"> as </w:t>
+        <w:t xml:space="preserve">The training procedure was for 200 epochs, with a batch size of 32 images. For each epoch, we selected a random half batch of images from the TMI training set (16 images) and another random half samples from a Gaussian distribution. To balance the difference in occurrences of class labels, 50% of labels that the D trains on are “fake”, i.e., class weights were also divided equally. </w:t>
+      </w:r>
+      <w:r>
+        <w:rPr>
+          <w:sz w:val="20"/>
+          <w:szCs w:val="20"/>
+        </w:rPr>
+        <w:t xml:space="preserve">This approach is called </w:t>
       </w:r>
       <w:r>
         <w:rPr>
           <w:i/>
+          <w:sz w:val="20"/>
+          <w:szCs w:val="20"/>
         </w:rPr>
-        <w:t>Mini-batch discrimination</w:t>
-      </w:r>
-      <w:r>
-        <w:rPr/>
+        <w:t>Mini-batch discrimination (</w:t>
+      </w:r>
+      <w:r>
+        <w:rPr>
+          <w:rFonts w:eastAsia="MS Mincho"/>
+          <w:i w:val="false"/>
+          <w:iCs w:val="false"/>
+          <w:sz w:val="20"/>
+          <w:szCs w:val="20"/>
+          <w:lang w:val="es-VE"/>
+        </w:rPr>
+        <w:t>Sønderby, Caballero, Theis, Shi,  and Huszár, 2016)</w:t>
+      </w:r>
+      <w:r>
+        <w:rPr>
+          <w:sz w:val="20"/>
+          <w:szCs w:val="20"/>
+        </w:rPr>
         <w:t>. SGAN entire training time was 6 minutes and 12 seconds.</w:t>
       </w:r>
     </w:p>
@@ -3960,31 +3299,7 @@
       </w:pPr>
       <w:r>
         <w:rPr/>
-        <w:t xml:space="preserve">In order to show the effectiveness of our model, the model is compared against the state-of-the-art model Stacked Sparse Autoencoder plus Softmax Classifier (SSAE+SMC) </w:t>
-      </w:r>
-      <w:r>
-        <w:rPr/>
-        <w:fldChar w:fldCharType="begin"/>
-      </w:r>
-      <w:r>
-        <w:rPr/>
-        <w:instrText> REF _Ref513414576 \r \h </w:instrText>
-      </w:r>
-      <w:r>
-        <w:rPr/>
-        <w:fldChar w:fldCharType="separate"/>
-      </w:r>
-      <w:r>
-        <w:rPr/>
-        <w:t>[1]</w:t>
-      </w:r>
-      <w:r>
-        <w:rPr/>
-        <w:fldChar w:fldCharType="end"/>
-      </w:r>
-      <w:r>
-        <w:rPr/>
-        <w:t>.</w:t>
+        <w:t>In order to show the effectiveness of our model, the model is compared against the state-of-the-art model Stacked Sparse Autoencoder plus Softmax Classifier (SSAE+SMC) (Xu et al., 2016).</w:t>
       </w:r>
     </w:p>
     <w:p>
@@ -4004,31 +3319,7 @@
       </w:pPr>
       <w:r>
         <w:rPr/>
-        <w:t xml:space="preserve">For SSAE, the detection procedure is the same as illustrated in Figure 1. A sliding window detector is first employed to select image patches before feeding to the model. Then high-level features are extracted via this model and this features are then subsequently input to SMC. Finally, the trained SMC classifies each image patch as either having or not having a nucleus present. Readers can refer to Xu et al. </w:t>
-      </w:r>
-      <w:r>
-        <w:rPr/>
-        <w:fldChar w:fldCharType="begin"/>
-      </w:r>
-      <w:r>
-        <w:rPr/>
-        <w:instrText> REF _Ref513414576 \r \h </w:instrText>
-      </w:r>
-      <w:r>
-        <w:rPr/>
-        <w:fldChar w:fldCharType="separate"/>
-      </w:r>
-      <w:r>
-        <w:rPr/>
-        <w:t>[1]</w:t>
-      </w:r>
-      <w:r>
-        <w:rPr/>
-        <w:fldChar w:fldCharType="end"/>
-      </w:r>
-      <w:r>
-        <w:rPr/>
-        <w:t xml:space="preserve"> for more details.</w:t>
+        <w:t>For SSAE, the detection procedure is the same as illustrated in Figure 1. A sliding window detector is first employed to select image patches before feeding to the model. Then high-level features are extracted via this model and this features are then subsequently input to SMC. Finally, the trained SMC classifies each image patch as either having or not having a nucleus present. Readers can refer to Xu et al. for more details (2016).</w:t>
       </w:r>
     </w:p>
     <w:p>
@@ -4058,9 +3349,7 @@
     <w:p>
       <w:pPr>
         <w:pStyle w:val="TextBody"/>
-        <w:rPr>
-          <w:sz w:val="16"/>
-        </w:rPr>
+        <w:rPr/>
       </w:pPr>
       <w:r>
         <w:rPr/>
@@ -4122,9 +3411,7 @@
     <w:p>
       <w:pPr>
         <w:pStyle w:val="TextBody"/>
-        <w:rPr>
-          <w:sz w:val="16"/>
-        </w:rPr>
+        <w:rPr/>
       </w:pPr>
       <w:r>
         <w:rPr/>
@@ -4204,9 +3491,7 @@
       <w:pPr>
         <w:pStyle w:val="TextBody"/>
         <w:ind w:hanging="0"/>
-        <w:rPr>
-          <w:sz w:val="16"/>
-        </w:rPr>
+        <w:rPr/>
       </w:pPr>
       <w:r>
         <w:rPr>
@@ -4218,10 +3503,7 @@
     <w:p>
       <w:pPr>
         <w:pStyle w:val="TextBody"/>
-        <w:rPr>
-          <w:sz w:val="16"/>
-          <w:szCs w:val="15"/>
-        </w:rPr>
+        <w:rPr/>
       </w:pPr>
       <w:r>
         <w:rPr/>
@@ -4313,10 +3595,7 @@
     <w:p>
       <w:pPr>
         <w:pStyle w:val="TextBody"/>
-        <w:rPr>
-          <w:sz w:val="15"/>
-          <w:szCs w:val="15"/>
-        </w:rPr>
+        <w:rPr/>
       </w:pPr>
       <w:r>
         <w:rPr/>
@@ -4401,31 +3680,7 @@
       </w:pPr>
       <w:r>
         <w:rPr/>
-        <w:t xml:space="preserve">However, the definition of each term is different for each approach. Xu et al </w:t>
-      </w:r>
-      <w:r>
-        <w:rPr/>
-        <w:fldChar w:fldCharType="begin"/>
-      </w:r>
-      <w:r>
-        <w:rPr/>
-        <w:instrText> REF _Ref513414576 \r \h </w:instrText>
-      </w:r>
-      <w:r>
-        <w:rPr/>
-        <w:fldChar w:fldCharType="separate"/>
-      </w:r>
-      <w:r>
-        <w:rPr/>
-        <w:t>[1]</w:t>
-      </w:r>
-      <w:r>
-        <w:rPr/>
-        <w:fldChar w:fldCharType="end"/>
-      </w:r>
-      <w:r>
-        <w:rPr/>
-        <w:t xml:space="preserve"> used the a testing dataset :</w:t>
+        <w:t>However, the definition of each term is different for each approach. Xu et al. used the a testing dataset (2016):</w:t>
       </w:r>
     </w:p>
     <w:p>
@@ -4435,7 +3690,7 @@
       </w:pPr>
       <w:r>
         <w:rPr/>
-        <w:t>True Positive (TP) is defined as the number of nuclei correctly identified as such by the model. In Xu et al. paper, the correct detection of nuclear patches (true positives) was identified as those instances in which the distance between the center of the detected nuclear window and the closest annotated pathologist identified nucleus was less than or equal to 17 pixels.</w:t>
+        <w:t>True Positive (TP) is defined as the number of nuclei correctly identified as such by the model. In the paper by Xu et al., the correct detection of nuclear patches (true positives) was identified as those instances in which the distance between the center of the detected nuclear window and the closest annotated pathologist identified nucleus was less than or equal to 17 pixels.</w:t>
       </w:r>
     </w:p>
     <w:p>
@@ -4889,31 +4144,7 @@
       </w:pPr>
       <w:r>
         <w:rPr/>
-        <w:t xml:space="preserve">The SSAE-SMC model </w:t>
-      </w:r>
-      <w:r>
-        <w:rPr/>
-        <w:fldChar w:fldCharType="begin"/>
-      </w:r>
-      <w:r>
-        <w:rPr/>
-        <w:instrText> REF _Ref513414576 \r \h </w:instrText>
-      </w:r>
-      <w:r>
-        <w:rPr/>
-        <w:fldChar w:fldCharType="separate"/>
-      </w:r>
-      <w:r>
-        <w:rPr/>
-        <w:t>[1]</w:t>
-      </w:r>
-      <w:r>
-        <w:rPr/>
-        <w:fldChar w:fldCharType="end"/>
-      </w:r>
-      <w:r>
-        <w:rPr/>
-        <w:t xml:space="preserve"> used a different approach and dataset to calculate its Precision, Recall, F-measure and Average Precision (</w:t>
+        <w:t>The SSAE-SMC model used a different approach and dataset to calculate its Precision, Recall, F-measure and Average Precision (</w:t>
       </w:r>
       <w:r>
         <w:rPr>
@@ -4923,7 +4154,7 @@
       </w:r>
       <w:r>
         <w:rPr/>
-        <w:t xml:space="preserve">). However, the classification task was somehow similar, due to the fact that both model (the SSAE and SGAN) output the probability of the input image patch corresponding to a nucleus or not through a Softmax Classifier. That is why we considered pertinent to compare its values in Table 3. </w:t>
+        <w:t xml:space="preserve">)(Xu et al., 2016). However, the classification task was somehow similar, due to the fact that both model (the SSAE and SGAN) output the probability of the input image patch corresponding to a nucleus or not through a Softmax Classifier. That is why we considered pertinent to compare its values in Table 3. </w:t>
       </w:r>
     </w:p>
     <w:p>
@@ -5022,12 +4253,7 @@
           <w:p>
             <w:pPr>
               <w:pStyle w:val="Normal"/>
-              <w:rPr>
-                <w:b/>
-                <w:b/>
-                <w:sz w:val="16"/>
-                <w:szCs w:val="16"/>
-              </w:rPr>
+              <w:rPr/>
             </w:pPr>
             <w:r>
               <w:rPr>
@@ -5049,12 +4275,7 @@
           <w:p>
             <w:pPr>
               <w:pStyle w:val="Normal"/>
-              <w:rPr>
-                <w:b/>
-                <w:b/>
-                <w:sz w:val="16"/>
-                <w:szCs w:val="16"/>
-              </w:rPr>
+              <w:rPr/>
             </w:pPr>
             <w:r>
               <w:rPr>
@@ -5076,12 +4297,7 @@
           <w:p>
             <w:pPr>
               <w:pStyle w:val="Normal"/>
-              <w:rPr>
-                <w:b/>
-                <w:b/>
-                <w:sz w:val="16"/>
-                <w:szCs w:val="16"/>
-              </w:rPr>
+              <w:rPr/>
             </w:pPr>
             <w:r>
               <w:rPr>
@@ -5103,12 +4319,7 @@
           <w:p>
             <w:pPr>
               <w:pStyle w:val="Normal"/>
-              <w:rPr>
-                <w:b/>
-                <w:b/>
-                <w:sz w:val="16"/>
-                <w:szCs w:val="16"/>
-              </w:rPr>
+              <w:rPr/>
             </w:pPr>
             <w:r>
               <w:rPr>
@@ -5135,10 +4346,7 @@
           <w:p>
             <w:pPr>
               <w:pStyle w:val="Normal"/>
-              <w:rPr>
-                <w:sz w:val="16"/>
-                <w:szCs w:val="16"/>
-              </w:rPr>
+              <w:rPr/>
             </w:pPr>
             <w:r>
               <w:rPr>
@@ -5159,10 +4367,7 @@
           <w:p>
             <w:pPr>
               <w:pStyle w:val="Normal"/>
-              <w:rPr>
-                <w:sz w:val="16"/>
-                <w:szCs w:val="16"/>
-              </w:rPr>
+              <w:rPr/>
             </w:pPr>
             <w:r>
               <w:rPr>
@@ -5183,10 +4388,7 @@
           <w:p>
             <w:pPr>
               <w:pStyle w:val="Normal"/>
-              <w:rPr>
-                <w:sz w:val="16"/>
-                <w:szCs w:val="16"/>
-              </w:rPr>
+              <w:rPr/>
             </w:pPr>
             <w:r>
               <w:rPr>
@@ -5207,10 +4409,7 @@
           <w:p>
             <w:pPr>
               <w:pStyle w:val="Normal"/>
-              <w:rPr>
-                <w:sz w:val="16"/>
-                <w:szCs w:val="16"/>
-              </w:rPr>
+              <w:rPr/>
             </w:pPr>
             <w:r>
               <w:rPr>
@@ -5231,10 +4430,7 @@
           <w:p>
             <w:pPr>
               <w:pStyle w:val="Normal"/>
-              <w:rPr>
-                <w:sz w:val="16"/>
-                <w:szCs w:val="16"/>
-              </w:rPr>
+              <w:rPr/>
             </w:pPr>
             <w:r>
               <w:rPr>
@@ -5260,10 +4456,7 @@
           <w:p>
             <w:pPr>
               <w:pStyle w:val="Normal"/>
-              <w:rPr>
-                <w:sz w:val="16"/>
-                <w:szCs w:val="16"/>
-              </w:rPr>
+              <w:rPr/>
             </w:pPr>
             <w:r>
               <w:rPr>
@@ -5284,10 +4477,7 @@
           <w:p>
             <w:pPr>
               <w:pStyle w:val="Normal"/>
-              <w:rPr>
-                <w:sz w:val="16"/>
-                <w:szCs w:val="16"/>
-              </w:rPr>
+              <w:rPr/>
             </w:pPr>
             <w:r>
               <w:rPr>
@@ -5308,10 +4498,7 @@
           <w:p>
             <w:pPr>
               <w:pStyle w:val="Normal"/>
-              <w:rPr>
-                <w:sz w:val="16"/>
-                <w:szCs w:val="16"/>
-              </w:rPr>
+              <w:rPr/>
             </w:pPr>
             <w:r>
               <w:rPr>
@@ -5332,10 +4519,7 @@
           <w:p>
             <w:pPr>
               <w:pStyle w:val="Normal"/>
-              <w:rPr>
-                <w:sz w:val="16"/>
-                <w:szCs w:val="16"/>
-              </w:rPr>
+              <w:rPr/>
             </w:pPr>
             <w:r>
               <w:rPr>
@@ -5356,10 +4540,7 @@
           <w:p>
             <w:pPr>
               <w:pStyle w:val="Normal"/>
-              <w:rPr>
-                <w:sz w:val="16"/>
-                <w:szCs w:val="16"/>
-              </w:rPr>
+              <w:rPr/>
             </w:pPr>
             <w:r>
               <w:rPr>
@@ -5385,10 +4566,7 @@
           <w:p>
             <w:pPr>
               <w:pStyle w:val="Normal"/>
-              <w:rPr>
-                <w:sz w:val="16"/>
-                <w:szCs w:val="16"/>
-              </w:rPr>
+              <w:rPr/>
             </w:pPr>
             <w:r>
               <w:rPr>
@@ -5409,10 +4587,7 @@
           <w:p>
             <w:pPr>
               <w:pStyle w:val="Normal"/>
-              <w:rPr>
-                <w:sz w:val="16"/>
-                <w:szCs w:val="16"/>
-              </w:rPr>
+              <w:rPr/>
             </w:pPr>
             <w:r>
               <w:rPr>
@@ -5433,10 +4608,7 @@
           <w:p>
             <w:pPr>
               <w:pStyle w:val="Normal"/>
-              <w:rPr>
-                <w:sz w:val="16"/>
-                <w:szCs w:val="16"/>
-              </w:rPr>
+              <w:rPr/>
             </w:pPr>
             <w:r>
               <w:rPr>
@@ -5457,10 +4629,7 @@
           <w:p>
             <w:pPr>
               <w:pStyle w:val="Normal"/>
-              <w:rPr>
-                <w:sz w:val="16"/>
-                <w:szCs w:val="16"/>
-              </w:rPr>
+              <w:rPr/>
             </w:pPr>
             <w:r>
               <w:rPr>
@@ -5481,10 +4650,7 @@
           <w:p>
             <w:pPr>
               <w:pStyle w:val="Normal"/>
-              <w:rPr>
-                <w:sz w:val="16"/>
-                <w:szCs w:val="16"/>
-              </w:rPr>
+              <w:rPr/>
             </w:pPr>
             <w:r>
               <w:rPr>
@@ -5565,11 +4731,11 @@
         <w:tblLook w:val="04a0" w:noVBand="1" w:noHBand="0" w:lastColumn="0" w:firstColumn="1" w:lastRow="0" w:firstRow="1"/>
       </w:tblPr>
       <w:tblGrid>
-        <w:gridCol w:w="956"/>
+        <w:gridCol w:w="955"/>
         <w:gridCol w:w="1117"/>
         <w:gridCol w:w="912"/>
         <w:gridCol w:w="1195"/>
-        <w:gridCol w:w="851"/>
+        <w:gridCol w:w="852"/>
       </w:tblGrid>
       <w:tr>
         <w:trPr>
@@ -5577,7 +4743,7 @@
         </w:trPr>
         <w:tc>
           <w:tcPr>
-            <w:tcW w:w="956" w:type="dxa"/>
+            <w:tcW w:w="955" w:type="dxa"/>
             <w:tcBorders/>
             <w:shd w:fill="auto" w:val="clear"/>
             <w:vAlign w:val="center"/>
@@ -5585,12 +4751,7 @@
           <w:p>
             <w:pPr>
               <w:pStyle w:val="Normal"/>
-              <w:rPr>
-                <w:b/>
-                <w:b/>
-                <w:sz w:val="16"/>
-                <w:szCs w:val="16"/>
-              </w:rPr>
+              <w:rPr/>
             </w:pPr>
             <w:r>
               <w:rPr>
@@ -5612,12 +4773,7 @@
           <w:p>
             <w:pPr>
               <w:pStyle w:val="Normal"/>
-              <w:rPr>
-                <w:b/>
-                <w:b/>
-                <w:sz w:val="16"/>
-                <w:szCs w:val="16"/>
-              </w:rPr>
+              <w:rPr/>
             </w:pPr>
             <w:r>
               <w:rPr>
@@ -5639,12 +4795,7 @@
           <w:p>
             <w:pPr>
               <w:pStyle w:val="Normal"/>
-              <w:rPr>
-                <w:b/>
-                <w:b/>
-                <w:sz w:val="16"/>
-                <w:szCs w:val="16"/>
-              </w:rPr>
+              <w:rPr/>
             </w:pPr>
             <w:r>
               <w:rPr>
@@ -5666,12 +4817,7 @@
           <w:p>
             <w:pPr>
               <w:pStyle w:val="Normal"/>
-              <w:rPr>
-                <w:b/>
-                <w:b/>
-                <w:sz w:val="16"/>
-                <w:szCs w:val="16"/>
-              </w:rPr>
+              <w:rPr/>
             </w:pPr>
             <w:r>
               <w:rPr>
@@ -5685,7 +4831,7 @@
         </w:tc>
         <w:tc>
           <w:tcPr>
-            <w:tcW w:w="851" w:type="dxa"/>
+            <w:tcW w:w="852" w:type="dxa"/>
             <w:tcBorders/>
             <w:shd w:fill="auto" w:val="clear"/>
             <w:vAlign w:val="center"/>
@@ -5693,12 +4839,7 @@
           <w:p>
             <w:pPr>
               <w:pStyle w:val="Normal"/>
-              <w:rPr>
-                <w:b/>
-                <w:b/>
-                <w:sz w:val="16"/>
-                <w:szCs w:val="16"/>
-              </w:rPr>
+              <w:rPr/>
             </w:pPr>
             <w:r>
               <w:rPr>
@@ -5717,7 +4858,7 @@
         </w:trPr>
         <w:tc>
           <w:tcPr>
-            <w:tcW w:w="956" w:type="dxa"/>
+            <w:tcW w:w="955" w:type="dxa"/>
             <w:tcBorders/>
             <w:shd w:fill="auto" w:val="clear"/>
             <w:vAlign w:val="center"/>
@@ -5725,10 +4866,7 @@
           <w:p>
             <w:pPr>
               <w:pStyle w:val="Normal"/>
-              <w:rPr>
-                <w:sz w:val="16"/>
-                <w:szCs w:val="16"/>
-              </w:rPr>
+              <w:rPr/>
             </w:pPr>
             <w:r>
               <w:rPr>
@@ -5749,10 +4887,7 @@
           <w:p>
             <w:pPr>
               <w:pStyle w:val="Normal"/>
-              <w:rPr>
-                <w:sz w:val="16"/>
-                <w:szCs w:val="16"/>
-              </w:rPr>
+              <w:rPr/>
             </w:pPr>
             <w:r>
               <w:rPr>
@@ -5773,10 +4908,7 @@
           <w:p>
             <w:pPr>
               <w:pStyle w:val="Normal"/>
-              <w:rPr>
-                <w:sz w:val="16"/>
-                <w:szCs w:val="16"/>
-              </w:rPr>
+              <w:rPr/>
             </w:pPr>
             <w:r>
               <w:rPr>
@@ -5797,10 +4929,7 @@
           <w:p>
             <w:pPr>
               <w:pStyle w:val="Normal"/>
-              <w:rPr>
-                <w:sz w:val="16"/>
-                <w:szCs w:val="16"/>
-              </w:rPr>
+              <w:rPr/>
             </w:pPr>
             <w:r>
               <w:rPr>
@@ -5813,7 +4942,7 @@
         </w:tc>
         <w:tc>
           <w:tcPr>
-            <w:tcW w:w="851" w:type="dxa"/>
+            <w:tcW w:w="852" w:type="dxa"/>
             <w:tcBorders/>
             <w:shd w:fill="auto" w:val="clear"/>
             <w:vAlign w:val="center"/>
@@ -5821,10 +4950,7 @@
           <w:p>
             <w:pPr>
               <w:pStyle w:val="Normal"/>
-              <w:rPr>
-                <w:sz w:val="16"/>
-                <w:szCs w:val="16"/>
-              </w:rPr>
+              <w:rPr/>
             </w:pPr>
             <w:r>
               <w:rPr>
@@ -5842,7 +4968,7 @@
         </w:trPr>
         <w:tc>
           <w:tcPr>
-            <w:tcW w:w="956" w:type="dxa"/>
+            <w:tcW w:w="955" w:type="dxa"/>
             <w:tcBorders/>
             <w:shd w:fill="auto" w:val="clear"/>
             <w:vAlign w:val="center"/>
@@ -5850,10 +4976,7 @@
           <w:p>
             <w:pPr>
               <w:pStyle w:val="Normal"/>
-              <w:rPr>
-                <w:sz w:val="16"/>
-                <w:szCs w:val="16"/>
-              </w:rPr>
+              <w:rPr/>
             </w:pPr>
             <w:r>
               <w:rPr>
@@ -5874,12 +4997,7 @@
           <w:p>
             <w:pPr>
               <w:pStyle w:val="Normal"/>
-              <w:rPr>
-                <w:b/>
-                <w:b/>
-                <w:sz w:val="16"/>
-                <w:szCs w:val="16"/>
-              </w:rPr>
+              <w:rPr/>
             </w:pPr>
             <w:r>
               <w:rPr>
@@ -5901,12 +5019,7 @@
           <w:p>
             <w:pPr>
               <w:pStyle w:val="Normal"/>
-              <w:rPr>
-                <w:b/>
-                <w:b/>
-                <w:sz w:val="16"/>
-                <w:szCs w:val="16"/>
-              </w:rPr>
+              <w:rPr/>
             </w:pPr>
             <w:r>
               <w:rPr>
@@ -5928,12 +5041,7 @@
           <w:p>
             <w:pPr>
               <w:pStyle w:val="Normal"/>
-              <w:rPr>
-                <w:b/>
-                <w:b/>
-                <w:sz w:val="16"/>
-                <w:szCs w:val="16"/>
-              </w:rPr>
+              <w:rPr/>
             </w:pPr>
             <w:r>
               <w:rPr>
@@ -5947,7 +5055,7 @@
         </w:tc>
         <w:tc>
           <w:tcPr>
-            <w:tcW w:w="851" w:type="dxa"/>
+            <w:tcW w:w="852" w:type="dxa"/>
             <w:tcBorders/>
             <w:shd w:fill="auto" w:val="clear"/>
             <w:vAlign w:val="center"/>
@@ -5955,12 +5063,7 @@
           <w:p>
             <w:pPr>
               <w:pStyle w:val="Normal"/>
-              <w:rPr>
-                <w:b/>
-                <w:b/>
-                <w:sz w:val="16"/>
-                <w:szCs w:val="16"/>
-              </w:rPr>
+              <w:rPr/>
             </w:pPr>
             <w:r>
               <w:rPr>
@@ -6005,31 +5108,7 @@
       </w:pPr>
       <w:r>
         <w:rPr/>
-        <w:t xml:space="preserve">In this paper, a Semi Supervised Generative Adversarial Network (SGAN) is presented for automated nuclei detection on breast cancer histopathology. We have shown how the model can capture high-level feature representations of pixel intensity in a semi-supervised manner. These high-level features enable the classifier to work very efficiently for detecting multiple nuclei from a large cohort of histopathological images as well as to generate realistic synthesized representations of nuclei and non-nuclei images. To show the effectiveness of the proposed framework, we compared it with the SSAE model </w:t>
-      </w:r>
-      <w:r>
-        <w:rPr/>
-        <w:fldChar w:fldCharType="begin"/>
-      </w:r>
-      <w:r>
-        <w:rPr/>
-        <w:instrText> REF _Ref513414576 \r \h </w:instrText>
-      </w:r>
-      <w:r>
-        <w:rPr/>
-        <w:fldChar w:fldCharType="separate"/>
-      </w:r>
-      <w:r>
-        <w:rPr/>
-        <w:t>[1]</w:t>
-      </w:r>
-      <w:r>
-        <w:rPr/>
-        <w:fldChar w:fldCharType="end"/>
-      </w:r>
-      <w:r>
-        <w:rPr/>
-        <w:t xml:space="preserve">. Regardless of the difference in the testing approach and dataset that both models used, the SGAN model appear to suggest that it works well in learning useful high-level features for better representation of nuclear structures. However, these evaluations are not enough to conclude that it can outperform state-of-the-art methods on nuclei detection. </w:t>
+        <w:t xml:space="preserve">In this paper, a Semi Supervised Generative Adversarial Network (SGAN) is presented for automated nuclei detection on breast cancer histopathology. We have shown how the model can capture high-level feature representations of pixel intensity in a semi-supervised manner. These high-level features enable the classifier to work very efficiently for detecting multiple nuclei from a large cohort of histopathological images as well as to generate realistic synthesized representations of nuclei and non-nuclei images. To show the effectiveness of the proposed framework, we compared it with the SSAE model. Regardless of the difference in the testing approach and dataset that both models used, the SGAN model appear to suggest that it works well in learning useful high-level features for better representation of nuclear structures. However, these evaluations are not enough to conclude that it can outperform state-of-the-art methods on nuclei detection. </w:t>
       </w:r>
     </w:p>
     <w:p>
@@ -6047,7 +5126,7 @@
         <w:pStyle w:val="ListParagraph"/>
         <w:numPr>
           <w:ilvl w:val="0"/>
-          <w:numId w:val="6"/>
+          <w:numId w:val="5"/>
         </w:numPr>
         <w:jc w:val="both"/>
         <w:rPr/>
@@ -6057,49 +5136,7 @@
           <w:rFonts w:eastAsia="MS Mincho"/>
           <w:spacing w:val="-1"/>
         </w:rPr>
-        <w:t xml:space="preserve">Replicate the testing procedure from Xu et al. </w:t>
-      </w:r>
-      <w:r>
-        <w:rPr>
-          <w:rFonts w:eastAsia="MS Mincho"/>
-          <w:spacing w:val="-1"/>
-        </w:rPr>
-        <w:fldChar w:fldCharType="begin"/>
-      </w:r>
-      <w:r>
-        <w:rPr>
-          <w:spacing w:val="-1"/>
-          <w:rFonts w:eastAsia="MS Mincho"/>
-        </w:rPr>
-        <w:instrText> REF _Ref513414576 \r \h </w:instrText>
-      </w:r>
-      <w:r>
-        <w:rPr>
-          <w:spacing w:val="-1"/>
-          <w:rFonts w:eastAsia="MS Mincho"/>
-        </w:rPr>
-        <w:fldChar w:fldCharType="separate"/>
-      </w:r>
-      <w:r>
-        <w:rPr>
-          <w:spacing w:val="-1"/>
-          <w:rFonts w:eastAsia="MS Mincho"/>
-        </w:rPr>
-        <w:t>[1]</w:t>
-      </w:r>
-      <w:r>
-        <w:rPr>
-          <w:spacing w:val="-1"/>
-          <w:rFonts w:eastAsia="MS Mincho"/>
-        </w:rPr>
-        <w:fldChar w:fldCharType="end"/>
-      </w:r>
-      <w:r>
-        <w:rPr>
-          <w:rFonts w:eastAsia="MS Mincho"/>
-          <w:spacing w:val="-1"/>
-        </w:rPr>
-        <w:t xml:space="preserve">. And implement the same qualitative, quantitative and sensitivity analysis to have a better intuition when comparing both models. </w:t>
+        <w:t xml:space="preserve">Replicate the testing procedure from Xu et al. (2016). Then, implement the same qualitative, quantitative and sensitivity analysis to have a better intuition when comparing both models. </w:t>
       </w:r>
     </w:p>
     <w:p>
@@ -6107,129 +5144,21 @@
         <w:pStyle w:val="TextBody"/>
         <w:numPr>
           <w:ilvl w:val="0"/>
-          <w:numId w:val="6"/>
+          <w:numId w:val="5"/>
         </w:numPr>
         <w:rPr/>
       </w:pPr>
       <w:r>
         <w:rPr/>
-        <w:t xml:space="preserve">Improve SGAN model training by evaluating the impact of recently published techniques such as: One side label smoothing, Historical averaging, Virtual Batch Normalization (VBN), and Inception Scoring proposed by Salimans et al. </w:t>
-      </w:r>
-      <w:r>
-        <w:rPr/>
-        <w:fldChar w:fldCharType="begin"/>
-      </w:r>
-      <w:r>
-        <w:rPr/>
-        <w:instrText> REF _Ref513493595 \r \h </w:instrText>
-      </w:r>
-      <w:r>
-        <w:rPr/>
-        <w:fldChar w:fldCharType="separate"/>
-      </w:r>
-      <w:r>
-        <w:rPr/>
-        <w:t>[17]</w:t>
-      </w:r>
-      <w:r>
-        <w:rPr/>
-        <w:fldChar w:fldCharType="end"/>
-      </w:r>
-      <w:r>
-        <w:rPr/>
-        <w:t xml:space="preserve">, Feature Matching </w:t>
-      </w:r>
-      <w:r>
-        <w:rPr/>
-        <w:fldChar w:fldCharType="begin"/>
-      </w:r>
-      <w:r>
-        <w:rPr/>
-        <w:instrText> REF _Ref513493595 \r \h </w:instrText>
-      </w:r>
-      <w:r>
-        <w:rPr/>
-        <w:fldChar w:fldCharType="separate"/>
-      </w:r>
-      <w:r>
-        <w:rPr/>
-        <w:t>[17]</w:t>
-      </w:r>
-      <w:r>
-        <w:rPr/>
-        <w:fldChar w:fldCharType="end"/>
-      </w:r>
-      <w:r>
-        <w:rPr/>
-        <w:t xml:space="preserve"> and </w:t>
-      </w:r>
-      <w:r>
-        <w:rPr/>
-        <w:fldChar w:fldCharType="begin"/>
-      </w:r>
-      <w:r>
-        <w:rPr/>
-        <w:instrText> REF _Ref513542371 \r \h </w:instrText>
-      </w:r>
-      <w:r>
-        <w:rPr/>
-        <w:fldChar w:fldCharType="separate"/>
-      </w:r>
-      <w:r>
-        <w:rPr/>
-        <w:t>[20]</w:t>
-      </w:r>
-      <w:r>
-        <w:rPr/>
-        <w:fldChar w:fldCharType="end"/>
-      </w:r>
-      <w:r>
-        <w:rPr/>
-        <w:t xml:space="preserve">, Adding some artificial noise to inputs </w:t>
-      </w:r>
-      <w:r>
-        <w:rPr/>
-        <w:fldChar w:fldCharType="begin"/>
-      </w:r>
-      <w:r>
-        <w:rPr/>
-        <w:instrText> REF _Ref513542579 \r \h </w:instrText>
-      </w:r>
-      <w:r>
-        <w:rPr/>
-        <w:fldChar w:fldCharType="separate"/>
-      </w:r>
-      <w:r>
-        <w:rPr/>
-        <w:t>[22]</w:t>
-      </w:r>
-      <w:r>
-        <w:rPr/>
-        <w:fldChar w:fldCharType="end"/>
-      </w:r>
-      <w:r>
-        <w:rPr/>
-        <w:t xml:space="preserve"> and </w:t>
-      </w:r>
-      <w:r>
-        <w:rPr/>
-        <w:fldChar w:fldCharType="begin"/>
-      </w:r>
-      <w:r>
-        <w:rPr/>
-        <w:instrText> REF _Ref513542660 \r \h </w:instrText>
-      </w:r>
-      <w:r>
-        <w:rPr/>
-        <w:fldChar w:fldCharType="separate"/>
-      </w:r>
-      <w:r>
-        <w:rPr/>
-        <w:t>[22]</w:t>
-      </w:r>
-      <w:r>
-        <w:rPr/>
-        <w:fldChar w:fldCharType="end"/>
+        <w:t xml:space="preserve">Improve SGAN model training by evaluating the impact of recently published techniques such as: One side label smoothing, Historical averaging, Virtual Batch Normalization (VBN), and Inception Scoring proposed by Salimans et al., feature matching adding some artificial noise to inputs (2016; </w:t>
+      </w:r>
+      <w:r>
+        <w:rPr>
+          <w:i w:val="false"/>
+          <w:iCs w:val="false"/>
+          <w:lang w:val="es-VE"/>
+        </w:rPr>
+        <w:t>Mroueh, Sercu, &amp; Goel, 2017; Sønderby et al., 2016)</w:t>
       </w:r>
       <w:r>
         <w:rPr/>
@@ -6239,9 +5168,7 @@
     <w:p>
       <w:pPr>
         <w:pStyle w:val="Heading5"/>
-        <w:rPr>
-          <w:rFonts w:eastAsia="MS Mincho"/>
-        </w:rPr>
+        <w:rPr/>
       </w:pPr>
       <w:r>
         <w:rPr>
@@ -6262,28 +5189,26 @@
     </w:p>
     <w:p>
       <w:pPr>
-        <w:pStyle w:val="Heading5"/>
-        <w:rPr>
-          <w:rFonts w:eastAsia="MS Mincho"/>
-        </w:rPr>
-      </w:pPr>
-      <w:r>
-        <w:rPr>
-          <w:rFonts w:eastAsia="MS Mincho"/>
-        </w:rPr>
-        <w:t>References</w:t>
+        <w:pStyle w:val="Normal"/>
+        <w:rPr/>
+      </w:pPr>
+      <w:r>
+        <w:rPr/>
+        <w:t>Reference</w:t>
       </w:r>
     </w:p>
     <w:p>
       <w:pPr>
         <w:pStyle w:val="Normal"/>
         <w:rPr>
-          <w:rFonts w:eastAsia="MS Mincho"/>
+          <w:sz w:val="18"/>
+          <w:szCs w:val="18"/>
         </w:rPr>
       </w:pPr>
       <w:r>
         <w:rPr>
-          <w:rFonts w:eastAsia="MS Mincho"/>
+          <w:sz w:val="18"/>
+          <w:szCs w:val="18"/>
         </w:rPr>
       </w:r>
     </w:p>
@@ -6292,41 +5217,63 @@
         <w:pStyle w:val="References"/>
         <w:numPr>
           <w:ilvl w:val="0"/>
-          <w:numId w:val="5"/>
+          <w:numId w:val="7"/>
         </w:numPr>
+        <w:rPr/>
+      </w:pPr>
+      <w:r>
         <w:rPr>
           <w:rFonts w:eastAsia="MS Mincho"/>
+          <w:sz w:val="18"/>
+          <w:szCs w:val="18"/>
         </w:rPr>
-      </w:pPr>
-      <w:bookmarkStart w:id="0" w:name="_Ref513414576"/>
+        <w:t xml:space="preserve">Arjovsky, M. &amp; Bouttou, L. (2017) Towards principled methods for training generative adversarial networks. </w:t>
+      </w:r>
       <w:r>
         <w:rPr>
           <w:rFonts w:eastAsia="MS Mincho"/>
+          <w:i/>
+          <w:iCs/>
+          <w:sz w:val="18"/>
+          <w:szCs w:val="18"/>
         </w:rPr>
-        <w:t>Xu, J., Xiang, L., Liu, Q., Gilmore, H., Wu, J., Tang, J., &amp; Madabhushi, A. (2016). Stacked sparse autoencoder (SSAE) for nuclei detection on breast cancer histopathology images. IEEE Transactions on Medical Imaging, 35(1), 119-130. [7163353]. DOI: 10.1109/TMI.2015.2458702</w:t>
-      </w:r>
-      <w:bookmarkEnd w:id="0"/>
+        <w:t>In International Conference on Learning Representations</w:t>
+      </w:r>
+      <w:r>
+        <w:rPr>
+          <w:rFonts w:eastAsia="MS Mincho"/>
+          <w:sz w:val="18"/>
+          <w:szCs w:val="18"/>
+        </w:rPr>
+        <w:t>. Under review.</w:t>
+      </w:r>
     </w:p>
     <w:p>
       <w:pPr>
         <w:pStyle w:val="References"/>
         <w:numPr>
           <w:ilvl w:val="0"/>
-          <w:numId w:val="5"/>
+          <w:numId w:val="7"/>
         </w:numPr>
+        <w:rPr/>
+      </w:pPr>
+      <w:r>
         <w:rPr>
           <w:rFonts w:eastAsia="MS Mincho"/>
+          <w:sz w:val="18"/>
+          <w:szCs w:val="18"/>
         </w:rPr>
-      </w:pPr>
-      <w:bookmarkStart w:id="1" w:name="_Ref513414863"/>
-      <w:r>
-        <w:rPr/>
-        <w:t>Goodfellow, I. J., Pouget-Abadie, J., Mirza, M., Xu, B., Warde-Farley, D., Ozair, S., Courville, A., and Bengio, Y. Generative Adversarial Networks. ArXiv e-prints, June 2014</w:t>
-      </w:r>
-      <w:bookmarkEnd w:id="1"/>
-      <w:r>
-        <w:rPr/>
-        <w:t>.</w:t>
+        <w:t xml:space="preserve">Creswell, A., White, T., Dumoulin, V.,  Arulkumaran, K. Sengupta, B. &amp; Bharath, A.A. (2017). Generative adversarial networks: an overview. </w:t>
+      </w:r>
+      <w:r>
+        <w:rPr>
+          <w:rFonts w:eastAsia="MS Mincho"/>
+          <w:i/>
+          <w:iCs/>
+          <w:sz w:val="18"/>
+          <w:szCs w:val="18"/>
+        </w:rPr>
+        <w:t>Submission to IEEE-SPM.</w:t>
       </w:r>
     </w:p>
     <w:p>
@@ -6334,321 +5281,525 @@
         <w:pStyle w:val="References"/>
         <w:numPr>
           <w:ilvl w:val="0"/>
-          <w:numId w:val="5"/>
+          <w:numId w:val="7"/>
         </w:numPr>
+        <w:rPr/>
+      </w:pPr>
+      <w:r>
         <w:rPr>
           <w:rFonts w:eastAsia="MS Mincho"/>
+          <w:i w:val="false"/>
+          <w:iCs w:val="false"/>
+          <w:sz w:val="18"/>
+          <w:szCs w:val="18"/>
         </w:rPr>
-      </w:pPr>
-      <w:bookmarkStart w:id="2" w:name="_Ref513415358"/>
+        <w:t xml:space="preserve">Denton, E.L., Soumith, C., Szlam, A., and Fergus, R. (2015). Deep generative image models using a laplacian pyramid of adversarial networks. </w:t>
+      </w:r>
       <w:r>
         <w:rPr>
           <w:rFonts w:eastAsia="MS Mincho"/>
+          <w:i/>
+          <w:iCs/>
+          <w:sz w:val="18"/>
+          <w:szCs w:val="18"/>
         </w:rPr>
-        <w:t>A. Creswell, T. White, V. Dumoulin, K. Arulkumaran, B. Sengupta and A. A. Bharath, "Generative Adversarial Networks: An Overview," in IEEE Signal Processing Magazine, vol. 35, no. 1, pp. 53-65, Jan. 2018.</w:t>
-      </w:r>
-      <w:bookmarkEnd w:id="2"/>
+        <w:t>ArXiv:1506.05751.</w:t>
+      </w:r>
     </w:p>
     <w:p>
       <w:pPr>
         <w:pStyle w:val="References"/>
         <w:numPr>
           <w:ilvl w:val="0"/>
-          <w:numId w:val="5"/>
+          <w:numId w:val="7"/>
         </w:numPr>
+        <w:rPr/>
+      </w:pPr>
+      <w:r>
         <w:rPr>
           <w:rFonts w:eastAsia="MS Mincho"/>
+          <w:b w:val="false"/>
+          <w:bCs w:val="false"/>
+          <w:i w:val="false"/>
+          <w:iCs w:val="false"/>
+          <w:sz w:val="18"/>
+          <w:szCs w:val="18"/>
         </w:rPr>
-      </w:pPr>
-      <w:bookmarkStart w:id="3" w:name="_Ref513455151"/>
-      <w:r>
-        <w:rPr/>
-        <w:t>Denton, Emily L., Chintala, Soumith, Szlam, Arthur, and Fergus, Robert. Deep generative image models using a laplacian pyramid of adversarial networks. CoRR, abs/1506.05751, 2015. URL http://arxiv.org/ abs/1506.05751</w:t>
-      </w:r>
-      <w:bookmarkEnd w:id="3"/>
+        <w:t xml:space="preserve">Goodfellow, I.J. (2014) On distinguishability criteria for estimating generative models. </w:t>
+      </w:r>
+      <w:r>
+        <w:rPr>
+          <w:rFonts w:eastAsia="MS Mincho"/>
+          <w:b w:val="false"/>
+          <w:bCs w:val="false"/>
+          <w:i/>
+          <w:iCs/>
+          <w:sz w:val="18"/>
+          <w:szCs w:val="18"/>
+        </w:rPr>
+        <w:t>[arXiv preprint] arXiv:1412.6515</w:t>
+      </w:r>
+      <w:r>
+        <w:rPr>
+          <w:rFonts w:eastAsia="MS Mincho"/>
+          <w:b w:val="false"/>
+          <w:bCs w:val="false"/>
+          <w:i w:val="false"/>
+          <w:iCs w:val="false"/>
+          <w:sz w:val="18"/>
+          <w:szCs w:val="18"/>
+        </w:rPr>
+        <w:t>.</w:t>
+      </w:r>
     </w:p>
     <w:p>
       <w:pPr>
         <w:pStyle w:val="References"/>
         <w:numPr>
           <w:ilvl w:val="0"/>
-          <w:numId w:val="5"/>
+          <w:numId w:val="7"/>
         </w:numPr>
+        <w:rPr/>
+      </w:pPr>
+      <w:bookmarkStart w:id="0" w:name="_Ref513414863"/>
+      <w:r>
         <w:rPr>
           <w:rFonts w:eastAsia="MS Mincho"/>
+          <w:i w:val="false"/>
+          <w:iCs w:val="false"/>
+          <w:sz w:val="18"/>
+          <w:szCs w:val="18"/>
         </w:rPr>
-      </w:pPr>
-      <w:bookmarkStart w:id="4" w:name="_Ref513455253"/>
-      <w:r>
-        <w:rPr/>
-        <w:t>Radford, Alec, Metz, Luke, and Chintala, Soumith. Unsupervised representation learning with deep convolutional generative adversarial networks. CoRR, abs/1511.06434, 2015. URL http://arxiv.org/ abs/1511.06434.</w:t>
-      </w:r>
-      <w:bookmarkEnd w:id="4"/>
+        <w:t xml:space="preserve">Goodfellow, I. J., Pouget-Abadie, J., Mirza, M., Xu, B., Warde-Farley, D., Ozair, S., Courville, A., and Bengio, Y. (2014). Generative Adversarial Networks. </w:t>
+      </w:r>
+      <w:bookmarkEnd w:id="0"/>
+      <w:r>
+        <w:rPr>
+          <w:rFonts w:eastAsia="MS Mincho"/>
+          <w:i w:val="false"/>
+          <w:iCs w:val="false"/>
+          <w:sz w:val="18"/>
+          <w:szCs w:val="18"/>
+        </w:rPr>
+        <w:t>a</w:t>
+      </w:r>
+      <w:r>
+        <w:rPr>
+          <w:rFonts w:eastAsia="MS Mincho"/>
+          <w:b w:val="false"/>
+          <w:bCs w:val="false"/>
+          <w:i/>
+          <w:iCs/>
+          <w:sz w:val="18"/>
+          <w:szCs w:val="18"/>
+        </w:rPr>
+        <w:t>rXiv:1406.2661.</w:t>
+      </w:r>
     </w:p>
     <w:p>
       <w:pPr>
         <w:pStyle w:val="References"/>
         <w:numPr>
           <w:ilvl w:val="0"/>
-          <w:numId w:val="5"/>
+          <w:numId w:val="7"/>
         </w:numPr>
+        <w:rPr/>
+      </w:pPr>
+      <w:r>
         <w:rPr>
           <w:rFonts w:eastAsia="MS Mincho"/>
+          <w:i w:val="false"/>
+          <w:iCs w:val="false"/>
+          <w:sz w:val="18"/>
+          <w:szCs w:val="18"/>
         </w:rPr>
-      </w:pPr>
-      <w:bookmarkStart w:id="5" w:name="_Ref513455437"/>
+        <w:t>Im, D.J., Kim, C.D., Jiang, H., and Memisevic, R. (2016). Generating images with recurrent adversarial networks. [</w:t>
+      </w:r>
       <w:r>
         <w:rPr>
           <w:rFonts w:eastAsia="MS Mincho"/>
+          <w:i/>
+          <w:iCs/>
+          <w:sz w:val="18"/>
+          <w:szCs w:val="18"/>
         </w:rPr>
-        <w:t>Emily Denton, Soumith Chintala, Arthur Szlam, and Rob Fergus. Deep generative image models using a laplacian pyramid of adversarial networks. arXiv preprint arXiv:1506.05751, 2015.</w:t>
-      </w:r>
-      <w:bookmarkEnd w:id="5"/>
+        <w:t>arXiv preprint] arXiv:1602.05110</w:t>
+      </w:r>
+      <w:r>
+        <w:rPr>
+          <w:rFonts w:eastAsia="MS Mincho"/>
+          <w:i w:val="false"/>
+          <w:iCs w:val="false"/>
+          <w:sz w:val="18"/>
+          <w:szCs w:val="18"/>
+        </w:rPr>
+        <w:t>.</w:t>
+      </w:r>
     </w:p>
     <w:p>
       <w:pPr>
         <w:pStyle w:val="References"/>
         <w:numPr>
           <w:ilvl w:val="0"/>
-          <w:numId w:val="5"/>
+          <w:numId w:val="7"/>
         </w:numPr>
+        <w:rPr/>
+      </w:pPr>
+      <w:r>
         <w:rPr>
           <w:rFonts w:eastAsia="MS Mincho"/>
+          <w:i w:val="false"/>
+          <w:iCs w:val="false"/>
+          <w:sz w:val="18"/>
+          <w:szCs w:val="18"/>
         </w:rPr>
-      </w:pPr>
-      <w:bookmarkStart w:id="6" w:name="_Ref513455456"/>
+        <w:t xml:space="preserve">Ioffe, S. and Szegedy, C. (2015). Batch normalization: Accelerating deep network training by reducing internal covariate shift. </w:t>
+      </w:r>
       <w:r>
         <w:rPr>
           <w:rFonts w:eastAsia="MS Mincho"/>
+          <w:i/>
+          <w:iCs/>
+          <w:sz w:val="18"/>
+          <w:szCs w:val="18"/>
         </w:rPr>
-        <w:t>Alec Radford, Luke Metz, and Soumith Chintala. Unsupervised representation learning with deep convolutional generative adversarial networks. arXiv preprint arXiv:1511.06434, 2015.</w:t>
-      </w:r>
-      <w:bookmarkEnd w:id="6"/>
+        <w:t>A</w:t>
+      </w:r>
+      <w:r>
+        <w:rPr>
+          <w:rFonts w:eastAsia="MS Mincho"/>
+          <w:i w:val="false"/>
+          <w:iCs w:val="false"/>
+          <w:sz w:val="18"/>
+          <w:szCs w:val="18"/>
+        </w:rPr>
+        <w:t xml:space="preserve">rXiv: </w:t>
+      </w:r>
+      <w:r>
+        <w:rPr>
+          <w:rFonts w:eastAsia="MS Mincho"/>
+          <w:i/>
+          <w:iCs/>
+          <w:sz w:val="18"/>
+          <w:szCs w:val="18"/>
+        </w:rPr>
+        <w:t>1502.03167.</w:t>
+      </w:r>
     </w:p>
     <w:p>
       <w:pPr>
         <w:pStyle w:val="References"/>
         <w:numPr>
           <w:ilvl w:val="0"/>
-          <w:numId w:val="5"/>
+          <w:numId w:val="7"/>
         </w:numPr>
+        <w:rPr/>
+      </w:pPr>
+      <w:r>
         <w:rPr>
           <w:rFonts w:eastAsia="MS Mincho"/>
+          <w:i/>
+          <w:iCs/>
+          <w:sz w:val="18"/>
+          <w:szCs w:val="18"/>
         </w:rPr>
-      </w:pPr>
-      <w:bookmarkStart w:id="7" w:name="_Ref513455462"/>
-      <w:r>
-        <w:rPr>
-          <w:rFonts w:eastAsia="MS Mincho"/>
-        </w:rPr>
-        <w:t>Ian J Goodfellow. On distinguishability criteria for estimating generative models. arXiv preprint arXiv:1412.6515, 2014.</w:t>
-      </w:r>
-      <w:bookmarkEnd w:id="7"/>
+        <w:t>Kingma, D.P. and Ba, J.L (2014). Adam: A method for stochastic optimization. ArXiv:1412.6980.</w:t>
+      </w:r>
     </w:p>
     <w:p>
       <w:pPr>
         <w:pStyle w:val="References"/>
         <w:numPr>
           <w:ilvl w:val="0"/>
-          <w:numId w:val="5"/>
+          <w:numId w:val="7"/>
         </w:numPr>
+        <w:rPr/>
+      </w:pPr>
+      <w:r>
         <w:rPr>
           <w:rFonts w:eastAsia="MS Mincho"/>
+          <w:i w:val="false"/>
+          <w:iCs w:val="false"/>
+          <w:sz w:val="18"/>
+          <w:szCs w:val="18"/>
         </w:rPr>
-      </w:pPr>
-      <w:bookmarkStart w:id="8" w:name="_Ref513455469"/>
+        <w:t xml:space="preserve">Kingma, D.P. and Welling, M. (2013). Auto-Encoding Variational Bayes. </w:t>
+      </w:r>
       <w:r>
         <w:rPr>
           <w:rFonts w:eastAsia="MS Mincho"/>
+          <w:i/>
+          <w:iCs/>
+          <w:sz w:val="18"/>
+          <w:szCs w:val="18"/>
         </w:rPr>
-        <w:t>Daniel Jiwoong Im, Chris Dongjoo Kim, Hui Jiang, and Roland Memisevic. Generating images with recurrent adversarial networks. arXiv preprint arXiv:1602.05110, 2016.</w:t>
-      </w:r>
-      <w:bookmarkEnd w:id="8"/>
+        <w:t>ArXiv:1312.6114.</w:t>
+      </w:r>
+      <w:r>
+        <w:rPr>
+          <w:rStyle w:val="EndnoteAnchor"/>
+          <w:rStyle w:val="EndnoteAnchor"/>
+          <w:rFonts w:eastAsia="MS Mincho"/>
+          <w:i/>
+          <w:iCs/>
+          <w:sz w:val="18"/>
+          <w:szCs w:val="18"/>
+        </w:rPr>
+        <w:endnoteReference w:id="2"/>
+      </w:r>
     </w:p>
     <w:p>
       <w:pPr>
         <w:pStyle w:val="References"/>
         <w:numPr>
           <w:ilvl w:val="0"/>
-          <w:numId w:val="5"/>
+          <w:numId w:val="7"/>
         </w:numPr>
+        <w:rPr/>
+      </w:pPr>
+      <w:r>
         <w:rPr>
           <w:rFonts w:eastAsia="MS Mincho"/>
+          <w:i w:val="false"/>
+          <w:iCs w:val="false"/>
+          <w:sz w:val="18"/>
+          <w:szCs w:val="18"/>
         </w:rPr>
-      </w:pPr>
-      <w:bookmarkStart w:id="9" w:name="_Ref513455476"/>
+        <w:t>Kingma, D.P, Rezende, D.J. , Mohamed, S., and Welling, M. (2014). Semi-supervised learning with deep generative models. a</w:t>
+      </w:r>
       <w:r>
         <w:rPr>
           <w:rFonts w:eastAsia="MS Mincho"/>
+          <w:i/>
+          <w:iCs/>
+          <w:sz w:val="18"/>
+          <w:szCs w:val="18"/>
         </w:rPr>
-        <w:t>Donggeun Yoo, Namil Kim, Sunggyun Park, Anthony S Paek, and In So Kweon. Pixel-level domain transfer. arXiv preprint arXiv:1603.07442, 2016.</w:t>
-      </w:r>
-      <w:bookmarkEnd w:id="9"/>
+        <w:t>rXiv:1406.5298.</w:t>
+      </w:r>
     </w:p>
     <w:p>
       <w:pPr>
         <w:pStyle w:val="References"/>
         <w:numPr>
           <w:ilvl w:val="0"/>
-          <w:numId w:val="5"/>
+          <w:numId w:val="7"/>
         </w:numPr>
+        <w:rPr/>
+      </w:pPr>
+      <w:r>
+        <w:rPr>
+          <w:i w:val="false"/>
+          <w:iCs w:val="false"/>
+          <w:sz w:val="18"/>
+          <w:szCs w:val="18"/>
+          <w:lang w:val="es-VE"/>
+        </w:rPr>
+        <w:t>Linder-Norén, E. (2018). eriklindernoren/Keras-GAN. [online] GitHub. Available at:</w:t>
+      </w:r>
+      <w:r>
         <w:rPr>
           <w:rFonts w:eastAsia="MS Mincho"/>
+          <w:i/>
+          <w:iCs/>
+          <w:sz w:val="18"/>
+          <w:szCs w:val="18"/>
+          <w:lang w:val="es-VE"/>
         </w:rPr>
-      </w:pPr>
-      <w:bookmarkStart w:id="10" w:name="_Ref513455734"/>
-      <w:r>
-        <w:rPr/>
-        <w:t>S. Ioffe and C. Szegedy. Batch normalization: Accelerating deep network training by reducing internal covariate shift. In ICML, 2015.</w:t>
-      </w:r>
-      <w:bookmarkEnd w:id="10"/>
-    </w:p>
-    <w:p>
-      <w:pPr>
-        <w:pStyle w:val="References"/>
-        <w:numPr>
-          <w:ilvl w:val="0"/>
-          <w:numId w:val="5"/>
-        </w:numPr>
-        <w:rPr/>
-      </w:pPr>
-      <w:bookmarkStart w:id="11" w:name="_Ref513457217"/>
-      <w:r>
-        <w:rPr/>
-        <w:t>Odena, A. (2016). Semi-supervised learning with generative adversarial networks. arXiv preprint arXiv:1606.01583.</w:t>
-      </w:r>
-      <w:bookmarkEnd w:id="11"/>
-    </w:p>
-    <w:p>
-      <w:pPr>
-        <w:pStyle w:val="References"/>
-        <w:numPr>
-          <w:ilvl w:val="0"/>
-          <w:numId w:val="5"/>
-        </w:numPr>
-        <w:rPr/>
-      </w:pPr>
-      <w:bookmarkStart w:id="12" w:name="_Ref513457080"/>
-      <w:bookmarkStart w:id="13" w:name="_Ref513457144"/>
-      <w:r>
-        <w:rPr/>
-        <w:t>Kingma, D. P and Welling, M. Auto-Encoding Variational Bayes. ArXiv e-prints, December 2013.</w:t>
-      </w:r>
-      <w:bookmarkEnd w:id="13"/>
-    </w:p>
-    <w:p>
-      <w:pPr>
-        <w:pStyle w:val="References"/>
-        <w:numPr>
-          <w:ilvl w:val="0"/>
-          <w:numId w:val="5"/>
-        </w:numPr>
-        <w:rPr/>
-      </w:pPr>
-      <w:bookmarkStart w:id="14" w:name="_Ref513457161"/>
-      <w:r>
-        <w:rPr/>
-        <w:t xml:space="preserve">Kingma, Diederik P., Rezende, Danilo Jimenez, Mohamed, Shakir, and Welling, Max. Semi-supervised learning with deep generative models. CoRR, abs/1406.5298, 2014. URL </w:t>
+        <w:t xml:space="preserve"> </w:t>
       </w:r>
       <w:hyperlink r:id="rId9">
         <w:r>
           <w:rPr>
             <w:rStyle w:val="InternetLink"/>
+            <w:rFonts w:eastAsia="MS Mincho"/>
+            <w:i w:val="false"/>
+            <w:iCs w:val="false"/>
+            <w:sz w:val="18"/>
+            <w:szCs w:val="18"/>
+            <w:lang w:val="es-VE"/>
           </w:rPr>
-          <w:t>http://arxiv.org/abs/1406.5298</w:t>
+          <w:t>https://github.com/eriklindernoren/Keras-GAN/tree/master/sgan</w:t>
         </w:r>
       </w:hyperlink>
       <w:r>
-        <w:rPr/>
-        <w:t>.</w:t>
-      </w:r>
-      <w:bookmarkEnd w:id="12"/>
-      <w:bookmarkEnd w:id="14"/>
+        <w:rPr>
+          <w:rFonts w:eastAsia="MS Mincho"/>
+          <w:i w:val="false"/>
+          <w:iCs w:val="false"/>
+          <w:sz w:val="18"/>
+          <w:szCs w:val="18"/>
+          <w:lang w:val="es-VE"/>
+        </w:rPr>
+        <w:t xml:space="preserve">           </w:t>
+      </w:r>
     </w:p>
     <w:p>
       <w:pPr>
         <w:pStyle w:val="References"/>
         <w:numPr>
           <w:ilvl w:val="0"/>
-          <w:numId w:val="5"/>
+          <w:numId w:val="0"/>
         </w:numPr>
-        <w:rPr/>
-      </w:pPr>
-      <w:bookmarkStart w:id="15" w:name="_Ref513457169"/>
-      <w:r>
-        <w:rPr/>
-        <w:t>Rezende, D., Mohamed, S., and Wierstra, D. Stochastic Backpropagation and Approximate Inference in Deep Generative Models. ArXiv e-prints, January 2014.</w:t>
-      </w:r>
-      <w:bookmarkEnd w:id="15"/>
+        <w:ind w:left="360" w:hanging="0"/>
+        <w:rPr/>
+      </w:pPr>
+      <w:r>
+        <w:rPr>
+          <w:rFonts w:eastAsia="MS Mincho"/>
+          <w:i w:val="false"/>
+          <w:iCs w:val="false"/>
+          <w:sz w:val="18"/>
+          <w:szCs w:val="18"/>
+          <w:lang w:val="es-VE"/>
+        </w:rPr>
+        <w:t xml:space="preserve">    </w:t>
+      </w:r>
+      <w:r>
+        <w:rPr>
+          <w:rFonts w:eastAsia="MS Mincho"/>
+          <w:i w:val="false"/>
+          <w:iCs w:val="false"/>
+          <w:sz w:val="18"/>
+          <w:szCs w:val="18"/>
+          <w:lang w:val="es-VE"/>
+        </w:rPr>
+        <w:t>[Accessed 7 May 2018]</w:t>
+      </w:r>
     </w:p>
     <w:p>
       <w:pPr>
         <w:pStyle w:val="References"/>
         <w:numPr>
           <w:ilvl w:val="0"/>
-          <w:numId w:val="5"/>
+          <w:numId w:val="7"/>
         </w:numPr>
         <w:rPr/>
       </w:pPr>
-      <w:bookmarkStart w:id="16" w:name="_Ref513469690"/>
-      <w:r>
-        <w:rPr/>
-        <w:t>Kingma, Diederik P and Ba, Jimmy Lei. Adam: A method for stochastic optimization. arXiv preprint arXiv:1412.6980, 2014.</w:t>
-      </w:r>
-      <w:bookmarkEnd w:id="16"/>
+      <w:r>
+        <w:rPr>
+          <w:i w:val="false"/>
+          <w:iCs w:val="false"/>
+          <w:sz w:val="18"/>
+          <w:szCs w:val="18"/>
+          <w:lang w:val="es-VE"/>
+        </w:rPr>
+        <w:t xml:space="preserve">Mroueh, Y. , Sercu, T. , and Goel, V. (2017). Mcgan: Mean and covariance feature matching gan. </w:t>
+      </w:r>
+      <w:r>
+        <w:rPr>
+          <w:i/>
+          <w:iCs/>
+          <w:sz w:val="18"/>
+          <w:szCs w:val="18"/>
+          <w:lang w:val="es-VE"/>
+        </w:rPr>
+        <w:t>[arXiv preprint] arXiv:1702.08398.</w:t>
+      </w:r>
     </w:p>
     <w:p>
       <w:pPr>
         <w:pStyle w:val="References"/>
         <w:numPr>
           <w:ilvl w:val="0"/>
-          <w:numId w:val="5"/>
+          <w:numId w:val="7"/>
         </w:numPr>
         <w:rPr/>
       </w:pPr>
-      <w:bookmarkStart w:id="17" w:name="_Ref513493595"/>
-      <w:r>
-        <w:rPr/>
-        <w:t>T. Salimans, I. Goodfellow, W. Zaremba, V. Cheung, A. Radford, and X. Chen. Improved techniques for training gans. arXiv preprint arXiv:1606.03498, 2016</w:t>
-      </w:r>
-      <w:bookmarkEnd w:id="17"/>
+      <w:r>
+        <w:rPr>
+          <w:i w:val="false"/>
+          <w:iCs w:val="false"/>
+          <w:sz w:val="18"/>
+          <w:szCs w:val="18"/>
+          <w:lang w:val="es-VE"/>
+        </w:rPr>
+        <w:t>Odena, A. (2016). Semi-supervised learning with generative adversarial networks.</w:t>
+      </w:r>
+      <w:r>
+        <w:rPr>
+          <w:i/>
+          <w:iCs/>
+          <w:sz w:val="18"/>
+          <w:szCs w:val="18"/>
+          <w:lang w:val="es-VE"/>
+        </w:rPr>
+        <w:t xml:space="preserve"> [arXiv preprint] arXiv:1606.01583.</w:t>
+      </w:r>
     </w:p>
     <w:p>
       <w:pPr>
         <w:pStyle w:val="References"/>
         <w:numPr>
           <w:ilvl w:val="0"/>
-          <w:numId w:val="5"/>
+          <w:numId w:val="7"/>
         </w:numPr>
         <w:rPr/>
       </w:pPr>
-      <w:bookmarkStart w:id="18" w:name="_Ref513485511"/>
-      <w:r>
-        <w:rPr/>
-        <w:t>Vargas, V. (2018). GAN-for-Nuclei-Detection. [online] GitHub. Available at: https://github.com/vmvargas/GAN-for-Nuclei-Detection/ [Accessed 7 May 2018].</w:t>
-      </w:r>
-      <w:bookmarkEnd w:id="18"/>
+      <w:r>
+        <w:rPr>
+          <w:rFonts w:eastAsia="MS Mincho"/>
+          <w:i w:val="false"/>
+          <w:iCs w:val="false"/>
+          <w:sz w:val="18"/>
+          <w:szCs w:val="18"/>
+          <w:lang w:val="es-VE"/>
+        </w:rPr>
+        <w:t>Radford, A., Metz, L., and Chintala, S. (2015). Unsupervised representation learning with deep convolutional generative adversarial networks. a</w:t>
+      </w:r>
+      <w:r>
+        <w:rPr>
+          <w:rFonts w:eastAsia="MS Mincho"/>
+          <w:i/>
+          <w:iCs/>
+          <w:sz w:val="18"/>
+          <w:szCs w:val="18"/>
+          <w:lang w:val="es-VE"/>
+        </w:rPr>
+        <w:t>rXiv:1</w:t>
+      </w:r>
+      <w:r>
+        <w:rPr>
+          <w:rFonts w:eastAsia="MS Mincho"/>
+          <w:i w:val="false"/>
+          <w:iCs w:val="false"/>
+          <w:sz w:val="18"/>
+          <w:szCs w:val="18"/>
+          <w:lang w:val="es-VE"/>
+        </w:rPr>
+        <w:t>511.06434.</w:t>
+      </w:r>
     </w:p>
     <w:p>
       <w:pPr>
         <w:pStyle w:val="References"/>
         <w:numPr>
           <w:ilvl w:val="0"/>
-          <w:numId w:val="5"/>
+          <w:numId w:val="7"/>
         </w:numPr>
         <w:rPr/>
       </w:pPr>
-      <w:bookmarkStart w:id="19" w:name="_Ref513485647"/>
-      <w:bookmarkEnd w:id="19"/>
       <w:r>
         <w:rPr>
+          <w:rFonts w:eastAsia="MS Mincho"/>
+          <w:i w:val="false"/>
+          <w:iCs w:val="false"/>
+          <w:sz w:val="18"/>
+          <w:szCs w:val="18"/>
           <w:lang w:val="es-VE"/>
         </w:rPr>
-        <w:t xml:space="preserve">Linder-Norén, E. (2018). eriklindernoren/Keras-GAN. </w:t>
-      </w:r>
-      <w:r>
-        <w:rPr/>
-        <w:t>[online] GitHub. Available at: https://github.com/eriklindernoren/Keras-GAN/tree/master/sgan [Accessed 7 May 2018]</w:t>
+        <w:t>Rezende, D., Mohamed, S., and Wierstra, D. (2014). Stochastic backpropagation and approximate inference in deep generative models. A</w:t>
+      </w:r>
+      <w:r>
+        <w:rPr>
+          <w:rFonts w:eastAsia="MS Mincho"/>
+          <w:i/>
+          <w:iCs/>
+          <w:sz w:val="18"/>
+          <w:szCs w:val="18"/>
+          <w:lang w:val="es-VE"/>
+        </w:rPr>
+        <w:t>rXiv: 1401.4082.</w:t>
       </w:r>
     </w:p>
     <w:p>
@@ -6656,31 +5807,63 @@
         <w:pStyle w:val="References"/>
         <w:numPr>
           <w:ilvl w:val="0"/>
-          <w:numId w:val="5"/>
+          <w:numId w:val="7"/>
         </w:numPr>
         <w:rPr/>
       </w:pPr>
-      <w:bookmarkStart w:id="20" w:name="_Ref513542371"/>
-      <w:bookmarkStart w:id="21" w:name="_Ref5134856471"/>
-      <w:bookmarkEnd w:id="21"/>
-      <w:r>
-        <w:rPr/>
-        <w:t>Mroueh, Youssef, Sercu, Tom, and Goel, Vaibhava. Mcgan: Mean and covariance feature matching gan. arXiv preprint arXiv:1702.08398, 2017.</w:t>
-      </w:r>
-      <w:bookmarkEnd w:id="20"/>
+      <w:r>
+        <w:rPr>
+          <w:rFonts w:eastAsia="MS Mincho"/>
+          <w:i w:val="false"/>
+          <w:iCs w:val="false"/>
+          <w:sz w:val="18"/>
+          <w:szCs w:val="18"/>
+          <w:lang w:val="es-VE"/>
+        </w:rPr>
+        <w:t>Salimans, T., Goodfellow, I., Zaremba, W., Cheung, V., Radford, A., and Chen, X. (2016). Improved techniques for training GANs. [</w:t>
+      </w:r>
+      <w:r>
+        <w:rPr>
+          <w:rFonts w:eastAsia="MS Mincho"/>
+          <w:i/>
+          <w:iCs/>
+          <w:sz w:val="18"/>
+          <w:szCs w:val="18"/>
+          <w:lang w:val="es-VE"/>
+        </w:rPr>
+        <w:t>arXiv preprint] arXiv:1606.03498.</w:t>
+      </w:r>
     </w:p>
     <w:p>
       <w:pPr>
         <w:pStyle w:val="References"/>
         <w:numPr>
           <w:ilvl w:val="0"/>
-          <w:numId w:val="5"/>
+          <w:numId w:val="7"/>
         </w:numPr>
         <w:rPr/>
       </w:pPr>
       <w:r>
-        <w:rPr/>
-        <w:t>Martin Arjovsky and L´eon Bottou. Towards principled methods for training generative adversarial networks. In International Conference on Learning Representations, 2017. Under review.</w:t>
+        <w:rPr>
+          <w:rFonts w:eastAsia="MS Mincho"/>
+          <w:i w:val="false"/>
+          <w:iCs w:val="false"/>
+          <w:sz w:val="18"/>
+          <w:szCs w:val="18"/>
+          <w:lang w:val="es-VE"/>
+        </w:rPr>
+        <w:t xml:space="preserve">Sønderby, C.K., Caballero, J., Theis, L. Shi, W. and Huszár, F. (2016). Amortised MAP inference for image super-resolution. </w:t>
+      </w:r>
+      <w:r>
+        <w:rPr>
+          <w:rFonts w:eastAsia="MS Mincho"/>
+          <w:i/>
+          <w:iCs/>
+          <w:sz w:val="18"/>
+          <w:szCs w:val="18"/>
+          <w:lang w:val="es-VE"/>
+        </w:rPr>
+        <w:t>[arXiv preprint] arXiv:1610.04490.</w:t>
       </w:r>
     </w:p>
     <w:p>
@@ -6688,24 +5871,103 @@
         <w:pStyle w:val="References"/>
         <w:numPr>
           <w:ilvl w:val="0"/>
-          <w:numId w:val="5"/>
+          <w:numId w:val="7"/>
         </w:numPr>
         <w:rPr/>
       </w:pPr>
-      <w:bookmarkStart w:id="22" w:name="_Ref513542660"/>
-      <w:bookmarkStart w:id="23" w:name="_Ref513542579"/>
-      <w:bookmarkStart w:id="24" w:name="__DdeLink__3725_2867086822"/>
-      <w:r>
-        <w:rPr/>
-        <w:t>C. K. Sønderby, J. Caballero, L. Theis, W. Shi, and F. Huszár. Amortised MAP inference for image super-resolution. arXiv preprint arXiv:1610.04490, 2016.</w:t>
-      </w:r>
-      <w:bookmarkEnd w:id="22"/>
-      <w:bookmarkEnd w:id="23"/>
-      <w:bookmarkEnd w:id="24"/>
+      <w:r>
+        <w:rPr>
+          <w:rFonts w:eastAsia="MS Mincho"/>
+          <w:i w:val="false"/>
+          <w:iCs w:val="false"/>
+          <w:sz w:val="18"/>
+          <w:szCs w:val="18"/>
+          <w:lang w:val="es-VE"/>
+        </w:rPr>
+        <w:t>Vargas, V. (2018). GAN-for-Nuclei-Detection. [online] GitHub. Available at: https://github.com/vmvargas/GAN-for-Nuclei-Detection/ [Accessed 7 May 2018].</w:t>
+      </w:r>
+    </w:p>
+    <w:p>
+      <w:pPr>
+        <w:pStyle w:val="References"/>
+        <w:numPr>
+          <w:ilvl w:val="0"/>
+          <w:numId w:val="7"/>
+        </w:numPr>
+        <w:rPr/>
+      </w:pPr>
+      <w:r>
+        <w:rPr>
+          <w:rFonts w:eastAsia="MS Mincho"/>
+          <w:i w:val="false"/>
+          <w:iCs w:val="false"/>
+          <w:sz w:val="18"/>
+          <w:szCs w:val="18"/>
+          <w:lang w:val="es-VE"/>
+        </w:rPr>
+        <w:t xml:space="preserve">Xu, J., Xiang, L., Liu, Q., Gilmore, H., Wu, J., Tang, J., &amp; Madabhushi, A. (2016). Stacked sparse autoencoder (SSAE) for nuclei detection on breast cancer histopathology images. </w:t>
+      </w:r>
+      <w:r>
+        <w:rPr>
+          <w:rFonts w:eastAsia="MS Mincho"/>
+          <w:i/>
+          <w:iCs/>
+          <w:sz w:val="18"/>
+          <w:szCs w:val="18"/>
+          <w:lang w:val="es-VE"/>
+        </w:rPr>
+        <w:t>IEEE Transactions on Medical Imaging, 35</w:t>
+      </w:r>
+      <w:r>
+        <w:rPr>
+          <w:rFonts w:eastAsia="MS Mincho"/>
+          <w:i w:val="false"/>
+          <w:iCs w:val="false"/>
+          <w:sz w:val="18"/>
+          <w:szCs w:val="18"/>
+          <w:lang w:val="es-VE"/>
+        </w:rPr>
+        <w:t xml:space="preserve">(1), 119-130. </w:t>
+      </w:r>
+    </w:p>
+    <w:p>
+      <w:pPr>
+        <w:pStyle w:val="References"/>
+        <w:numPr>
+          <w:ilvl w:val="0"/>
+          <w:numId w:val="7"/>
+        </w:numPr>
+        <w:rPr/>
+      </w:pPr>
+      <w:r>
+        <w:rPr>
+          <w:rFonts w:eastAsia="MS Mincho"/>
+          <w:i w:val="false"/>
+          <w:iCs w:val="false"/>
+          <w:sz w:val="18"/>
+          <w:szCs w:val="18"/>
+          <w:lang w:val="es-VE"/>
+        </w:rPr>
+        <w:t>Yoo, D., Kim, N., Park, S., Paek, A.S., and Kweon. I.S. (2016). Pixel-level domain transfer. A</w:t>
+      </w:r>
+      <w:r>
+        <w:rPr>
+          <w:rFonts w:eastAsia="MS Mincho"/>
+          <w:i/>
+          <w:iCs/>
+          <w:sz w:val="18"/>
+          <w:szCs w:val="18"/>
+          <w:lang w:val="es-VE"/>
+        </w:rPr>
+        <w:t>rXiv:1603.07442.</w:t>
+      </w:r>
     </w:p>
     <w:p>
       <w:pPr>
         <w:sectPr>
+          <w:endnotePr>
+            <w:numFmt w:val="lowerRoman"/>
+          </w:endnotePr>
           <w:type w:val="continuous"/>
           <w:pgSz w:w="11906" w:h="16838"/>
           <w:pgMar w:left="734" w:right="734" w:header="0" w:top="1080" w:footer="0" w:bottom="2434" w:gutter="0"/>
@@ -6727,6 +5989,9 @@
       </w:r>
     </w:p>
     <w:sectPr>
+      <w:endnotePr>
+        <w:numFmt w:val="lowerRoman"/>
+      </w:endnotePr>
       <w:type w:val="continuous"/>
       <w:pgSz w:w="11906" w:h="16838"/>
       <w:pgMar w:left="734" w:right="734" w:header="0" w:top="1080" w:footer="0" w:bottom="2434" w:gutter="0"/>
@@ -6737,6 +6002,45 @@
     </w:sectPr>
   </w:body>
 </w:document>
+</file>
+
+<file path=word/endnotes.xml><?xml version="1.0" encoding="utf-8"?>
+<w:endnotes xmlns:o="urn:schemas-microsoft-com:office:office" xmlns:r="http://schemas.openxmlformats.org/officeDocument/2006/relationships" xmlns:v="urn:schemas-microsoft-com:vml" xmlns:w="http://schemas.openxmlformats.org/wordprocessingml/2006/main" xmlns:w10="urn:schemas-microsoft-com:office:word" xmlns:wp="http://schemas.openxmlformats.org/drawingml/2006/wordprocessingDrawing" xmlns:wps="http://schemas.microsoft.com/office/word/2010/wordprocessingShape" xmlns:wpg="http://schemas.microsoft.com/office/word/2010/wordprocessingGroup" xmlns:mc="http://schemas.openxmlformats.org/markup-compatibility/2006" xmlns:wp14="http://schemas.microsoft.com/office/word/2010/wordprocessingDrawing" xmlns:w14="http://schemas.microsoft.com/office/word/2010/wordml" mc:Ignorable="w14 wp14">
+  <w:endnote w:id="0" w:type="separator">
+    <w:p>
+      <w:r>
+        <w:separator/>
+      </w:r>
+    </w:p>
+  </w:endnote>
+  <w:endnote w:id="1" w:type="continuationSeparator">
+    <w:p>
+      <w:r>
+        <w:continuationSeparator/>
+      </w:r>
+    </w:p>
+  </w:endnote>
+  <w:endnote w:id="2">
+    <w:p>
+      <w:pPr>
+        <w:pStyle w:val="Endnote"/>
+        <w:rPr/>
+      </w:pPr>
+      <w:r>
+        <w:rPr>
+          <w:rStyle w:val="EndnoteCharacters"/>
+        </w:rPr>
+        <w:endnoteRef/>
+      </w:r>
+      <w:r>
+        <w:rPr>
+          <w:rStyle w:val="EndnoteCharacters"/>
+        </w:rPr>
+        <w:tab/>
+      </w:r>
+    </w:p>
+  </w:endnote>
+</w:endnotes>
 </file>
 
 <file path=word/numbering.xml><?xml version="1.0" encoding="utf-8"?>
@@ -7453,6 +6757,244 @@
   <w:abstractNum w:abstractNumId="5">
     <w:lvl w:ilvl="0">
       <w:start w:val="1"/>
+      <w:numFmt w:val="bullet"/>
+      <w:lvlText w:val=""/>
+      <w:lvlJc w:val="left"/>
+      <w:pPr>
+        <w:ind w:left="1008" w:hanging="360"/>
+      </w:pPr>
+      <w:rPr>
+        <w:rFonts w:ascii="Symbol" w:hAnsi="Symbol" w:cs="Symbol" w:hint="default"/>
+        <w:rFonts w:cs="Symbol"/>
+      </w:rPr>
+    </w:lvl>
+    <w:lvl w:ilvl="1">
+      <w:start w:val="1"/>
+      <w:numFmt w:val="bullet"/>
+      <w:lvlText w:val="o"/>
+      <w:lvlJc w:val="left"/>
+      <w:pPr>
+        <w:ind w:left="1728" w:hanging="360"/>
+      </w:pPr>
+      <w:rPr>
+        <w:rFonts w:ascii="Courier New" w:hAnsi="Courier New" w:cs="Courier New" w:hint="default"/>
+        <w:rFonts w:cs="Courier New"/>
+      </w:rPr>
+    </w:lvl>
+    <w:lvl w:ilvl="2">
+      <w:start w:val="1"/>
+      <w:numFmt w:val="bullet"/>
+      <w:lvlText w:val=""/>
+      <w:lvlJc w:val="left"/>
+      <w:pPr>
+        <w:ind w:left="2448" w:hanging="360"/>
+      </w:pPr>
+      <w:rPr>
+        <w:rFonts w:ascii="Wingdings" w:hAnsi="Wingdings" w:cs="Wingdings" w:hint="default"/>
+        <w:rFonts w:cs="Wingdings"/>
+      </w:rPr>
+    </w:lvl>
+    <w:lvl w:ilvl="3">
+      <w:start w:val="1"/>
+      <w:numFmt w:val="bullet"/>
+      <w:lvlText w:val=""/>
+      <w:lvlJc w:val="left"/>
+      <w:pPr>
+        <w:ind w:left="3168" w:hanging="360"/>
+      </w:pPr>
+      <w:rPr>
+        <w:rFonts w:ascii="Symbol" w:hAnsi="Symbol" w:cs="Symbol" w:hint="default"/>
+        <w:rFonts w:cs="Symbol"/>
+      </w:rPr>
+    </w:lvl>
+    <w:lvl w:ilvl="4">
+      <w:start w:val="1"/>
+      <w:numFmt w:val="bullet"/>
+      <w:lvlText w:val="o"/>
+      <w:lvlJc w:val="left"/>
+      <w:pPr>
+        <w:ind w:left="3888" w:hanging="360"/>
+      </w:pPr>
+      <w:rPr>
+        <w:rFonts w:ascii="Courier New" w:hAnsi="Courier New" w:cs="Courier New" w:hint="default"/>
+        <w:rFonts w:cs="Courier New"/>
+      </w:rPr>
+    </w:lvl>
+    <w:lvl w:ilvl="5">
+      <w:start w:val="1"/>
+      <w:numFmt w:val="bullet"/>
+      <w:lvlText w:val=""/>
+      <w:lvlJc w:val="left"/>
+      <w:pPr>
+        <w:ind w:left="4608" w:hanging="360"/>
+      </w:pPr>
+      <w:rPr>
+        <w:rFonts w:ascii="Wingdings" w:hAnsi="Wingdings" w:cs="Wingdings" w:hint="default"/>
+        <w:rFonts w:cs="Wingdings"/>
+      </w:rPr>
+    </w:lvl>
+    <w:lvl w:ilvl="6">
+      <w:start w:val="1"/>
+      <w:numFmt w:val="bullet"/>
+      <w:lvlText w:val=""/>
+      <w:lvlJc w:val="left"/>
+      <w:pPr>
+        <w:ind w:left="5328" w:hanging="360"/>
+      </w:pPr>
+      <w:rPr>
+        <w:rFonts w:ascii="Symbol" w:hAnsi="Symbol" w:cs="Symbol" w:hint="default"/>
+        <w:rFonts w:cs="Symbol"/>
+      </w:rPr>
+    </w:lvl>
+    <w:lvl w:ilvl="7">
+      <w:start w:val="1"/>
+      <w:numFmt w:val="bullet"/>
+      <w:lvlText w:val="o"/>
+      <w:lvlJc w:val="left"/>
+      <w:pPr>
+        <w:ind w:left="6048" w:hanging="360"/>
+      </w:pPr>
+      <w:rPr>
+        <w:rFonts w:ascii="Courier New" w:hAnsi="Courier New" w:cs="Courier New" w:hint="default"/>
+        <w:rFonts w:cs="Courier New"/>
+      </w:rPr>
+    </w:lvl>
+    <w:lvl w:ilvl="8">
+      <w:start w:val="1"/>
+      <w:numFmt w:val="bullet"/>
+      <w:lvlText w:val=""/>
+      <w:lvlJc w:val="left"/>
+      <w:pPr>
+        <w:ind w:left="6768" w:hanging="360"/>
+      </w:pPr>
+      <w:rPr>
+        <w:rFonts w:ascii="Wingdings" w:hAnsi="Wingdings" w:cs="Wingdings" w:hint="default"/>
+        <w:rFonts w:cs="Wingdings"/>
+      </w:rPr>
+    </w:lvl>
+  </w:abstractNum>
+  <w:abstractNum w:abstractNumId="6">
+    <w:lvl w:ilvl="0">
+      <w:start w:val="1"/>
+      <w:numFmt w:val="bullet"/>
+      <w:lvlText w:val=""/>
+      <w:lvlJc w:val="left"/>
+      <w:pPr>
+        <w:ind w:left="1008" w:hanging="360"/>
+      </w:pPr>
+      <w:rPr>
+        <w:rFonts w:ascii="Symbol" w:hAnsi="Symbol" w:cs="Symbol" w:hint="default"/>
+        <w:rFonts w:cs="Symbol"/>
+      </w:rPr>
+    </w:lvl>
+    <w:lvl w:ilvl="1">
+      <w:start w:val="1"/>
+      <w:numFmt w:val="bullet"/>
+      <w:lvlText w:val="o"/>
+      <w:lvlJc w:val="left"/>
+      <w:pPr>
+        <w:ind w:left="1728" w:hanging="360"/>
+      </w:pPr>
+      <w:rPr>
+        <w:rFonts w:ascii="Courier New" w:hAnsi="Courier New" w:cs="Courier New" w:hint="default"/>
+        <w:rFonts w:cs="Courier New"/>
+      </w:rPr>
+    </w:lvl>
+    <w:lvl w:ilvl="2">
+      <w:start w:val="1"/>
+      <w:numFmt w:val="bullet"/>
+      <w:lvlText w:val=""/>
+      <w:lvlJc w:val="left"/>
+      <w:pPr>
+        <w:ind w:left="2448" w:hanging="360"/>
+      </w:pPr>
+      <w:rPr>
+        <w:rFonts w:ascii="Wingdings" w:hAnsi="Wingdings" w:cs="Wingdings" w:hint="default"/>
+        <w:rFonts w:cs="Wingdings"/>
+      </w:rPr>
+    </w:lvl>
+    <w:lvl w:ilvl="3">
+      <w:start w:val="1"/>
+      <w:numFmt w:val="bullet"/>
+      <w:lvlText w:val=""/>
+      <w:lvlJc w:val="left"/>
+      <w:pPr>
+        <w:ind w:left="3168" w:hanging="360"/>
+      </w:pPr>
+      <w:rPr>
+        <w:rFonts w:ascii="Symbol" w:hAnsi="Symbol" w:cs="Symbol" w:hint="default"/>
+        <w:rFonts w:cs="Symbol"/>
+      </w:rPr>
+    </w:lvl>
+    <w:lvl w:ilvl="4">
+      <w:start w:val="1"/>
+      <w:numFmt w:val="bullet"/>
+      <w:lvlText w:val="o"/>
+      <w:lvlJc w:val="left"/>
+      <w:pPr>
+        <w:ind w:left="3888" w:hanging="360"/>
+      </w:pPr>
+      <w:rPr>
+        <w:rFonts w:ascii="Courier New" w:hAnsi="Courier New" w:cs="Courier New" w:hint="default"/>
+        <w:rFonts w:cs="Courier New"/>
+      </w:rPr>
+    </w:lvl>
+    <w:lvl w:ilvl="5">
+      <w:start w:val="1"/>
+      <w:numFmt w:val="bullet"/>
+      <w:lvlText w:val=""/>
+      <w:lvlJc w:val="left"/>
+      <w:pPr>
+        <w:ind w:left="4608" w:hanging="360"/>
+      </w:pPr>
+      <w:rPr>
+        <w:rFonts w:ascii="Wingdings" w:hAnsi="Wingdings" w:cs="Wingdings" w:hint="default"/>
+        <w:rFonts w:cs="Wingdings"/>
+      </w:rPr>
+    </w:lvl>
+    <w:lvl w:ilvl="6">
+      <w:start w:val="1"/>
+      <w:numFmt w:val="bullet"/>
+      <w:lvlText w:val=""/>
+      <w:lvlJc w:val="left"/>
+      <w:pPr>
+        <w:ind w:left="5328" w:hanging="360"/>
+      </w:pPr>
+      <w:rPr>
+        <w:rFonts w:ascii="Symbol" w:hAnsi="Symbol" w:cs="Symbol" w:hint="default"/>
+        <w:rFonts w:cs="Symbol"/>
+      </w:rPr>
+    </w:lvl>
+    <w:lvl w:ilvl="7">
+      <w:start w:val="1"/>
+      <w:numFmt w:val="bullet"/>
+      <w:lvlText w:val="o"/>
+      <w:lvlJc w:val="left"/>
+      <w:pPr>
+        <w:ind w:left="6048" w:hanging="360"/>
+      </w:pPr>
+      <w:rPr>
+        <w:rFonts w:ascii="Courier New" w:hAnsi="Courier New" w:cs="Courier New" w:hint="default"/>
+        <w:rFonts w:cs="Courier New"/>
+      </w:rPr>
+    </w:lvl>
+    <w:lvl w:ilvl="8">
+      <w:start w:val="1"/>
+      <w:numFmt w:val="bullet"/>
+      <w:lvlText w:val=""/>
+      <w:lvlJc w:val="left"/>
+      <w:pPr>
+        <w:ind w:left="6768" w:hanging="360"/>
+      </w:pPr>
+      <w:rPr>
+        <w:rFonts w:ascii="Wingdings" w:hAnsi="Wingdings" w:cs="Wingdings" w:hint="default"/>
+        <w:rFonts w:cs="Wingdings"/>
+      </w:rPr>
+    </w:lvl>
+  </w:abstractNum>
+  <w:abstractNum w:abstractNumId="7">
+    <w:lvl w:ilvl="0">
+      <w:start w:val="1"/>
       <w:numFmt w:val="decimal"/>
       <w:lvlText w:val="[%1]"/>
       <w:lvlJc w:val="left"/>
@@ -7463,7 +7005,7 @@
         <w:ind w:left="360" w:hanging="360"/>
       </w:pPr>
       <w:rPr>
-        <w:sz w:val="16"/>
+        <w:sz w:val="18"/>
         <w:i w:val="false"/>
         <w:b w:val="false"/>
         <w:szCs w:val="16"/>
@@ -7567,244 +7109,6 @@
         </w:tabs>
         <w:ind w:left="3600" w:hanging="360"/>
       </w:pPr>
-    </w:lvl>
-  </w:abstractNum>
-  <w:abstractNum w:abstractNumId="6">
-    <w:lvl w:ilvl="0">
-      <w:start w:val="1"/>
-      <w:numFmt w:val="bullet"/>
-      <w:lvlText w:val=""/>
-      <w:lvlJc w:val="left"/>
-      <w:pPr>
-        <w:ind w:left="1008" w:hanging="360"/>
-      </w:pPr>
-      <w:rPr>
-        <w:rFonts w:ascii="Symbol" w:hAnsi="Symbol" w:cs="Symbol" w:hint="default"/>
-        <w:rFonts w:cs="Symbol"/>
-      </w:rPr>
-    </w:lvl>
-    <w:lvl w:ilvl="1">
-      <w:start w:val="1"/>
-      <w:numFmt w:val="bullet"/>
-      <w:lvlText w:val="o"/>
-      <w:lvlJc w:val="left"/>
-      <w:pPr>
-        <w:ind w:left="1728" w:hanging="360"/>
-      </w:pPr>
-      <w:rPr>
-        <w:rFonts w:ascii="Courier New" w:hAnsi="Courier New" w:cs="Courier New" w:hint="default"/>
-        <w:rFonts w:cs="Courier New"/>
-      </w:rPr>
-    </w:lvl>
-    <w:lvl w:ilvl="2">
-      <w:start w:val="1"/>
-      <w:numFmt w:val="bullet"/>
-      <w:lvlText w:val=""/>
-      <w:lvlJc w:val="left"/>
-      <w:pPr>
-        <w:ind w:left="2448" w:hanging="360"/>
-      </w:pPr>
-      <w:rPr>
-        <w:rFonts w:ascii="Wingdings" w:hAnsi="Wingdings" w:cs="Wingdings" w:hint="default"/>
-        <w:rFonts w:cs="Wingdings"/>
-      </w:rPr>
-    </w:lvl>
-    <w:lvl w:ilvl="3">
-      <w:start w:val="1"/>
-      <w:numFmt w:val="bullet"/>
-      <w:lvlText w:val=""/>
-      <w:lvlJc w:val="left"/>
-      <w:pPr>
-        <w:ind w:left="3168" w:hanging="360"/>
-      </w:pPr>
-      <w:rPr>
-        <w:rFonts w:ascii="Symbol" w:hAnsi="Symbol" w:cs="Symbol" w:hint="default"/>
-        <w:rFonts w:cs="Symbol"/>
-      </w:rPr>
-    </w:lvl>
-    <w:lvl w:ilvl="4">
-      <w:start w:val="1"/>
-      <w:numFmt w:val="bullet"/>
-      <w:lvlText w:val="o"/>
-      <w:lvlJc w:val="left"/>
-      <w:pPr>
-        <w:ind w:left="3888" w:hanging="360"/>
-      </w:pPr>
-      <w:rPr>
-        <w:rFonts w:ascii="Courier New" w:hAnsi="Courier New" w:cs="Courier New" w:hint="default"/>
-        <w:rFonts w:cs="Courier New"/>
-      </w:rPr>
-    </w:lvl>
-    <w:lvl w:ilvl="5">
-      <w:start w:val="1"/>
-      <w:numFmt w:val="bullet"/>
-      <w:lvlText w:val=""/>
-      <w:lvlJc w:val="left"/>
-      <w:pPr>
-        <w:ind w:left="4608" w:hanging="360"/>
-      </w:pPr>
-      <w:rPr>
-        <w:rFonts w:ascii="Wingdings" w:hAnsi="Wingdings" w:cs="Wingdings" w:hint="default"/>
-        <w:rFonts w:cs="Wingdings"/>
-      </w:rPr>
-    </w:lvl>
-    <w:lvl w:ilvl="6">
-      <w:start w:val="1"/>
-      <w:numFmt w:val="bullet"/>
-      <w:lvlText w:val=""/>
-      <w:lvlJc w:val="left"/>
-      <w:pPr>
-        <w:ind w:left="5328" w:hanging="360"/>
-      </w:pPr>
-      <w:rPr>
-        <w:rFonts w:ascii="Symbol" w:hAnsi="Symbol" w:cs="Symbol" w:hint="default"/>
-        <w:rFonts w:cs="Symbol"/>
-      </w:rPr>
-    </w:lvl>
-    <w:lvl w:ilvl="7">
-      <w:start w:val="1"/>
-      <w:numFmt w:val="bullet"/>
-      <w:lvlText w:val="o"/>
-      <w:lvlJc w:val="left"/>
-      <w:pPr>
-        <w:ind w:left="6048" w:hanging="360"/>
-      </w:pPr>
-      <w:rPr>
-        <w:rFonts w:ascii="Courier New" w:hAnsi="Courier New" w:cs="Courier New" w:hint="default"/>
-        <w:rFonts w:cs="Courier New"/>
-      </w:rPr>
-    </w:lvl>
-    <w:lvl w:ilvl="8">
-      <w:start w:val="1"/>
-      <w:numFmt w:val="bullet"/>
-      <w:lvlText w:val=""/>
-      <w:lvlJc w:val="left"/>
-      <w:pPr>
-        <w:ind w:left="6768" w:hanging="360"/>
-      </w:pPr>
-      <w:rPr>
-        <w:rFonts w:ascii="Wingdings" w:hAnsi="Wingdings" w:cs="Wingdings" w:hint="default"/>
-        <w:rFonts w:cs="Wingdings"/>
-      </w:rPr>
-    </w:lvl>
-  </w:abstractNum>
-  <w:abstractNum w:abstractNumId="7">
-    <w:lvl w:ilvl="0">
-      <w:start w:val="1"/>
-      <w:numFmt w:val="bullet"/>
-      <w:lvlText w:val=""/>
-      <w:lvlJc w:val="left"/>
-      <w:pPr>
-        <w:ind w:left="1008" w:hanging="360"/>
-      </w:pPr>
-      <w:rPr>
-        <w:rFonts w:ascii="Symbol" w:hAnsi="Symbol" w:cs="Symbol" w:hint="default"/>
-        <w:rFonts w:cs="Symbol"/>
-      </w:rPr>
-    </w:lvl>
-    <w:lvl w:ilvl="1">
-      <w:start w:val="1"/>
-      <w:numFmt w:val="bullet"/>
-      <w:lvlText w:val="o"/>
-      <w:lvlJc w:val="left"/>
-      <w:pPr>
-        <w:ind w:left="1728" w:hanging="360"/>
-      </w:pPr>
-      <w:rPr>
-        <w:rFonts w:ascii="Courier New" w:hAnsi="Courier New" w:cs="Courier New" w:hint="default"/>
-        <w:rFonts w:cs="Courier New"/>
-      </w:rPr>
-    </w:lvl>
-    <w:lvl w:ilvl="2">
-      <w:start w:val="1"/>
-      <w:numFmt w:val="bullet"/>
-      <w:lvlText w:val=""/>
-      <w:lvlJc w:val="left"/>
-      <w:pPr>
-        <w:ind w:left="2448" w:hanging="360"/>
-      </w:pPr>
-      <w:rPr>
-        <w:rFonts w:ascii="Wingdings" w:hAnsi="Wingdings" w:cs="Wingdings" w:hint="default"/>
-        <w:rFonts w:cs="Wingdings"/>
-      </w:rPr>
-    </w:lvl>
-    <w:lvl w:ilvl="3">
-      <w:start w:val="1"/>
-      <w:numFmt w:val="bullet"/>
-      <w:lvlText w:val=""/>
-      <w:lvlJc w:val="left"/>
-      <w:pPr>
-        <w:ind w:left="3168" w:hanging="360"/>
-      </w:pPr>
-      <w:rPr>
-        <w:rFonts w:ascii="Symbol" w:hAnsi="Symbol" w:cs="Symbol" w:hint="default"/>
-        <w:rFonts w:cs="Symbol"/>
-      </w:rPr>
-    </w:lvl>
-    <w:lvl w:ilvl="4">
-      <w:start w:val="1"/>
-      <w:numFmt w:val="bullet"/>
-      <w:lvlText w:val="o"/>
-      <w:lvlJc w:val="left"/>
-      <w:pPr>
-        <w:ind w:left="3888" w:hanging="360"/>
-      </w:pPr>
-      <w:rPr>
-        <w:rFonts w:ascii="Courier New" w:hAnsi="Courier New" w:cs="Courier New" w:hint="default"/>
-        <w:rFonts w:cs="Courier New"/>
-      </w:rPr>
-    </w:lvl>
-    <w:lvl w:ilvl="5">
-      <w:start w:val="1"/>
-      <w:numFmt w:val="bullet"/>
-      <w:lvlText w:val=""/>
-      <w:lvlJc w:val="left"/>
-      <w:pPr>
-        <w:ind w:left="4608" w:hanging="360"/>
-      </w:pPr>
-      <w:rPr>
-        <w:rFonts w:ascii="Wingdings" w:hAnsi="Wingdings" w:cs="Wingdings" w:hint="default"/>
-        <w:rFonts w:cs="Wingdings"/>
-      </w:rPr>
-    </w:lvl>
-    <w:lvl w:ilvl="6">
-      <w:start w:val="1"/>
-      <w:numFmt w:val="bullet"/>
-      <w:lvlText w:val=""/>
-      <w:lvlJc w:val="left"/>
-      <w:pPr>
-        <w:ind w:left="5328" w:hanging="360"/>
-      </w:pPr>
-      <w:rPr>
-        <w:rFonts w:ascii="Symbol" w:hAnsi="Symbol" w:cs="Symbol" w:hint="default"/>
-        <w:rFonts w:cs="Symbol"/>
-      </w:rPr>
-    </w:lvl>
-    <w:lvl w:ilvl="7">
-      <w:start w:val="1"/>
-      <w:numFmt w:val="bullet"/>
-      <w:lvlText w:val="o"/>
-      <w:lvlJc w:val="left"/>
-      <w:pPr>
-        <w:ind w:left="6048" w:hanging="360"/>
-      </w:pPr>
-      <w:rPr>
-        <w:rFonts w:ascii="Courier New" w:hAnsi="Courier New" w:cs="Courier New" w:hint="default"/>
-        <w:rFonts w:cs="Courier New"/>
-      </w:rPr>
-    </w:lvl>
-    <w:lvl w:ilvl="8">
-      <w:start w:val="1"/>
-      <w:numFmt w:val="bullet"/>
-      <w:lvlText w:val=""/>
-      <w:lvlJc w:val="left"/>
-      <w:pPr>
-        <w:ind w:left="6768" w:hanging="360"/>
-      </w:pPr>
-      <w:rPr>
-        <w:rFonts w:ascii="Wingdings" w:hAnsi="Wingdings" w:cs="Wingdings" w:hint="default"/>
-        <w:rFonts w:cs="Wingdings"/>
-      </w:rPr>
     </w:lvl>
   </w:abstractNum>
   <w:num w:numId="1">
@@ -9942,6 +9246,1131 @@
     <w:qFormat/>
     <w:rPr/>
   </w:style>
+  <w:style w:type="character" w:styleId="ListLabel129">
+    <w:name w:val="ListLabel 129"/>
+    <w:qFormat/>
+    <w:rPr>
+      <w:rFonts w:cs="Times New Roman"/>
+      <w:caps w:val="false"/>
+      <w:smallCaps w:val="false"/>
+      <w:strike w:val="false"/>
+      <w:dstrike w:val="false"/>
+      <w:vanish w:val="false"/>
+      <w:color w:val="00000A"/>
+      <w:position w:val="0"/>
+      <w:sz w:val="20"/>
+      <w:sz w:val="20"/>
+      <w:szCs w:val="20"/>
+      <w:vertAlign w:val="baseline"/>
+    </w:rPr>
+  </w:style>
+  <w:style w:type="character" w:styleId="ListLabel130">
+    <w:name w:val="ListLabel 130"/>
+    <w:qFormat/>
+    <w:rPr>
+      <w:rFonts w:cs="Times New Roman"/>
+      <w:b w:val="false"/>
+      <w:bCs w:val="false"/>
+      <w:i/>
+      <w:iCs/>
+      <w:caps w:val="false"/>
+      <w:smallCaps w:val="false"/>
+      <w:strike w:val="false"/>
+      <w:dstrike w:val="false"/>
+      <w:vanish w:val="false"/>
+      <w:color w:val="00000A"/>
+      <w:position w:val="0"/>
+      <w:sz w:val="20"/>
+      <w:sz w:val="20"/>
+      <w:szCs w:val="20"/>
+      <w:vertAlign w:val="baseline"/>
+    </w:rPr>
+  </w:style>
+  <w:style w:type="character" w:styleId="ListLabel131">
+    <w:name w:val="ListLabel 131"/>
+    <w:qFormat/>
+    <w:rPr>
+      <w:rFonts w:cs="Times New Roman"/>
+      <w:b w:val="false"/>
+      <w:bCs w:val="false"/>
+      <w:i/>
+      <w:iCs/>
+      <w:caps w:val="false"/>
+      <w:smallCaps w:val="false"/>
+      <w:strike w:val="false"/>
+      <w:dstrike w:val="false"/>
+      <w:vanish w:val="false"/>
+      <w:color w:val="00000A"/>
+      <w:position w:val="0"/>
+      <w:sz w:val="20"/>
+      <w:sz w:val="20"/>
+      <w:szCs w:val="20"/>
+      <w:vertAlign w:val="baseline"/>
+    </w:rPr>
+  </w:style>
+  <w:style w:type="character" w:styleId="ListLabel132">
+    <w:name w:val="ListLabel 132"/>
+    <w:qFormat/>
+    <w:rPr>
+      <w:rFonts w:cs="Times New Roman"/>
+      <w:b w:val="false"/>
+      <w:bCs w:val="false"/>
+      <w:i/>
+      <w:iCs/>
+      <w:sz w:val="20"/>
+      <w:szCs w:val="20"/>
+    </w:rPr>
+  </w:style>
+  <w:style w:type="character" w:styleId="ListLabel133">
+    <w:name w:val="ListLabel 133"/>
+    <w:qFormat/>
+    <w:rPr>
+      <w:rFonts w:cs="Times New Roman"/>
+      <w:caps w:val="false"/>
+      <w:smallCaps w:val="false"/>
+      <w:strike w:val="false"/>
+      <w:dstrike w:val="false"/>
+      <w:vanish w:val="false"/>
+      <w:color w:val="00000A"/>
+      <w:position w:val="0"/>
+      <w:sz w:val="20"/>
+      <w:sz w:val="20"/>
+      <w:szCs w:val="20"/>
+      <w:vertAlign w:val="baseline"/>
+    </w:rPr>
+  </w:style>
+  <w:style w:type="character" w:styleId="ListLabel134">
+    <w:name w:val="ListLabel 134"/>
+    <w:qFormat/>
+    <w:rPr>
+      <w:rFonts w:cs="Times New Roman"/>
+      <w:b w:val="false"/>
+      <w:bCs w:val="false"/>
+      <w:i/>
+      <w:iCs/>
+      <w:caps w:val="false"/>
+      <w:smallCaps w:val="false"/>
+      <w:strike w:val="false"/>
+      <w:dstrike w:val="false"/>
+      <w:vanish w:val="false"/>
+      <w:color w:val="00000A"/>
+      <w:position w:val="0"/>
+      <w:sz w:val="20"/>
+      <w:sz w:val="20"/>
+      <w:szCs w:val="20"/>
+      <w:vertAlign w:val="baseline"/>
+    </w:rPr>
+  </w:style>
+  <w:style w:type="character" w:styleId="ListLabel135">
+    <w:name w:val="ListLabel 135"/>
+    <w:qFormat/>
+    <w:rPr>
+      <w:rFonts w:cs="Times New Roman"/>
+      <w:b w:val="false"/>
+      <w:bCs w:val="false"/>
+      <w:i/>
+      <w:iCs/>
+      <w:caps w:val="false"/>
+      <w:smallCaps w:val="false"/>
+      <w:strike w:val="false"/>
+      <w:dstrike w:val="false"/>
+      <w:vanish w:val="false"/>
+      <w:color w:val="00000A"/>
+      <w:position w:val="0"/>
+      <w:sz w:val="20"/>
+      <w:sz w:val="20"/>
+      <w:szCs w:val="20"/>
+      <w:vertAlign w:val="baseline"/>
+    </w:rPr>
+  </w:style>
+  <w:style w:type="character" w:styleId="ListLabel136">
+    <w:name w:val="ListLabel 136"/>
+    <w:qFormat/>
+    <w:rPr>
+      <w:rFonts w:cs="Times New Roman"/>
+      <w:b w:val="false"/>
+      <w:bCs w:val="false"/>
+      <w:i/>
+      <w:iCs/>
+      <w:sz w:val="20"/>
+      <w:szCs w:val="20"/>
+    </w:rPr>
+  </w:style>
+  <w:style w:type="character" w:styleId="ListLabel137">
+    <w:name w:val="ListLabel 137"/>
+    <w:qFormat/>
+    <w:rPr>
+      <w:rFonts w:cs="Times New Roman"/>
+    </w:rPr>
+  </w:style>
+  <w:style w:type="character" w:styleId="ListLabel138">
+    <w:name w:val="ListLabel 138"/>
+    <w:qFormat/>
+    <w:rPr>
+      <w:rFonts w:cs="Times New Roman"/>
+    </w:rPr>
+  </w:style>
+  <w:style w:type="character" w:styleId="ListLabel139">
+    <w:name w:val="ListLabel 139"/>
+    <w:qFormat/>
+    <w:rPr>
+      <w:rFonts w:cs="Times New Roman"/>
+    </w:rPr>
+  </w:style>
+  <w:style w:type="character" w:styleId="ListLabel140">
+    <w:name w:val="ListLabel 140"/>
+    <w:qFormat/>
+    <w:rPr>
+      <w:rFonts w:cs="Times New Roman"/>
+    </w:rPr>
+  </w:style>
+  <w:style w:type="character" w:styleId="ListLabel141">
+    <w:name w:val="ListLabel 141"/>
+    <w:qFormat/>
+    <w:rPr>
+      <w:rFonts w:cs="Times New Roman"/>
+    </w:rPr>
+  </w:style>
+  <w:style w:type="character" w:styleId="ListLabel142">
+    <w:name w:val="ListLabel 142"/>
+    <w:qFormat/>
+    <w:rPr>
+      <w:rFonts w:cs="Times New Roman"/>
+      <w:caps w:val="false"/>
+      <w:smallCaps w:val="false"/>
+      <w:strike w:val="false"/>
+      <w:dstrike w:val="false"/>
+      <w:vanish w:val="false"/>
+      <w:color w:val="00000A"/>
+      <w:position w:val="0"/>
+      <w:sz w:val="20"/>
+      <w:sz w:val="20"/>
+      <w:szCs w:val="20"/>
+      <w:vertAlign w:val="baseline"/>
+    </w:rPr>
+  </w:style>
+  <w:style w:type="character" w:styleId="ListLabel143">
+    <w:name w:val="ListLabel 143"/>
+    <w:qFormat/>
+    <w:rPr>
+      <w:rFonts w:cs="Times New Roman"/>
+      <w:b w:val="false"/>
+      <w:bCs w:val="false"/>
+      <w:i/>
+      <w:iCs/>
+      <w:caps w:val="false"/>
+      <w:smallCaps w:val="false"/>
+      <w:strike w:val="false"/>
+      <w:dstrike w:val="false"/>
+      <w:vanish w:val="false"/>
+      <w:color w:val="00000A"/>
+      <w:position w:val="0"/>
+      <w:sz w:val="20"/>
+      <w:sz w:val="20"/>
+      <w:szCs w:val="20"/>
+      <w:vertAlign w:val="baseline"/>
+    </w:rPr>
+  </w:style>
+  <w:style w:type="character" w:styleId="ListLabel144">
+    <w:name w:val="ListLabel 144"/>
+    <w:qFormat/>
+    <w:rPr>
+      <w:rFonts w:cs="Times New Roman"/>
+      <w:b w:val="false"/>
+      <w:bCs w:val="false"/>
+      <w:i/>
+      <w:iCs/>
+      <w:caps w:val="false"/>
+      <w:smallCaps w:val="false"/>
+      <w:strike w:val="false"/>
+      <w:dstrike w:val="false"/>
+      <w:vanish w:val="false"/>
+      <w:color w:val="00000A"/>
+      <w:position w:val="0"/>
+      <w:sz w:val="20"/>
+      <w:sz w:val="20"/>
+      <w:szCs w:val="20"/>
+      <w:vertAlign w:val="baseline"/>
+    </w:rPr>
+  </w:style>
+  <w:style w:type="character" w:styleId="ListLabel145">
+    <w:name w:val="ListLabel 145"/>
+    <w:qFormat/>
+    <w:rPr>
+      <w:rFonts w:cs="Times New Roman"/>
+      <w:b w:val="false"/>
+      <w:bCs w:val="false"/>
+      <w:i/>
+      <w:iCs/>
+      <w:sz w:val="20"/>
+      <w:szCs w:val="20"/>
+    </w:rPr>
+  </w:style>
+  <w:style w:type="character" w:styleId="ListLabel146">
+    <w:name w:val="ListLabel 146"/>
+    <w:qFormat/>
+    <w:rPr>
+      <w:rFonts w:cs="Times New Roman"/>
+    </w:rPr>
+  </w:style>
+  <w:style w:type="character" w:styleId="ListLabel147">
+    <w:name w:val="ListLabel 147"/>
+    <w:qFormat/>
+    <w:rPr>
+      <w:rFonts w:cs="Times New Roman"/>
+    </w:rPr>
+  </w:style>
+  <w:style w:type="character" w:styleId="ListLabel148">
+    <w:name w:val="ListLabel 148"/>
+    <w:qFormat/>
+    <w:rPr>
+      <w:rFonts w:cs="Times New Roman"/>
+    </w:rPr>
+  </w:style>
+  <w:style w:type="character" w:styleId="ListLabel149">
+    <w:name w:val="ListLabel 149"/>
+    <w:qFormat/>
+    <w:rPr>
+      <w:rFonts w:cs="Times New Roman"/>
+    </w:rPr>
+  </w:style>
+  <w:style w:type="character" w:styleId="ListLabel150">
+    <w:name w:val="ListLabel 150"/>
+    <w:qFormat/>
+    <w:rPr>
+      <w:rFonts w:cs="Times New Roman"/>
+    </w:rPr>
+  </w:style>
+  <w:style w:type="character" w:styleId="ListLabel151">
+    <w:name w:val="ListLabel 151"/>
+    <w:qFormat/>
+    <w:rPr>
+      <w:rFonts w:cs="Times New Roman"/>
+      <w:caps w:val="false"/>
+      <w:smallCaps w:val="false"/>
+      <w:strike w:val="false"/>
+      <w:dstrike w:val="false"/>
+      <w:vanish w:val="false"/>
+      <w:color w:val="00000A"/>
+      <w:position w:val="0"/>
+      <w:sz w:val="20"/>
+      <w:sz w:val="20"/>
+      <w:szCs w:val="20"/>
+      <w:vertAlign w:val="baseline"/>
+    </w:rPr>
+  </w:style>
+  <w:style w:type="character" w:styleId="ListLabel152">
+    <w:name w:val="ListLabel 152"/>
+    <w:qFormat/>
+    <w:rPr>
+      <w:rFonts w:cs="Times New Roman"/>
+      <w:b w:val="false"/>
+      <w:bCs w:val="false"/>
+      <w:i/>
+      <w:iCs/>
+      <w:caps w:val="false"/>
+      <w:smallCaps w:val="false"/>
+      <w:strike w:val="false"/>
+      <w:dstrike w:val="false"/>
+      <w:vanish w:val="false"/>
+      <w:color w:val="00000A"/>
+      <w:position w:val="0"/>
+      <w:sz w:val="20"/>
+      <w:sz w:val="20"/>
+      <w:szCs w:val="20"/>
+      <w:vertAlign w:val="baseline"/>
+    </w:rPr>
+  </w:style>
+  <w:style w:type="character" w:styleId="ListLabel153">
+    <w:name w:val="ListLabel 153"/>
+    <w:qFormat/>
+    <w:rPr>
+      <w:rFonts w:cs="Times New Roman"/>
+      <w:b w:val="false"/>
+      <w:bCs w:val="false"/>
+      <w:i/>
+      <w:iCs/>
+      <w:caps w:val="false"/>
+      <w:smallCaps w:val="false"/>
+      <w:strike w:val="false"/>
+      <w:dstrike w:val="false"/>
+      <w:vanish w:val="false"/>
+      <w:color w:val="00000A"/>
+      <w:position w:val="0"/>
+      <w:sz w:val="20"/>
+      <w:sz w:val="20"/>
+      <w:szCs w:val="20"/>
+      <w:vertAlign w:val="baseline"/>
+    </w:rPr>
+  </w:style>
+  <w:style w:type="character" w:styleId="ListLabel154">
+    <w:name w:val="ListLabel 154"/>
+    <w:qFormat/>
+    <w:rPr>
+      <w:rFonts w:cs="Times New Roman"/>
+      <w:b w:val="false"/>
+      <w:bCs w:val="false"/>
+      <w:i/>
+      <w:iCs/>
+      <w:sz w:val="20"/>
+      <w:szCs w:val="20"/>
+    </w:rPr>
+  </w:style>
+  <w:style w:type="character" w:styleId="ListLabel155">
+    <w:name w:val="ListLabel 155"/>
+    <w:qFormat/>
+    <w:rPr>
+      <w:rFonts w:cs="Times New Roman"/>
+    </w:rPr>
+  </w:style>
+  <w:style w:type="character" w:styleId="ListLabel156">
+    <w:name w:val="ListLabel 156"/>
+    <w:qFormat/>
+    <w:rPr>
+      <w:rFonts w:cs="Times New Roman"/>
+    </w:rPr>
+  </w:style>
+  <w:style w:type="character" w:styleId="ListLabel157">
+    <w:name w:val="ListLabel 157"/>
+    <w:qFormat/>
+    <w:rPr>
+      <w:rFonts w:cs="Times New Roman"/>
+    </w:rPr>
+  </w:style>
+  <w:style w:type="character" w:styleId="ListLabel158">
+    <w:name w:val="ListLabel 158"/>
+    <w:qFormat/>
+    <w:rPr>
+      <w:rFonts w:cs="Times New Roman"/>
+    </w:rPr>
+  </w:style>
+  <w:style w:type="character" w:styleId="ListLabel159">
+    <w:name w:val="ListLabel 159"/>
+    <w:qFormat/>
+    <w:rPr>
+      <w:rFonts w:cs="Times New Roman"/>
+    </w:rPr>
+  </w:style>
+  <w:style w:type="character" w:styleId="ListLabel160">
+    <w:name w:val="ListLabel 160"/>
+    <w:qFormat/>
+    <w:rPr>
+      <w:rFonts w:cs="Times New Roman"/>
+      <w:b w:val="false"/>
+      <w:bCs w:val="false"/>
+      <w:i w:val="false"/>
+      <w:iCs w:val="false"/>
+      <w:sz w:val="16"/>
+      <w:szCs w:val="16"/>
+    </w:rPr>
+  </w:style>
+  <w:style w:type="character" w:styleId="ListLabel161">
+    <w:name w:val="ListLabel 161"/>
+    <w:qFormat/>
+    <w:rPr>
+      <w:rFonts w:cs="Symbol"/>
+    </w:rPr>
+  </w:style>
+  <w:style w:type="character" w:styleId="ListLabel162">
+    <w:name w:val="ListLabel 162"/>
+    <w:qFormat/>
+    <w:rPr>
+      <w:rFonts w:cs="Courier New"/>
+    </w:rPr>
+  </w:style>
+  <w:style w:type="character" w:styleId="ListLabel163">
+    <w:name w:val="ListLabel 163"/>
+    <w:qFormat/>
+    <w:rPr>
+      <w:rFonts w:cs="Wingdings"/>
+    </w:rPr>
+  </w:style>
+  <w:style w:type="character" w:styleId="ListLabel164">
+    <w:name w:val="ListLabel 164"/>
+    <w:qFormat/>
+    <w:rPr>
+      <w:rFonts w:cs="Symbol"/>
+    </w:rPr>
+  </w:style>
+  <w:style w:type="character" w:styleId="ListLabel165">
+    <w:name w:val="ListLabel 165"/>
+    <w:qFormat/>
+    <w:rPr>
+      <w:rFonts w:cs="Courier New"/>
+    </w:rPr>
+  </w:style>
+  <w:style w:type="character" w:styleId="ListLabel166">
+    <w:name w:val="ListLabel 166"/>
+    <w:qFormat/>
+    <w:rPr>
+      <w:rFonts w:cs="Wingdings"/>
+    </w:rPr>
+  </w:style>
+  <w:style w:type="character" w:styleId="ListLabel167">
+    <w:name w:val="ListLabel 167"/>
+    <w:qFormat/>
+    <w:rPr>
+      <w:rFonts w:cs="Symbol"/>
+    </w:rPr>
+  </w:style>
+  <w:style w:type="character" w:styleId="ListLabel168">
+    <w:name w:val="ListLabel 168"/>
+    <w:qFormat/>
+    <w:rPr>
+      <w:rFonts w:cs="Courier New"/>
+    </w:rPr>
+  </w:style>
+  <w:style w:type="character" w:styleId="ListLabel169">
+    <w:name w:val="ListLabel 169"/>
+    <w:qFormat/>
+    <w:rPr>
+      <w:rFonts w:cs="Wingdings"/>
+    </w:rPr>
+  </w:style>
+  <w:style w:type="character" w:styleId="ListLabel170">
+    <w:name w:val="ListLabel 170"/>
+    <w:qFormat/>
+    <w:rPr>
+      <w:rFonts w:cs="Symbol"/>
+    </w:rPr>
+  </w:style>
+  <w:style w:type="character" w:styleId="ListLabel171">
+    <w:name w:val="ListLabel 171"/>
+    <w:qFormat/>
+    <w:rPr>
+      <w:rFonts w:cs="Courier New"/>
+    </w:rPr>
+  </w:style>
+  <w:style w:type="character" w:styleId="ListLabel172">
+    <w:name w:val="ListLabel 172"/>
+    <w:qFormat/>
+    <w:rPr>
+      <w:rFonts w:cs="Wingdings"/>
+    </w:rPr>
+  </w:style>
+  <w:style w:type="character" w:styleId="ListLabel173">
+    <w:name w:val="ListLabel 173"/>
+    <w:qFormat/>
+    <w:rPr>
+      <w:rFonts w:cs="Symbol"/>
+    </w:rPr>
+  </w:style>
+  <w:style w:type="character" w:styleId="ListLabel174">
+    <w:name w:val="ListLabel 174"/>
+    <w:qFormat/>
+    <w:rPr>
+      <w:rFonts w:cs="Courier New"/>
+    </w:rPr>
+  </w:style>
+  <w:style w:type="character" w:styleId="ListLabel175">
+    <w:name w:val="ListLabel 175"/>
+    <w:qFormat/>
+    <w:rPr>
+      <w:rFonts w:cs="Wingdings"/>
+    </w:rPr>
+  </w:style>
+  <w:style w:type="character" w:styleId="ListLabel176">
+    <w:name w:val="ListLabel 176"/>
+    <w:qFormat/>
+    <w:rPr>
+      <w:rFonts w:cs="Symbol"/>
+    </w:rPr>
+  </w:style>
+  <w:style w:type="character" w:styleId="ListLabel177">
+    <w:name w:val="ListLabel 177"/>
+    <w:qFormat/>
+    <w:rPr>
+      <w:rFonts w:cs="Courier New"/>
+    </w:rPr>
+  </w:style>
+  <w:style w:type="character" w:styleId="ListLabel178">
+    <w:name w:val="ListLabel 178"/>
+    <w:qFormat/>
+    <w:rPr>
+      <w:rFonts w:cs="Wingdings"/>
+    </w:rPr>
+  </w:style>
+  <w:style w:type="character" w:styleId="ListLabel179">
+    <w:name w:val="ListLabel 179"/>
+    <w:qFormat/>
+    <w:rPr/>
+  </w:style>
+  <w:style w:type="character" w:styleId="VisitedInternetLink">
+    <w:name w:val="Visited Internet Link"/>
+    <w:rPr>
+      <w:color w:val="800000"/>
+      <w:u w:val="single"/>
+      <w:lang w:val="zxx" w:eastAsia="zxx" w:bidi="zxx"/>
+    </w:rPr>
+  </w:style>
+  <w:style w:type="character" w:styleId="ListLabel180">
+    <w:name w:val="ListLabel 180"/>
+    <w:qFormat/>
+    <w:rPr>
+      <w:rFonts w:cs="Times New Roman"/>
+      <w:caps w:val="false"/>
+      <w:smallCaps w:val="false"/>
+      <w:strike w:val="false"/>
+      <w:dstrike w:val="false"/>
+      <w:vanish w:val="false"/>
+      <w:color w:val="00000A"/>
+      <w:position w:val="0"/>
+      <w:sz w:val="20"/>
+      <w:sz w:val="20"/>
+      <w:szCs w:val="20"/>
+      <w:vertAlign w:val="baseline"/>
+    </w:rPr>
+  </w:style>
+  <w:style w:type="character" w:styleId="ListLabel181">
+    <w:name w:val="ListLabel 181"/>
+    <w:qFormat/>
+    <w:rPr>
+      <w:rFonts w:cs="Times New Roman"/>
+      <w:b w:val="false"/>
+      <w:bCs w:val="false"/>
+      <w:i/>
+      <w:iCs/>
+      <w:caps w:val="false"/>
+      <w:smallCaps w:val="false"/>
+      <w:strike w:val="false"/>
+      <w:dstrike w:val="false"/>
+      <w:vanish w:val="false"/>
+      <w:color w:val="00000A"/>
+      <w:position w:val="0"/>
+      <w:sz w:val="20"/>
+      <w:sz w:val="20"/>
+      <w:szCs w:val="20"/>
+      <w:vertAlign w:val="baseline"/>
+    </w:rPr>
+  </w:style>
+  <w:style w:type="character" w:styleId="ListLabel182">
+    <w:name w:val="ListLabel 182"/>
+    <w:qFormat/>
+    <w:rPr>
+      <w:rFonts w:cs="Times New Roman"/>
+      <w:b w:val="false"/>
+      <w:bCs w:val="false"/>
+      <w:i/>
+      <w:iCs/>
+      <w:caps w:val="false"/>
+      <w:smallCaps w:val="false"/>
+      <w:strike w:val="false"/>
+      <w:dstrike w:val="false"/>
+      <w:vanish w:val="false"/>
+      <w:color w:val="00000A"/>
+      <w:position w:val="0"/>
+      <w:sz w:val="20"/>
+      <w:sz w:val="20"/>
+      <w:szCs w:val="20"/>
+      <w:vertAlign w:val="baseline"/>
+    </w:rPr>
+  </w:style>
+  <w:style w:type="character" w:styleId="ListLabel183">
+    <w:name w:val="ListLabel 183"/>
+    <w:qFormat/>
+    <w:rPr>
+      <w:rFonts w:cs="Times New Roman"/>
+      <w:b w:val="false"/>
+      <w:bCs w:val="false"/>
+      <w:i/>
+      <w:iCs/>
+      <w:sz w:val="20"/>
+      <w:szCs w:val="20"/>
+    </w:rPr>
+  </w:style>
+  <w:style w:type="character" w:styleId="ListLabel184">
+    <w:name w:val="ListLabel 184"/>
+    <w:qFormat/>
+    <w:rPr>
+      <w:rFonts w:cs="Times New Roman"/>
+      <w:caps w:val="false"/>
+      <w:smallCaps w:val="false"/>
+      <w:strike w:val="false"/>
+      <w:dstrike w:val="false"/>
+      <w:vanish w:val="false"/>
+      <w:color w:val="00000A"/>
+      <w:position w:val="0"/>
+      <w:sz w:val="20"/>
+      <w:sz w:val="20"/>
+      <w:szCs w:val="20"/>
+      <w:vertAlign w:val="baseline"/>
+    </w:rPr>
+  </w:style>
+  <w:style w:type="character" w:styleId="ListLabel185">
+    <w:name w:val="ListLabel 185"/>
+    <w:qFormat/>
+    <w:rPr>
+      <w:rFonts w:cs="Times New Roman"/>
+      <w:b w:val="false"/>
+      <w:bCs w:val="false"/>
+      <w:i/>
+      <w:iCs/>
+      <w:caps w:val="false"/>
+      <w:smallCaps w:val="false"/>
+      <w:strike w:val="false"/>
+      <w:dstrike w:val="false"/>
+      <w:vanish w:val="false"/>
+      <w:color w:val="00000A"/>
+      <w:position w:val="0"/>
+      <w:sz w:val="20"/>
+      <w:sz w:val="20"/>
+      <w:szCs w:val="20"/>
+      <w:vertAlign w:val="baseline"/>
+    </w:rPr>
+  </w:style>
+  <w:style w:type="character" w:styleId="ListLabel186">
+    <w:name w:val="ListLabel 186"/>
+    <w:qFormat/>
+    <w:rPr>
+      <w:rFonts w:cs="Times New Roman"/>
+      <w:b w:val="false"/>
+      <w:bCs w:val="false"/>
+      <w:i/>
+      <w:iCs/>
+      <w:caps w:val="false"/>
+      <w:smallCaps w:val="false"/>
+      <w:strike w:val="false"/>
+      <w:dstrike w:val="false"/>
+      <w:vanish w:val="false"/>
+      <w:color w:val="00000A"/>
+      <w:position w:val="0"/>
+      <w:sz w:val="20"/>
+      <w:sz w:val="20"/>
+      <w:szCs w:val="20"/>
+      <w:vertAlign w:val="baseline"/>
+    </w:rPr>
+  </w:style>
+  <w:style w:type="character" w:styleId="ListLabel187">
+    <w:name w:val="ListLabel 187"/>
+    <w:qFormat/>
+    <w:rPr>
+      <w:rFonts w:cs="Times New Roman"/>
+      <w:b w:val="false"/>
+      <w:bCs w:val="false"/>
+      <w:i/>
+      <w:iCs/>
+      <w:sz w:val="20"/>
+      <w:szCs w:val="20"/>
+    </w:rPr>
+  </w:style>
+  <w:style w:type="character" w:styleId="ListLabel188">
+    <w:name w:val="ListLabel 188"/>
+    <w:qFormat/>
+    <w:rPr>
+      <w:rFonts w:cs="Times New Roman"/>
+    </w:rPr>
+  </w:style>
+  <w:style w:type="character" w:styleId="ListLabel189">
+    <w:name w:val="ListLabel 189"/>
+    <w:qFormat/>
+    <w:rPr>
+      <w:rFonts w:cs="Times New Roman"/>
+    </w:rPr>
+  </w:style>
+  <w:style w:type="character" w:styleId="ListLabel190">
+    <w:name w:val="ListLabel 190"/>
+    <w:qFormat/>
+    <w:rPr>
+      <w:rFonts w:cs="Times New Roman"/>
+    </w:rPr>
+  </w:style>
+  <w:style w:type="character" w:styleId="ListLabel191">
+    <w:name w:val="ListLabel 191"/>
+    <w:qFormat/>
+    <w:rPr>
+      <w:rFonts w:cs="Times New Roman"/>
+    </w:rPr>
+  </w:style>
+  <w:style w:type="character" w:styleId="ListLabel192">
+    <w:name w:val="ListLabel 192"/>
+    <w:qFormat/>
+    <w:rPr>
+      <w:rFonts w:cs="Times New Roman"/>
+    </w:rPr>
+  </w:style>
+  <w:style w:type="character" w:styleId="ListLabel193">
+    <w:name w:val="ListLabel 193"/>
+    <w:qFormat/>
+    <w:rPr>
+      <w:rFonts w:cs="Times New Roman"/>
+      <w:caps w:val="false"/>
+      <w:smallCaps w:val="false"/>
+      <w:strike w:val="false"/>
+      <w:dstrike w:val="false"/>
+      <w:vanish w:val="false"/>
+      <w:color w:val="00000A"/>
+      <w:position w:val="0"/>
+      <w:sz w:val="20"/>
+      <w:sz w:val="20"/>
+      <w:szCs w:val="20"/>
+      <w:vertAlign w:val="baseline"/>
+    </w:rPr>
+  </w:style>
+  <w:style w:type="character" w:styleId="ListLabel194">
+    <w:name w:val="ListLabel 194"/>
+    <w:qFormat/>
+    <w:rPr>
+      <w:rFonts w:cs="Times New Roman"/>
+      <w:b w:val="false"/>
+      <w:bCs w:val="false"/>
+      <w:i/>
+      <w:iCs/>
+      <w:caps w:val="false"/>
+      <w:smallCaps w:val="false"/>
+      <w:strike w:val="false"/>
+      <w:dstrike w:val="false"/>
+      <w:vanish w:val="false"/>
+      <w:color w:val="00000A"/>
+      <w:position w:val="0"/>
+      <w:sz w:val="20"/>
+      <w:sz w:val="20"/>
+      <w:szCs w:val="20"/>
+      <w:vertAlign w:val="baseline"/>
+    </w:rPr>
+  </w:style>
+  <w:style w:type="character" w:styleId="ListLabel195">
+    <w:name w:val="ListLabel 195"/>
+    <w:qFormat/>
+    <w:rPr>
+      <w:rFonts w:cs="Times New Roman"/>
+      <w:b w:val="false"/>
+      <w:bCs w:val="false"/>
+      <w:i/>
+      <w:iCs/>
+      <w:caps w:val="false"/>
+      <w:smallCaps w:val="false"/>
+      <w:strike w:val="false"/>
+      <w:dstrike w:val="false"/>
+      <w:vanish w:val="false"/>
+      <w:color w:val="00000A"/>
+      <w:position w:val="0"/>
+      <w:sz w:val="20"/>
+      <w:sz w:val="20"/>
+      <w:szCs w:val="20"/>
+      <w:vertAlign w:val="baseline"/>
+    </w:rPr>
+  </w:style>
+  <w:style w:type="character" w:styleId="ListLabel196">
+    <w:name w:val="ListLabel 196"/>
+    <w:qFormat/>
+    <w:rPr>
+      <w:rFonts w:cs="Times New Roman"/>
+      <w:b w:val="false"/>
+      <w:bCs w:val="false"/>
+      <w:i/>
+      <w:iCs/>
+      <w:sz w:val="20"/>
+      <w:szCs w:val="20"/>
+    </w:rPr>
+  </w:style>
+  <w:style w:type="character" w:styleId="ListLabel197">
+    <w:name w:val="ListLabel 197"/>
+    <w:qFormat/>
+    <w:rPr>
+      <w:rFonts w:cs="Times New Roman"/>
+    </w:rPr>
+  </w:style>
+  <w:style w:type="character" w:styleId="ListLabel198">
+    <w:name w:val="ListLabel 198"/>
+    <w:qFormat/>
+    <w:rPr>
+      <w:rFonts w:cs="Times New Roman"/>
+    </w:rPr>
+  </w:style>
+  <w:style w:type="character" w:styleId="ListLabel199">
+    <w:name w:val="ListLabel 199"/>
+    <w:qFormat/>
+    <w:rPr>
+      <w:rFonts w:cs="Times New Roman"/>
+    </w:rPr>
+  </w:style>
+  <w:style w:type="character" w:styleId="ListLabel200">
+    <w:name w:val="ListLabel 200"/>
+    <w:qFormat/>
+    <w:rPr>
+      <w:rFonts w:cs="Times New Roman"/>
+    </w:rPr>
+  </w:style>
+  <w:style w:type="character" w:styleId="ListLabel201">
+    <w:name w:val="ListLabel 201"/>
+    <w:qFormat/>
+    <w:rPr>
+      <w:rFonts w:cs="Times New Roman"/>
+    </w:rPr>
+  </w:style>
+  <w:style w:type="character" w:styleId="ListLabel202">
+    <w:name w:val="ListLabel 202"/>
+    <w:qFormat/>
+    <w:rPr>
+      <w:rFonts w:cs="Times New Roman"/>
+      <w:caps w:val="false"/>
+      <w:smallCaps w:val="false"/>
+      <w:strike w:val="false"/>
+      <w:dstrike w:val="false"/>
+      <w:vanish w:val="false"/>
+      <w:color w:val="00000A"/>
+      <w:position w:val="0"/>
+      <w:sz w:val="20"/>
+      <w:sz w:val="20"/>
+      <w:szCs w:val="20"/>
+      <w:vertAlign w:val="baseline"/>
+    </w:rPr>
+  </w:style>
+  <w:style w:type="character" w:styleId="ListLabel203">
+    <w:name w:val="ListLabel 203"/>
+    <w:qFormat/>
+    <w:rPr>
+      <w:rFonts w:cs="Times New Roman"/>
+      <w:b w:val="false"/>
+      <w:bCs w:val="false"/>
+      <w:i/>
+      <w:iCs/>
+      <w:caps w:val="false"/>
+      <w:smallCaps w:val="false"/>
+      <w:strike w:val="false"/>
+      <w:dstrike w:val="false"/>
+      <w:vanish w:val="false"/>
+      <w:color w:val="00000A"/>
+      <w:position w:val="0"/>
+      <w:sz w:val="20"/>
+      <w:sz w:val="20"/>
+      <w:szCs w:val="20"/>
+      <w:vertAlign w:val="baseline"/>
+    </w:rPr>
+  </w:style>
+  <w:style w:type="character" w:styleId="ListLabel204">
+    <w:name w:val="ListLabel 204"/>
+    <w:qFormat/>
+    <w:rPr>
+      <w:rFonts w:cs="Times New Roman"/>
+      <w:b w:val="false"/>
+      <w:bCs w:val="false"/>
+      <w:i/>
+      <w:iCs/>
+      <w:caps w:val="false"/>
+      <w:smallCaps w:val="false"/>
+      <w:strike w:val="false"/>
+      <w:dstrike w:val="false"/>
+      <w:vanish w:val="false"/>
+      <w:color w:val="00000A"/>
+      <w:position w:val="0"/>
+      <w:sz w:val="20"/>
+      <w:sz w:val="20"/>
+      <w:szCs w:val="20"/>
+      <w:vertAlign w:val="baseline"/>
+    </w:rPr>
+  </w:style>
+  <w:style w:type="character" w:styleId="ListLabel205">
+    <w:name w:val="ListLabel 205"/>
+    <w:qFormat/>
+    <w:rPr>
+      <w:rFonts w:cs="Times New Roman"/>
+      <w:b w:val="false"/>
+      <w:bCs w:val="false"/>
+      <w:i/>
+      <w:iCs/>
+      <w:sz w:val="20"/>
+      <w:szCs w:val="20"/>
+    </w:rPr>
+  </w:style>
+  <w:style w:type="character" w:styleId="ListLabel206">
+    <w:name w:val="ListLabel 206"/>
+    <w:qFormat/>
+    <w:rPr>
+      <w:rFonts w:cs="Times New Roman"/>
+    </w:rPr>
+  </w:style>
+  <w:style w:type="character" w:styleId="ListLabel207">
+    <w:name w:val="ListLabel 207"/>
+    <w:qFormat/>
+    <w:rPr>
+      <w:rFonts w:cs="Times New Roman"/>
+    </w:rPr>
+  </w:style>
+  <w:style w:type="character" w:styleId="ListLabel208">
+    <w:name w:val="ListLabel 208"/>
+    <w:qFormat/>
+    <w:rPr>
+      <w:rFonts w:cs="Times New Roman"/>
+    </w:rPr>
+  </w:style>
+  <w:style w:type="character" w:styleId="ListLabel209">
+    <w:name w:val="ListLabel 209"/>
+    <w:qFormat/>
+    <w:rPr>
+      <w:rFonts w:cs="Times New Roman"/>
+    </w:rPr>
+  </w:style>
+  <w:style w:type="character" w:styleId="ListLabel210">
+    <w:name w:val="ListLabel 210"/>
+    <w:qFormat/>
+    <w:rPr>
+      <w:rFonts w:cs="Times New Roman"/>
+    </w:rPr>
+  </w:style>
+  <w:style w:type="character" w:styleId="ListLabel211">
+    <w:name w:val="ListLabel 211"/>
+    <w:qFormat/>
+    <w:rPr>
+      <w:rFonts w:cs="Symbol"/>
+    </w:rPr>
+  </w:style>
+  <w:style w:type="character" w:styleId="ListLabel212">
+    <w:name w:val="ListLabel 212"/>
+    <w:qFormat/>
+    <w:rPr>
+      <w:rFonts w:cs="Courier New"/>
+    </w:rPr>
+  </w:style>
+  <w:style w:type="character" w:styleId="ListLabel213">
+    <w:name w:val="ListLabel 213"/>
+    <w:qFormat/>
+    <w:rPr>
+      <w:rFonts w:cs="Wingdings"/>
+    </w:rPr>
+  </w:style>
+  <w:style w:type="character" w:styleId="ListLabel214">
+    <w:name w:val="ListLabel 214"/>
+    <w:qFormat/>
+    <w:rPr>
+      <w:rFonts w:cs="Symbol"/>
+    </w:rPr>
+  </w:style>
+  <w:style w:type="character" w:styleId="ListLabel215">
+    <w:name w:val="ListLabel 215"/>
+    <w:qFormat/>
+    <w:rPr>
+      <w:rFonts w:cs="Courier New"/>
+    </w:rPr>
+  </w:style>
+  <w:style w:type="character" w:styleId="ListLabel216">
+    <w:name w:val="ListLabel 216"/>
+    <w:qFormat/>
+    <w:rPr>
+      <w:rFonts w:cs="Wingdings"/>
+    </w:rPr>
+  </w:style>
+  <w:style w:type="character" w:styleId="ListLabel217">
+    <w:name w:val="ListLabel 217"/>
+    <w:qFormat/>
+    <w:rPr>
+      <w:rFonts w:cs="Symbol"/>
+    </w:rPr>
+  </w:style>
+  <w:style w:type="character" w:styleId="ListLabel218">
+    <w:name w:val="ListLabel 218"/>
+    <w:qFormat/>
+    <w:rPr>
+      <w:rFonts w:cs="Courier New"/>
+    </w:rPr>
+  </w:style>
+  <w:style w:type="character" w:styleId="ListLabel219">
+    <w:name w:val="ListLabel 219"/>
+    <w:qFormat/>
+    <w:rPr>
+      <w:rFonts w:cs="Wingdings"/>
+    </w:rPr>
+  </w:style>
+  <w:style w:type="character" w:styleId="ListLabel220">
+    <w:name w:val="ListLabel 220"/>
+    <w:qFormat/>
+    <w:rPr>
+      <w:rFonts w:cs="Symbol"/>
+    </w:rPr>
+  </w:style>
+  <w:style w:type="character" w:styleId="ListLabel221">
+    <w:name w:val="ListLabel 221"/>
+    <w:qFormat/>
+    <w:rPr>
+      <w:rFonts w:cs="Courier New"/>
+    </w:rPr>
+  </w:style>
+  <w:style w:type="character" w:styleId="ListLabel222">
+    <w:name w:val="ListLabel 222"/>
+    <w:qFormat/>
+    <w:rPr>
+      <w:rFonts w:cs="Wingdings"/>
+    </w:rPr>
+  </w:style>
+  <w:style w:type="character" w:styleId="ListLabel223">
+    <w:name w:val="ListLabel 223"/>
+    <w:qFormat/>
+    <w:rPr>
+      <w:rFonts w:cs="Symbol"/>
+    </w:rPr>
+  </w:style>
+  <w:style w:type="character" w:styleId="ListLabel224">
+    <w:name w:val="ListLabel 224"/>
+    <w:qFormat/>
+    <w:rPr>
+      <w:rFonts w:cs="Courier New"/>
+    </w:rPr>
+  </w:style>
+  <w:style w:type="character" w:styleId="ListLabel225">
+    <w:name w:val="ListLabel 225"/>
+    <w:qFormat/>
+    <w:rPr>
+      <w:rFonts w:cs="Wingdings"/>
+    </w:rPr>
+  </w:style>
+  <w:style w:type="character" w:styleId="ListLabel226">
+    <w:name w:val="ListLabel 226"/>
+    <w:qFormat/>
+    <w:rPr>
+      <w:rFonts w:cs="Symbol"/>
+    </w:rPr>
+  </w:style>
+  <w:style w:type="character" w:styleId="ListLabel227">
+    <w:name w:val="ListLabel 227"/>
+    <w:qFormat/>
+    <w:rPr>
+      <w:rFonts w:cs="Courier New"/>
+    </w:rPr>
+  </w:style>
+  <w:style w:type="character" w:styleId="ListLabel228">
+    <w:name w:val="ListLabel 228"/>
+    <w:qFormat/>
+    <w:rPr>
+      <w:rFonts w:cs="Wingdings"/>
+    </w:rPr>
+  </w:style>
+  <w:style w:type="character" w:styleId="ListLabel229">
+    <w:name w:val="ListLabel 229"/>
+    <w:qFormat/>
+    <w:rPr>
+      <w:rFonts w:cs="Times New Roman"/>
+      <w:b w:val="false"/>
+      <w:bCs w:val="false"/>
+      <w:i w:val="false"/>
+      <w:iCs w:val="false"/>
+      <w:sz w:val="18"/>
+      <w:szCs w:val="16"/>
+    </w:rPr>
+  </w:style>
+  <w:style w:type="character" w:styleId="ListLabel230">
+    <w:name w:val="ListLabel 230"/>
+    <w:qFormat/>
+    <w:rPr>
+      <w:rFonts w:eastAsia="MS Mincho"/>
+      <w:i w:val="false"/>
+      <w:iCs w:val="false"/>
+      <w:sz w:val="18"/>
+      <w:szCs w:val="18"/>
+      <w:lang w:val="es-VE"/>
+    </w:rPr>
+  </w:style>
+  <w:style w:type="character" w:styleId="ListLabel231">
+    <w:name w:val="ListLabel 231"/>
+    <w:qFormat/>
+    <w:rPr>
+      <w:rFonts w:eastAsia="MS Mincho"/>
+      <w:i w:val="false"/>
+      <w:iCs w:val="false"/>
+      <w:sz w:val="18"/>
+      <w:szCs w:val="18"/>
+      <w:lang w:val="es-VE"/>
+    </w:rPr>
+  </w:style>
   <w:style w:type="paragraph" w:styleId="Heading">
     <w:name w:val="Heading"/>
     <w:basedOn w:val="Normal"/>

</xml_diff>